<commit_message>
fixed some typos and uploaded the file to the correct location this time
</commit_message>
<xml_diff>
--- a/Svarark/svarark_komplett.docx
+++ b/Svarark/svarark_komplett.docx
@@ -296,7 +296,13 @@
         </w:tc>
       </w:tr>
     </w:tbl>
-    <w:p/>
+    <w:p>
+      <w:pPr>
+        <w:rPr>
+          <w:lang w:val="nb-NO"/>
+        </w:rPr>
+      </w:pPr>
+    </w:p>
     <w:tbl>
       <w:tblPr>
         <w:tblStyle w:val="GridTable4-Accent5"/>
@@ -409,7 +415,43 @@
                 <w:lang w:val="nb-NO" w:eastAsia="nb-NO"/>
                 <w14:ligatures w14:val="none"/>
               </w:rPr>
-              <w:t>Først blir det opprinnelige datasettet delt i to deler, 80% for trening og validering og 20% for testing. Deretter blir de 80% delt for trening og validering delt opp igjen inn i 2 sett der hvor 75% av 80% blir treningsset og 25% av 80% blir valideringsset. </w:t>
+              <w:t>Først blir det opprinnelige datasettet delt i to deler, 80% for trening og validering og 20% for testing. Deretter blir de 80% delt for trening og validering delt opp igjen inn i 2 sett der hvor 75% av 80% blir treningsset</w:t>
+            </w:r>
+            <w:r>
+              <w:rPr>
+                <w:rFonts w:ascii="Calibri" w:eastAsia="Times New Roman" w:hAnsi="Calibri" w:cs="Calibri"/>
+                <w:kern w:val="0"/>
+                <w:lang w:val="nb-NO" w:eastAsia="nb-NO"/>
+                <w14:ligatures w14:val="none"/>
+              </w:rPr>
+              <w:t>t</w:t>
+            </w:r>
+            <w:r>
+              <w:rPr>
+                <w:rFonts w:ascii="Calibri" w:eastAsia="Times New Roman" w:hAnsi="Calibri" w:cs="Calibri"/>
+                <w:kern w:val="0"/>
+                <w:lang w:val="nb-NO" w:eastAsia="nb-NO"/>
+                <w14:ligatures w14:val="none"/>
+              </w:rPr>
+              <w:t xml:space="preserve"> og 25% av 80% blir valideringsset</w:t>
+            </w:r>
+            <w:r>
+              <w:rPr>
+                <w:rFonts w:ascii="Calibri" w:eastAsia="Times New Roman" w:hAnsi="Calibri" w:cs="Calibri"/>
+                <w:kern w:val="0"/>
+                <w:lang w:val="nb-NO" w:eastAsia="nb-NO"/>
+                <w14:ligatures w14:val="none"/>
+              </w:rPr>
+              <w:t>t</w:t>
+            </w:r>
+            <w:r>
+              <w:rPr>
+                <w:rFonts w:ascii="Calibri" w:eastAsia="Times New Roman" w:hAnsi="Calibri" w:cs="Calibri"/>
+                <w:kern w:val="0"/>
+                <w:lang w:val="nb-NO" w:eastAsia="nb-NO"/>
+                <w14:ligatures w14:val="none"/>
+              </w:rPr>
+              <w:t>. </w:t>
             </w:r>
           </w:p>
           <w:p>
@@ -482,7 +524,25 @@
                 <w:lang w:val="nb-NO" w:eastAsia="nb-NO"/>
                 <w14:ligatures w14:val="none"/>
               </w:rPr>
-              <w:t>Treningssett 60% med 1221 av 2036 observasjonene </w:t>
+              <w:t>Treningssett 60% med 1221 av 2036 observasjone</w:t>
+            </w:r>
+            <w:r>
+              <w:rPr>
+                <w:rFonts w:ascii="Calibri" w:eastAsia="Times New Roman" w:hAnsi="Calibri" w:cs="Calibri"/>
+                <w:kern w:val="0"/>
+                <w:lang w:val="nb-NO" w:eastAsia="nb-NO"/>
+                <w14:ligatures w14:val="none"/>
+              </w:rPr>
+              <w:t>r</w:t>
+            </w:r>
+            <w:r>
+              <w:rPr>
+                <w:rFonts w:ascii="Calibri" w:eastAsia="Times New Roman" w:hAnsi="Calibri" w:cs="Calibri"/>
+                <w:kern w:val="0"/>
+                <w:lang w:val="nb-NO" w:eastAsia="nb-NO"/>
+                <w14:ligatures w14:val="none"/>
+              </w:rPr>
+              <w:t> </w:t>
             </w:r>
           </w:p>
           <w:p>
@@ -503,7 +563,34 @@
                 <w:lang w:val="nb-NO" w:eastAsia="nb-NO"/>
                 <w14:ligatures w14:val="none"/>
               </w:rPr>
-              <w:t>Valideringsset: 20% med 407 av 2036 observasjonene </w:t>
+              <w:t>Valideringsset</w:t>
+            </w:r>
+            <w:r>
+              <w:rPr>
+                <w:rFonts w:ascii="Calibri" w:eastAsia="Times New Roman" w:hAnsi="Calibri" w:cs="Calibri"/>
+                <w:kern w:val="0"/>
+                <w:lang w:val="nb-NO" w:eastAsia="nb-NO"/>
+                <w14:ligatures w14:val="none"/>
+              </w:rPr>
+              <w:t>t</w:t>
+            </w:r>
+            <w:r>
+              <w:rPr>
+                <w:rFonts w:ascii="Calibri" w:eastAsia="Times New Roman" w:hAnsi="Calibri" w:cs="Calibri"/>
+                <w:kern w:val="0"/>
+                <w:lang w:val="nb-NO" w:eastAsia="nb-NO"/>
+                <w14:ligatures w14:val="none"/>
+              </w:rPr>
+              <w:t>: 20% med 407 av 2036 observasjone</w:t>
+            </w:r>
+            <w:r>
+              <w:rPr>
+                <w:rFonts w:ascii="Calibri" w:eastAsia="Times New Roman" w:hAnsi="Calibri" w:cs="Calibri"/>
+                <w:kern w:val="0"/>
+                <w:lang w:val="nb-NO" w:eastAsia="nb-NO"/>
+                <w14:ligatures w14:val="none"/>
+              </w:rPr>
+              <w:t>r</w:t>
             </w:r>
           </w:p>
           <w:p>
@@ -524,7 +611,16 @@
                 <w:lang w:val="nb-NO" w:eastAsia="nb-NO"/>
                 <w14:ligatures w14:val="none"/>
               </w:rPr>
-              <w:t>Testsett 20% med 408 av 2036 observasjonene </w:t>
+              <w:t>Testsett 20% med 408 av 2036 observasjon</w:t>
+            </w:r>
+            <w:r>
+              <w:rPr>
+                <w:rFonts w:ascii="Calibri" w:eastAsia="Times New Roman" w:hAnsi="Calibri" w:cs="Calibri"/>
+                <w:kern w:val="0"/>
+                <w:lang w:val="nb-NO" w:eastAsia="nb-NO"/>
+                <w14:ligatures w14:val="none"/>
+              </w:rPr>
+              <w:t>er</w:t>
             </w:r>
           </w:p>
           <w:p>
@@ -551,6 +647,9 @@
           <w:p>
             <w:pPr>
               <w:cnfStyle w:val="000000000000" w:firstRow="0" w:lastRow="0" w:firstColumn="0" w:lastColumn="0" w:oddVBand="0" w:evenVBand="0" w:oddHBand="0" w:evenHBand="0" w:firstRowFirstColumn="0" w:firstRowLastColumn="0" w:lastRowFirstColumn="0" w:lastRowLastColumn="0"/>
+              <w:rPr>
+                <w:lang w:val="nb-NO"/>
+              </w:rPr>
             </w:pPr>
             <w:r>
               <w:rPr>
@@ -565,7 +664,13 @@
         </w:tc>
       </w:tr>
     </w:tbl>
-    <w:p/>
+    <w:p>
+      <w:pPr>
+        <w:rPr>
+          <w:lang w:val="nb-NO"/>
+        </w:rPr>
+      </w:pPr>
+    </w:p>
     <w:tbl>
       <w:tblPr>
         <w:tblStyle w:val="GridTable4-Accent5"/>
@@ -663,6 +768,9 @@
           <w:p>
             <w:pPr>
               <w:cnfStyle w:val="000000000000" w:firstRow="0" w:lastRow="0" w:firstColumn="0" w:lastColumn="0" w:oddVBand="0" w:evenVBand="0" w:oddHBand="0" w:evenHBand="0" w:firstRowFirstColumn="0" w:firstRowLastColumn="0" w:lastRowFirstColumn="0" w:lastRowLastColumn="0"/>
+              <w:rPr>
+                <w:lang w:val="nb-NO"/>
+              </w:rPr>
             </w:pPr>
             <w:r>
               <w:rPr>
@@ -677,8 +785,20 @@
         </w:tc>
       </w:tr>
     </w:tbl>
-    <w:p/>
-    <w:p/>
+    <w:p>
+      <w:pPr>
+        <w:rPr>
+          <w:lang w:val="nb-NO"/>
+        </w:rPr>
+      </w:pPr>
+    </w:p>
+    <w:p>
+      <w:pPr>
+        <w:rPr>
+          <w:lang w:val="nb-NO"/>
+        </w:rPr>
+      </w:pPr>
+    </w:p>
     <w:tbl>
       <w:tblPr>
         <w:tblStyle w:val="GridTable4-Accent5"/>
@@ -777,21 +897,168 @@
           <w:p>
             <w:pPr>
               <w:cnfStyle w:val="000000000000" w:firstRow="0" w:lastRow="0" w:firstColumn="0" w:lastColumn="0" w:oddVBand="0" w:evenVBand="0" w:oddHBand="0" w:evenHBand="0" w:firstRowFirstColumn="0" w:firstRowLastColumn="0" w:lastRowFirstColumn="0" w:lastRowLastColumn="0"/>
-            </w:pPr>
-            <w:r>
-              <w:rPr>
-                <w:rFonts w:ascii="Calibri" w:eastAsia="Times New Roman" w:hAnsi="Calibri" w:cs="Calibri"/>
-                <w:kern w:val="0"/>
-                <w:lang w:val="nb-NO" w:eastAsia="nb-NO"/>
-                <w14:ligatures w14:val="none"/>
-              </w:rPr>
-              <w:t>Det vi ser i plottene er at forklaringsvariabelen skudd_paa_maal_diff ser ut til å ha høyest korrelasjon med at hjemmelaget vinner både i plottene og i utskriften. Hvis skudd på mål er positiv så er det veldig høy sjanse for hjemmeseier.  De andre to forklaringsvariablene corner_diff og forseelse_diff ser ut til å ha liten relasjon til Y om hjemmelaget vinner. Litt vanskelig å tyde om det er noe reel relasjon mellom Y og corner_diff og forseelse_diff bare ved å visuelt se på plottene og utskriften, men skudd_paa_maal_diff ser ut til å være bedre til å redikere om det blir hjemmeseier. </w:t>
+              <w:rPr>
+                <w:lang w:val="nb-NO"/>
+              </w:rPr>
+            </w:pPr>
+            <w:r>
+              <w:rPr>
+                <w:rFonts w:ascii="Calibri" w:eastAsia="Times New Roman" w:hAnsi="Calibri" w:cs="Calibri"/>
+                <w:kern w:val="0"/>
+                <w:lang w:val="nb-NO" w:eastAsia="nb-NO"/>
+                <w14:ligatures w14:val="none"/>
+              </w:rPr>
+              <w:t xml:space="preserve">Det vi ser i plottene er at forklaringsvariabelen </w:t>
+            </w:r>
+            <w:proofErr w:type="spellStart"/>
+            <w:r>
+              <w:rPr>
+                <w:rFonts w:ascii="Calibri" w:eastAsia="Times New Roman" w:hAnsi="Calibri" w:cs="Calibri"/>
+                <w:kern w:val="0"/>
+                <w:lang w:val="nb-NO" w:eastAsia="nb-NO"/>
+                <w14:ligatures w14:val="none"/>
+              </w:rPr>
+              <w:t>skudd_paa_maal_diff</w:t>
+            </w:r>
+            <w:proofErr w:type="spellEnd"/>
+            <w:r>
+              <w:rPr>
+                <w:rFonts w:ascii="Calibri" w:eastAsia="Times New Roman" w:hAnsi="Calibri" w:cs="Calibri"/>
+                <w:kern w:val="0"/>
+                <w:lang w:val="nb-NO" w:eastAsia="nb-NO"/>
+                <w14:ligatures w14:val="none"/>
+              </w:rPr>
+              <w:t xml:space="preserve"> ser ut til å ha høyest korrelasjon med at hjemmelaget vinner både i plottene og i utskriften. Hvis skudd på mål er positiv så er det veldig høy sjanse for hjemmeseier.  De andre to forklaringsvariablene </w:t>
+            </w:r>
+            <w:proofErr w:type="spellStart"/>
+            <w:r>
+              <w:rPr>
+                <w:rFonts w:ascii="Calibri" w:eastAsia="Times New Roman" w:hAnsi="Calibri" w:cs="Calibri"/>
+                <w:kern w:val="0"/>
+                <w:lang w:val="nb-NO" w:eastAsia="nb-NO"/>
+                <w14:ligatures w14:val="none"/>
+              </w:rPr>
+              <w:t>corner_diff</w:t>
+            </w:r>
+            <w:proofErr w:type="spellEnd"/>
+            <w:r>
+              <w:rPr>
+                <w:rFonts w:ascii="Calibri" w:eastAsia="Times New Roman" w:hAnsi="Calibri" w:cs="Calibri"/>
+                <w:kern w:val="0"/>
+                <w:lang w:val="nb-NO" w:eastAsia="nb-NO"/>
+                <w14:ligatures w14:val="none"/>
+              </w:rPr>
+              <w:t xml:space="preserve"> og </w:t>
+            </w:r>
+            <w:proofErr w:type="spellStart"/>
+            <w:r>
+              <w:rPr>
+                <w:rFonts w:ascii="Calibri" w:eastAsia="Times New Roman" w:hAnsi="Calibri" w:cs="Calibri"/>
+                <w:kern w:val="0"/>
+                <w:lang w:val="nb-NO" w:eastAsia="nb-NO"/>
+                <w14:ligatures w14:val="none"/>
+              </w:rPr>
+              <w:t>forseelse_diff</w:t>
+            </w:r>
+            <w:proofErr w:type="spellEnd"/>
+            <w:r>
+              <w:rPr>
+                <w:rFonts w:ascii="Calibri" w:eastAsia="Times New Roman" w:hAnsi="Calibri" w:cs="Calibri"/>
+                <w:kern w:val="0"/>
+                <w:lang w:val="nb-NO" w:eastAsia="nb-NO"/>
+                <w14:ligatures w14:val="none"/>
+              </w:rPr>
+              <w:t xml:space="preserve"> ser ut til å ha liten relasjon til Y om hjemmelaget vinner. Litt vanskelig å tyde om det er noe reel relasjon mellom Y og </w:t>
+            </w:r>
+            <w:proofErr w:type="spellStart"/>
+            <w:r>
+              <w:rPr>
+                <w:rFonts w:ascii="Calibri" w:eastAsia="Times New Roman" w:hAnsi="Calibri" w:cs="Calibri"/>
+                <w:kern w:val="0"/>
+                <w:lang w:val="nb-NO" w:eastAsia="nb-NO"/>
+                <w14:ligatures w14:val="none"/>
+              </w:rPr>
+              <w:t>corner_diff</w:t>
+            </w:r>
+            <w:proofErr w:type="spellEnd"/>
+            <w:r>
+              <w:rPr>
+                <w:rFonts w:ascii="Calibri" w:eastAsia="Times New Roman" w:hAnsi="Calibri" w:cs="Calibri"/>
+                <w:kern w:val="0"/>
+                <w:lang w:val="nb-NO" w:eastAsia="nb-NO"/>
+                <w14:ligatures w14:val="none"/>
+              </w:rPr>
+              <w:t xml:space="preserve"> og </w:t>
+            </w:r>
+            <w:proofErr w:type="spellStart"/>
+            <w:r>
+              <w:rPr>
+                <w:rFonts w:ascii="Calibri" w:eastAsia="Times New Roman" w:hAnsi="Calibri" w:cs="Calibri"/>
+                <w:kern w:val="0"/>
+                <w:lang w:val="nb-NO" w:eastAsia="nb-NO"/>
+                <w14:ligatures w14:val="none"/>
+              </w:rPr>
+              <w:t>forseelse_diff</w:t>
+            </w:r>
+            <w:proofErr w:type="spellEnd"/>
+            <w:r>
+              <w:rPr>
+                <w:rFonts w:ascii="Calibri" w:eastAsia="Times New Roman" w:hAnsi="Calibri" w:cs="Calibri"/>
+                <w:kern w:val="0"/>
+                <w:lang w:val="nb-NO" w:eastAsia="nb-NO"/>
+                <w14:ligatures w14:val="none"/>
+              </w:rPr>
+              <w:t xml:space="preserve"> bare ved å visuelt se på plottene og utskriften, men </w:t>
+            </w:r>
+            <w:proofErr w:type="spellStart"/>
+            <w:r>
+              <w:rPr>
+                <w:rFonts w:ascii="Calibri" w:eastAsia="Times New Roman" w:hAnsi="Calibri" w:cs="Calibri"/>
+                <w:kern w:val="0"/>
+                <w:lang w:val="nb-NO" w:eastAsia="nb-NO"/>
+                <w14:ligatures w14:val="none"/>
+              </w:rPr>
+              <w:t>skudd_paa_maal_diff</w:t>
+            </w:r>
+            <w:proofErr w:type="spellEnd"/>
+            <w:r>
+              <w:rPr>
+                <w:rFonts w:ascii="Calibri" w:eastAsia="Times New Roman" w:hAnsi="Calibri" w:cs="Calibri"/>
+                <w:kern w:val="0"/>
+                <w:lang w:val="nb-NO" w:eastAsia="nb-NO"/>
+                <w14:ligatures w14:val="none"/>
+              </w:rPr>
+              <w:t xml:space="preserve"> ser ut til å være bedre til å </w:t>
+            </w:r>
+            <w:r>
+              <w:rPr>
+                <w:rFonts w:ascii="Calibri" w:eastAsia="Times New Roman" w:hAnsi="Calibri" w:cs="Calibri"/>
+                <w:kern w:val="0"/>
+                <w:lang w:val="nb-NO" w:eastAsia="nb-NO"/>
+                <w14:ligatures w14:val="none"/>
+              </w:rPr>
+              <w:t>predikere</w:t>
+            </w:r>
+            <w:r>
+              <w:rPr>
+                <w:rFonts w:ascii="Calibri" w:eastAsia="Times New Roman" w:hAnsi="Calibri" w:cs="Calibri"/>
+                <w:kern w:val="0"/>
+                <w:lang w:val="nb-NO" w:eastAsia="nb-NO"/>
+                <w14:ligatures w14:val="none"/>
+              </w:rPr>
+              <w:t xml:space="preserve"> om det blir hjemmeseier. </w:t>
             </w:r>
           </w:p>
         </w:tc>
       </w:tr>
     </w:tbl>
-    <w:p/>
+    <w:p>
+      <w:pPr>
+        <w:rPr>
+          <w:lang w:val="nb-NO"/>
+        </w:rPr>
+      </w:pPr>
+    </w:p>
     <w:tbl>
       <w:tblPr>
         <w:tblStyle w:val="GridTable4-Accent5"/>
@@ -889,21 +1156,50 @@
           <w:p>
             <w:pPr>
               <w:cnfStyle w:val="000000000000" w:firstRow="0" w:lastRow="0" w:firstColumn="0" w:lastColumn="0" w:oddVBand="0" w:evenVBand="0" w:oddHBand="0" w:evenHBand="0" w:firstRowFirstColumn="0" w:firstRowLastColumn="0" w:lastRowFirstColumn="0" w:lastRowLastColumn="0"/>
-            </w:pPr>
-            <w:r>
-              <w:rPr>
-                <w:rFonts w:ascii="Calibri" w:eastAsia="Times New Roman" w:hAnsi="Calibri" w:cs="Calibri"/>
-                <w:kern w:val="0"/>
-                <w:lang w:val="nb-NO" w:eastAsia="nb-NO"/>
-                <w14:ligatures w14:val="none"/>
-              </w:rPr>
-              <w:t>Forklaringsvariabelen skudd_paa_maal_diff ser ut til å være den beste predikatoren for om det blir hjemmeseier. Dette kan vi se ut ifra korrelasjonskoeffisient i tetthetsplottet og vi ser at den har høyest positiv verdi med Y at det blir hjemmeseier. </w:t>
+              <w:rPr>
+                <w:lang w:val="nb-NO"/>
+              </w:rPr>
+            </w:pPr>
+            <w:r>
+              <w:rPr>
+                <w:rFonts w:ascii="Calibri" w:eastAsia="Times New Roman" w:hAnsi="Calibri" w:cs="Calibri"/>
+                <w:kern w:val="0"/>
+                <w:lang w:val="nb-NO" w:eastAsia="nb-NO"/>
+                <w14:ligatures w14:val="none"/>
+              </w:rPr>
+              <w:t xml:space="preserve">Forklaringsvariabelen </w:t>
+            </w:r>
+            <w:proofErr w:type="spellStart"/>
+            <w:r>
+              <w:rPr>
+                <w:rFonts w:ascii="Calibri" w:eastAsia="Times New Roman" w:hAnsi="Calibri" w:cs="Calibri"/>
+                <w:kern w:val="0"/>
+                <w:lang w:val="nb-NO" w:eastAsia="nb-NO"/>
+                <w14:ligatures w14:val="none"/>
+              </w:rPr>
+              <w:t>skudd_paa_maal_diff</w:t>
+            </w:r>
+            <w:proofErr w:type="spellEnd"/>
+            <w:r>
+              <w:rPr>
+                <w:rFonts w:ascii="Calibri" w:eastAsia="Times New Roman" w:hAnsi="Calibri" w:cs="Calibri"/>
+                <w:kern w:val="0"/>
+                <w:lang w:val="nb-NO" w:eastAsia="nb-NO"/>
+                <w14:ligatures w14:val="none"/>
+              </w:rPr>
+              <w:t xml:space="preserve"> ser ut til å være den beste predikatoren for om det blir hjemmeseier. Dette kan vi se ut ifra korrelasjonskoeffisient i tetthetsplottet og vi ser at den har høyest positiv verdi med Y at det blir hjemmeseier. </w:t>
             </w:r>
           </w:p>
         </w:tc>
       </w:tr>
     </w:tbl>
-    <w:p/>
+    <w:p>
+      <w:pPr>
+        <w:rPr>
+          <w:lang w:val="nb-NO"/>
+        </w:rPr>
+      </w:pPr>
+    </w:p>
     <w:tbl>
       <w:tblPr>
         <w:tblStyle w:val="GridTable4-Accent5"/>
@@ -971,6 +1267,7 @@
               </w:rPr>
               <w:t xml:space="preserve">I en kamp der </w:t>
             </w:r>
+            <w:proofErr w:type="spellStart"/>
             <w:r>
               <w:rPr>
                 <w:rFonts w:ascii="Courier New" w:hAnsi="Courier New" w:cs="Courier New"/>
@@ -981,6 +1278,7 @@
               </w:rPr>
               <w:t>skudd_paa_maal_diff</w:t>
             </w:r>
+            <w:proofErr w:type="spellEnd"/>
             <w:r>
               <w:rPr>
                 <w:b w:val="0"/>
@@ -990,6 +1288,7 @@
               </w:rPr>
               <w:t xml:space="preserve"> er 2, </w:t>
             </w:r>
+            <w:proofErr w:type="spellStart"/>
             <w:r>
               <w:rPr>
                 <w:rFonts w:ascii="Courier New" w:hAnsi="Courier New" w:cs="Courier New"/>
@@ -1000,6 +1299,7 @@
               </w:rPr>
               <w:t>corner_diff</w:t>
             </w:r>
+            <w:proofErr w:type="spellEnd"/>
             <w:r>
               <w:rPr>
                 <w:b w:val="0"/>
@@ -1009,6 +1309,7 @@
               </w:rPr>
               <w:t xml:space="preserve"> er −2 og </w:t>
             </w:r>
+            <w:proofErr w:type="spellStart"/>
             <w:r>
               <w:rPr>
                 <w:rFonts w:ascii="Courier New" w:hAnsi="Courier New" w:cs="Courier New"/>
@@ -1017,7 +1318,18 @@
                 <w:color w:val="000000" w:themeColor="text1"/>
                 <w:lang w:val="nb-NO"/>
               </w:rPr>
-              <w:t xml:space="preserve">forseelse_diff </w:t>
+              <w:t>forseelse_diff</w:t>
+            </w:r>
+            <w:proofErr w:type="spellEnd"/>
+            <w:r>
+              <w:rPr>
+                <w:rFonts w:ascii="Courier New" w:hAnsi="Courier New" w:cs="Courier New"/>
+                <w:b w:val="0"/>
+                <w:bCs w:val="0"/>
+                <w:color w:val="000000" w:themeColor="text1"/>
+                <w:lang w:val="nb-NO"/>
+              </w:rPr>
+              <w:t xml:space="preserve"> </w:t>
             </w:r>
             <w:r>
               <w:rPr>
@@ -1073,7 +1385,47 @@
                 <w:lang w:val="nb-NO" w:eastAsia="nb-NO"/>
                 <w14:ligatures w14:val="none"/>
               </w:rPr>
-              <w:t>import numpy as np </w:t>
+              <w:t xml:space="preserve">import </w:t>
+            </w:r>
+            <w:proofErr w:type="spellStart"/>
+            <w:r>
+              <w:rPr>
+                <w:rFonts w:ascii="Calibri" w:eastAsia="Times New Roman" w:hAnsi="Calibri" w:cs="Calibri"/>
+                <w:kern w:val="0"/>
+                <w:lang w:val="nb-NO" w:eastAsia="nb-NO"/>
+                <w14:ligatures w14:val="none"/>
+              </w:rPr>
+              <w:t>numpy</w:t>
+            </w:r>
+            <w:proofErr w:type="spellEnd"/>
+            <w:r>
+              <w:rPr>
+                <w:rFonts w:ascii="Calibri" w:eastAsia="Times New Roman" w:hAnsi="Calibri" w:cs="Calibri"/>
+                <w:kern w:val="0"/>
+                <w:lang w:val="nb-NO" w:eastAsia="nb-NO"/>
+                <w14:ligatures w14:val="none"/>
+              </w:rPr>
+              <w:t xml:space="preserve"> as </w:t>
+            </w:r>
+            <w:proofErr w:type="spellStart"/>
+            <w:r>
+              <w:rPr>
+                <w:rFonts w:ascii="Calibri" w:eastAsia="Times New Roman" w:hAnsi="Calibri" w:cs="Calibri"/>
+                <w:kern w:val="0"/>
+                <w:lang w:val="nb-NO" w:eastAsia="nb-NO"/>
+                <w14:ligatures w14:val="none"/>
+              </w:rPr>
+              <w:t>np</w:t>
+            </w:r>
+            <w:proofErr w:type="spellEnd"/>
+            <w:r>
+              <w:rPr>
+                <w:rFonts w:ascii="Calibri" w:eastAsia="Times New Roman" w:hAnsi="Calibri" w:cs="Calibri"/>
+                <w:kern w:val="0"/>
+                <w:lang w:val="nb-NO" w:eastAsia="nb-NO"/>
+                <w14:ligatures w14:val="none"/>
+              </w:rPr>
+              <w:t> </w:t>
             </w:r>
           </w:p>
           <w:p>
@@ -1129,14 +1481,25 @@
                 <w14:ligatures w14:val="none"/>
               </w:rPr>
             </w:pPr>
-            <w:r>
-              <w:rPr>
-                <w:rFonts w:ascii="Calibri" w:eastAsia="Times New Roman" w:hAnsi="Calibri" w:cs="Calibri"/>
-                <w:kern w:val="0"/>
-                <w:lang w:val="nb-NO" w:eastAsia="nb-NO"/>
-                <w14:ligatures w14:val="none"/>
-              </w:rPr>
-              <w:t>intercept = -0.591661 </w:t>
+            <w:proofErr w:type="spellStart"/>
+            <w:r>
+              <w:rPr>
+                <w:rFonts w:ascii="Calibri" w:eastAsia="Times New Roman" w:hAnsi="Calibri" w:cs="Calibri"/>
+                <w:kern w:val="0"/>
+                <w:lang w:val="nb-NO" w:eastAsia="nb-NO"/>
+                <w14:ligatures w14:val="none"/>
+              </w:rPr>
+              <w:t>intercept</w:t>
+            </w:r>
+            <w:proofErr w:type="spellEnd"/>
+            <w:r>
+              <w:rPr>
+                <w:rFonts w:ascii="Calibri" w:eastAsia="Times New Roman" w:hAnsi="Calibri" w:cs="Calibri"/>
+                <w:kern w:val="0"/>
+                <w:lang w:val="nb-NO" w:eastAsia="nb-NO"/>
+                <w14:ligatures w14:val="none"/>
+              </w:rPr>
+              <w:t xml:space="preserve"> = -0.591661 </w:t>
             </w:r>
           </w:p>
           <w:p>
@@ -1150,14 +1513,25 @@
                 <w14:ligatures w14:val="none"/>
               </w:rPr>
             </w:pPr>
-            <w:r>
-              <w:rPr>
-                <w:rFonts w:ascii="Calibri" w:eastAsia="Times New Roman" w:hAnsi="Calibri" w:cs="Calibri"/>
-                <w:kern w:val="0"/>
-                <w:lang w:val="nb-NO" w:eastAsia="nb-NO"/>
-                <w14:ligatures w14:val="none"/>
-              </w:rPr>
-              <w:t>skudd_paa_maal_diff_coef = 0.382565 </w:t>
+            <w:proofErr w:type="spellStart"/>
+            <w:r>
+              <w:rPr>
+                <w:rFonts w:ascii="Calibri" w:eastAsia="Times New Roman" w:hAnsi="Calibri" w:cs="Calibri"/>
+                <w:kern w:val="0"/>
+                <w:lang w:val="nb-NO" w:eastAsia="nb-NO"/>
+                <w14:ligatures w14:val="none"/>
+              </w:rPr>
+              <w:t>skudd_paa_maal_diff_coef</w:t>
+            </w:r>
+            <w:proofErr w:type="spellEnd"/>
+            <w:r>
+              <w:rPr>
+                <w:rFonts w:ascii="Calibri" w:eastAsia="Times New Roman" w:hAnsi="Calibri" w:cs="Calibri"/>
+                <w:kern w:val="0"/>
+                <w:lang w:val="nb-NO" w:eastAsia="nb-NO"/>
+                <w14:ligatures w14:val="none"/>
+              </w:rPr>
+              <w:t xml:space="preserve"> = 0.382565 </w:t>
             </w:r>
           </w:p>
           <w:p>
@@ -1167,18 +1541,29 @@
               <w:rPr>
                 <w:rFonts w:ascii="Times New Roman" w:eastAsia="Times New Roman" w:hAnsi="Times New Roman" w:cs="Times New Roman"/>
                 <w:kern w:val="0"/>
-                <w:lang w:val="en-US" w:eastAsia="nb-NO"/>
-                <w14:ligatures w14:val="none"/>
-              </w:rPr>
-            </w:pPr>
-            <w:r>
-              <w:rPr>
-                <w:rFonts w:ascii="Calibri" w:eastAsia="Times New Roman" w:hAnsi="Calibri" w:cs="Calibri"/>
-                <w:kern w:val="0"/>
-                <w:lang w:val="en-US" w:eastAsia="nb-NO"/>
-                <w14:ligatures w14:val="none"/>
-              </w:rPr>
-              <w:t>corner_diff_coef = -0.100377 </w:t>
+                <w:lang w:eastAsia="nb-NO"/>
+                <w14:ligatures w14:val="none"/>
+              </w:rPr>
+            </w:pPr>
+            <w:proofErr w:type="spellStart"/>
+            <w:r>
+              <w:rPr>
+                <w:rFonts w:ascii="Calibri" w:eastAsia="Times New Roman" w:hAnsi="Calibri" w:cs="Calibri"/>
+                <w:kern w:val="0"/>
+                <w:lang w:eastAsia="nb-NO"/>
+                <w14:ligatures w14:val="none"/>
+              </w:rPr>
+              <w:t>corner_diff_coef</w:t>
+            </w:r>
+            <w:proofErr w:type="spellEnd"/>
+            <w:r>
+              <w:rPr>
+                <w:rFonts w:ascii="Calibri" w:eastAsia="Times New Roman" w:hAnsi="Calibri" w:cs="Calibri"/>
+                <w:kern w:val="0"/>
+                <w:lang w:eastAsia="nb-NO"/>
+                <w14:ligatures w14:val="none"/>
+              </w:rPr>
+              <w:t xml:space="preserve"> = -0.100377 </w:t>
             </w:r>
           </w:p>
           <w:p>
@@ -1188,18 +1573,29 @@
               <w:rPr>
                 <w:rFonts w:ascii="Times New Roman" w:eastAsia="Times New Roman" w:hAnsi="Times New Roman" w:cs="Times New Roman"/>
                 <w:kern w:val="0"/>
-                <w:lang w:val="en-US" w:eastAsia="nb-NO"/>
-                <w14:ligatures w14:val="none"/>
-              </w:rPr>
-            </w:pPr>
-            <w:r>
-              <w:rPr>
-                <w:rFonts w:ascii="Calibri" w:eastAsia="Times New Roman" w:hAnsi="Calibri" w:cs="Calibri"/>
-                <w:kern w:val="0"/>
-                <w:lang w:val="en-US" w:eastAsia="nb-NO"/>
-                <w14:ligatures w14:val="none"/>
-              </w:rPr>
-              <w:t>forseelse_diff_coef = 0.012009 </w:t>
+                <w:lang w:eastAsia="nb-NO"/>
+                <w14:ligatures w14:val="none"/>
+              </w:rPr>
+            </w:pPr>
+            <w:proofErr w:type="spellStart"/>
+            <w:r>
+              <w:rPr>
+                <w:rFonts w:ascii="Calibri" w:eastAsia="Times New Roman" w:hAnsi="Calibri" w:cs="Calibri"/>
+                <w:kern w:val="0"/>
+                <w:lang w:eastAsia="nb-NO"/>
+                <w14:ligatures w14:val="none"/>
+              </w:rPr>
+              <w:t>forseelse_diff_coef</w:t>
+            </w:r>
+            <w:proofErr w:type="spellEnd"/>
+            <w:r>
+              <w:rPr>
+                <w:rFonts w:ascii="Calibri" w:eastAsia="Times New Roman" w:hAnsi="Calibri" w:cs="Calibri"/>
+                <w:kern w:val="0"/>
+                <w:lang w:eastAsia="nb-NO"/>
+                <w14:ligatures w14:val="none"/>
+              </w:rPr>
+              <w:t xml:space="preserve"> = 0.012009 </w:t>
             </w:r>
           </w:p>
           <w:p>
@@ -1209,15 +1605,15 @@
               <w:rPr>
                 <w:rFonts w:ascii="Times New Roman" w:eastAsia="Times New Roman" w:hAnsi="Times New Roman" w:cs="Times New Roman"/>
                 <w:kern w:val="0"/>
-                <w:lang w:val="en-US" w:eastAsia="nb-NO"/>
-                <w14:ligatures w14:val="none"/>
-              </w:rPr>
-            </w:pPr>
-            <w:r>
-              <w:rPr>
-                <w:rFonts w:ascii="Calibri" w:eastAsia="Times New Roman" w:hAnsi="Calibri" w:cs="Calibri"/>
-                <w:kern w:val="0"/>
-                <w:lang w:val="en-US" w:eastAsia="nb-NO"/>
+                <w:lang w:eastAsia="nb-NO"/>
+                <w14:ligatures w14:val="none"/>
+              </w:rPr>
+            </w:pPr>
+            <w:r>
+              <w:rPr>
+                <w:rFonts w:ascii="Calibri" w:eastAsia="Times New Roman" w:hAnsi="Calibri" w:cs="Calibri"/>
+                <w:kern w:val="0"/>
+                <w:lang w:eastAsia="nb-NO"/>
                 <w14:ligatures w14:val="none"/>
               </w:rPr>
               <w:t>  </w:t>
@@ -1255,14 +1651,25 @@
                 <w14:ligatures w14:val="none"/>
               </w:rPr>
             </w:pPr>
-            <w:r>
-              <w:rPr>
-                <w:rFonts w:ascii="Calibri" w:eastAsia="Times New Roman" w:hAnsi="Calibri" w:cs="Calibri"/>
-                <w:kern w:val="0"/>
-                <w:lang w:val="nb-NO" w:eastAsia="nb-NO"/>
-                <w14:ligatures w14:val="none"/>
-              </w:rPr>
-              <w:t>skudd_paa_maal_diff_value = 2 </w:t>
+            <w:proofErr w:type="spellStart"/>
+            <w:r>
+              <w:rPr>
+                <w:rFonts w:ascii="Calibri" w:eastAsia="Times New Roman" w:hAnsi="Calibri" w:cs="Calibri"/>
+                <w:kern w:val="0"/>
+                <w:lang w:val="nb-NO" w:eastAsia="nb-NO"/>
+                <w14:ligatures w14:val="none"/>
+              </w:rPr>
+              <w:t>skudd_paa_maal_diff_value</w:t>
+            </w:r>
+            <w:proofErr w:type="spellEnd"/>
+            <w:r>
+              <w:rPr>
+                <w:rFonts w:ascii="Calibri" w:eastAsia="Times New Roman" w:hAnsi="Calibri" w:cs="Calibri"/>
+                <w:kern w:val="0"/>
+                <w:lang w:val="nb-NO" w:eastAsia="nb-NO"/>
+                <w14:ligatures w14:val="none"/>
+              </w:rPr>
+              <w:t xml:space="preserve"> = 2 </w:t>
             </w:r>
           </w:p>
           <w:p>
@@ -1272,18 +1679,29 @@
               <w:rPr>
                 <w:rFonts w:ascii="Times New Roman" w:eastAsia="Times New Roman" w:hAnsi="Times New Roman" w:cs="Times New Roman"/>
                 <w:kern w:val="0"/>
-                <w:lang w:val="en-US" w:eastAsia="nb-NO"/>
-                <w14:ligatures w14:val="none"/>
-              </w:rPr>
-            </w:pPr>
-            <w:r>
-              <w:rPr>
-                <w:rFonts w:ascii="Calibri" w:eastAsia="Times New Roman" w:hAnsi="Calibri" w:cs="Calibri"/>
-                <w:kern w:val="0"/>
-                <w:lang w:val="en-US" w:eastAsia="nb-NO"/>
-                <w14:ligatures w14:val="none"/>
-              </w:rPr>
-              <w:t>corner_diff_value = -2 </w:t>
+                <w:lang w:eastAsia="nb-NO"/>
+                <w14:ligatures w14:val="none"/>
+              </w:rPr>
+            </w:pPr>
+            <w:proofErr w:type="spellStart"/>
+            <w:r>
+              <w:rPr>
+                <w:rFonts w:ascii="Calibri" w:eastAsia="Times New Roman" w:hAnsi="Calibri" w:cs="Calibri"/>
+                <w:kern w:val="0"/>
+                <w:lang w:eastAsia="nb-NO"/>
+                <w14:ligatures w14:val="none"/>
+              </w:rPr>
+              <w:t>corner_diff_value</w:t>
+            </w:r>
+            <w:proofErr w:type="spellEnd"/>
+            <w:r>
+              <w:rPr>
+                <w:rFonts w:ascii="Calibri" w:eastAsia="Times New Roman" w:hAnsi="Calibri" w:cs="Calibri"/>
+                <w:kern w:val="0"/>
+                <w:lang w:eastAsia="nb-NO"/>
+                <w14:ligatures w14:val="none"/>
+              </w:rPr>
+              <w:t xml:space="preserve"> = -2 </w:t>
             </w:r>
           </w:p>
           <w:p>
@@ -1293,18 +1711,29 @@
               <w:rPr>
                 <w:rFonts w:ascii="Times New Roman" w:eastAsia="Times New Roman" w:hAnsi="Times New Roman" w:cs="Times New Roman"/>
                 <w:kern w:val="0"/>
-                <w:lang w:val="en-US" w:eastAsia="nb-NO"/>
-                <w14:ligatures w14:val="none"/>
-              </w:rPr>
-            </w:pPr>
-            <w:r>
-              <w:rPr>
-                <w:rFonts w:ascii="Calibri" w:eastAsia="Times New Roman" w:hAnsi="Calibri" w:cs="Calibri"/>
-                <w:kern w:val="0"/>
-                <w:lang w:val="en-US" w:eastAsia="nb-NO"/>
-                <w14:ligatures w14:val="none"/>
-              </w:rPr>
-              <w:t>forseelse_diff_value = 6 </w:t>
+                <w:lang w:eastAsia="nb-NO"/>
+                <w14:ligatures w14:val="none"/>
+              </w:rPr>
+            </w:pPr>
+            <w:proofErr w:type="spellStart"/>
+            <w:r>
+              <w:rPr>
+                <w:rFonts w:ascii="Calibri" w:eastAsia="Times New Roman" w:hAnsi="Calibri" w:cs="Calibri"/>
+                <w:kern w:val="0"/>
+                <w:lang w:eastAsia="nb-NO"/>
+                <w14:ligatures w14:val="none"/>
+              </w:rPr>
+              <w:t>forseelse_diff_value</w:t>
+            </w:r>
+            <w:proofErr w:type="spellEnd"/>
+            <w:r>
+              <w:rPr>
+                <w:rFonts w:ascii="Calibri" w:eastAsia="Times New Roman" w:hAnsi="Calibri" w:cs="Calibri"/>
+                <w:kern w:val="0"/>
+                <w:lang w:eastAsia="nb-NO"/>
+                <w14:ligatures w14:val="none"/>
+              </w:rPr>
+              <w:t xml:space="preserve"> = 6 </w:t>
             </w:r>
           </w:p>
           <w:p>
@@ -1314,15 +1743,15 @@
               <w:rPr>
                 <w:rFonts w:ascii="Times New Roman" w:eastAsia="Times New Roman" w:hAnsi="Times New Roman" w:cs="Times New Roman"/>
                 <w:kern w:val="0"/>
-                <w:lang w:val="en-US" w:eastAsia="nb-NO"/>
-                <w14:ligatures w14:val="none"/>
-              </w:rPr>
-            </w:pPr>
-            <w:r>
-              <w:rPr>
-                <w:rFonts w:ascii="Calibri" w:eastAsia="Times New Roman" w:hAnsi="Calibri" w:cs="Calibri"/>
-                <w:kern w:val="0"/>
-                <w:lang w:val="en-US" w:eastAsia="nb-NO"/>
+                <w:lang w:eastAsia="nb-NO"/>
+                <w14:ligatures w14:val="none"/>
+              </w:rPr>
+            </w:pPr>
+            <w:r>
+              <w:rPr>
+                <w:rFonts w:ascii="Calibri" w:eastAsia="Times New Roman" w:hAnsi="Calibri" w:cs="Calibri"/>
+                <w:kern w:val="0"/>
+                <w:lang w:eastAsia="nb-NO"/>
                 <w14:ligatures w14:val="none"/>
               </w:rPr>
               <w:t>  </w:t>
@@ -1356,18 +1785,29 @@
               <w:rPr>
                 <w:rFonts w:ascii="Times New Roman" w:eastAsia="Times New Roman" w:hAnsi="Times New Roman" w:cs="Times New Roman"/>
                 <w:kern w:val="0"/>
-                <w:lang w:val="en-US" w:eastAsia="nb-NO"/>
-                <w14:ligatures w14:val="none"/>
-              </w:rPr>
-            </w:pPr>
-            <w:r>
-              <w:rPr>
-                <w:rFonts w:ascii="Calibri" w:eastAsia="Times New Roman" w:hAnsi="Calibri" w:cs="Calibri"/>
-                <w:kern w:val="0"/>
-                <w:lang w:val="en-US" w:eastAsia="nb-NO"/>
-                <w14:ligatures w14:val="none"/>
-              </w:rPr>
-              <w:t>log_odds = (intercept +  </w:t>
+                <w:lang w:eastAsia="nb-NO"/>
+                <w14:ligatures w14:val="none"/>
+              </w:rPr>
+            </w:pPr>
+            <w:proofErr w:type="spellStart"/>
+            <w:r>
+              <w:rPr>
+                <w:rFonts w:ascii="Calibri" w:eastAsia="Times New Roman" w:hAnsi="Calibri" w:cs="Calibri"/>
+                <w:kern w:val="0"/>
+                <w:lang w:eastAsia="nb-NO"/>
+                <w14:ligatures w14:val="none"/>
+              </w:rPr>
+              <w:t>log_odds</w:t>
+            </w:r>
+            <w:proofErr w:type="spellEnd"/>
+            <w:r>
+              <w:rPr>
+                <w:rFonts w:ascii="Calibri" w:eastAsia="Times New Roman" w:hAnsi="Calibri" w:cs="Calibri"/>
+                <w:kern w:val="0"/>
+                <w:lang w:eastAsia="nb-NO"/>
+                <w14:ligatures w14:val="none"/>
+              </w:rPr>
+              <w:t xml:space="preserve"> = (intercept +  </w:t>
             </w:r>
           </w:p>
           <w:p>
@@ -1377,18 +1817,58 @@
               <w:rPr>
                 <w:rFonts w:ascii="Times New Roman" w:eastAsia="Times New Roman" w:hAnsi="Times New Roman" w:cs="Times New Roman"/>
                 <w:kern w:val="0"/>
-                <w:lang w:val="en-US" w:eastAsia="nb-NO"/>
-                <w14:ligatures w14:val="none"/>
-              </w:rPr>
-            </w:pPr>
-            <w:r>
-              <w:rPr>
-                <w:rFonts w:ascii="Calibri" w:eastAsia="Times New Roman" w:hAnsi="Calibri" w:cs="Calibri"/>
-                <w:kern w:val="0"/>
-                <w:lang w:val="en-US" w:eastAsia="nb-NO"/>
-                <w14:ligatures w14:val="none"/>
-              </w:rPr>
-              <w:t>            (skudd_paa_maal_diff_coef * skudd_paa_maal_diff_value) +  </w:t>
+                <w:lang w:eastAsia="nb-NO"/>
+                <w14:ligatures w14:val="none"/>
+              </w:rPr>
+            </w:pPr>
+            <w:r>
+              <w:rPr>
+                <w:rFonts w:ascii="Calibri" w:eastAsia="Times New Roman" w:hAnsi="Calibri" w:cs="Calibri"/>
+                <w:kern w:val="0"/>
+                <w:lang w:eastAsia="nb-NO"/>
+                <w14:ligatures w14:val="none"/>
+              </w:rPr>
+              <w:t>            (</w:t>
+            </w:r>
+            <w:proofErr w:type="spellStart"/>
+            <w:r>
+              <w:rPr>
+                <w:rFonts w:ascii="Calibri" w:eastAsia="Times New Roman" w:hAnsi="Calibri" w:cs="Calibri"/>
+                <w:kern w:val="0"/>
+                <w:lang w:eastAsia="nb-NO"/>
+                <w14:ligatures w14:val="none"/>
+              </w:rPr>
+              <w:t>skudd_paa_maal_diff_coef</w:t>
+            </w:r>
+            <w:proofErr w:type="spellEnd"/>
+            <w:r>
+              <w:rPr>
+                <w:rFonts w:ascii="Calibri" w:eastAsia="Times New Roman" w:hAnsi="Calibri" w:cs="Calibri"/>
+                <w:kern w:val="0"/>
+                <w:lang w:eastAsia="nb-NO"/>
+                <w14:ligatures w14:val="none"/>
+              </w:rPr>
+              <w:t xml:space="preserve"> * </w:t>
+            </w:r>
+            <w:proofErr w:type="spellStart"/>
+            <w:r>
+              <w:rPr>
+                <w:rFonts w:ascii="Calibri" w:eastAsia="Times New Roman" w:hAnsi="Calibri" w:cs="Calibri"/>
+                <w:kern w:val="0"/>
+                <w:lang w:eastAsia="nb-NO"/>
+                <w14:ligatures w14:val="none"/>
+              </w:rPr>
+              <w:t>skudd_paa_maal_diff_value</w:t>
+            </w:r>
+            <w:proofErr w:type="spellEnd"/>
+            <w:r>
+              <w:rPr>
+                <w:rFonts w:ascii="Calibri" w:eastAsia="Times New Roman" w:hAnsi="Calibri" w:cs="Calibri"/>
+                <w:kern w:val="0"/>
+                <w:lang w:eastAsia="nb-NO"/>
+                <w14:ligatures w14:val="none"/>
+              </w:rPr>
+              <w:t>) +  </w:t>
             </w:r>
           </w:p>
           <w:p>
@@ -1398,18 +1878,58 @@
               <w:rPr>
                 <w:rFonts w:ascii="Times New Roman" w:eastAsia="Times New Roman" w:hAnsi="Times New Roman" w:cs="Times New Roman"/>
                 <w:kern w:val="0"/>
-                <w:lang w:val="en-US" w:eastAsia="nb-NO"/>
-                <w14:ligatures w14:val="none"/>
-              </w:rPr>
-            </w:pPr>
-            <w:r>
-              <w:rPr>
-                <w:rFonts w:ascii="Calibri" w:eastAsia="Times New Roman" w:hAnsi="Calibri" w:cs="Calibri"/>
-                <w:kern w:val="0"/>
-                <w:lang w:val="en-US" w:eastAsia="nb-NO"/>
-                <w14:ligatures w14:val="none"/>
-              </w:rPr>
-              <w:t>            (corner_diff_coef * corner_diff_value) +  </w:t>
+                <w:lang w:eastAsia="nb-NO"/>
+                <w14:ligatures w14:val="none"/>
+              </w:rPr>
+            </w:pPr>
+            <w:r>
+              <w:rPr>
+                <w:rFonts w:ascii="Calibri" w:eastAsia="Times New Roman" w:hAnsi="Calibri" w:cs="Calibri"/>
+                <w:kern w:val="0"/>
+                <w:lang w:eastAsia="nb-NO"/>
+                <w14:ligatures w14:val="none"/>
+              </w:rPr>
+              <w:t>            (</w:t>
+            </w:r>
+            <w:proofErr w:type="spellStart"/>
+            <w:r>
+              <w:rPr>
+                <w:rFonts w:ascii="Calibri" w:eastAsia="Times New Roman" w:hAnsi="Calibri" w:cs="Calibri"/>
+                <w:kern w:val="0"/>
+                <w:lang w:eastAsia="nb-NO"/>
+                <w14:ligatures w14:val="none"/>
+              </w:rPr>
+              <w:t>corner_diff_coef</w:t>
+            </w:r>
+            <w:proofErr w:type="spellEnd"/>
+            <w:r>
+              <w:rPr>
+                <w:rFonts w:ascii="Calibri" w:eastAsia="Times New Roman" w:hAnsi="Calibri" w:cs="Calibri"/>
+                <w:kern w:val="0"/>
+                <w:lang w:eastAsia="nb-NO"/>
+                <w14:ligatures w14:val="none"/>
+              </w:rPr>
+              <w:t xml:space="preserve"> * </w:t>
+            </w:r>
+            <w:proofErr w:type="spellStart"/>
+            <w:r>
+              <w:rPr>
+                <w:rFonts w:ascii="Calibri" w:eastAsia="Times New Roman" w:hAnsi="Calibri" w:cs="Calibri"/>
+                <w:kern w:val="0"/>
+                <w:lang w:eastAsia="nb-NO"/>
+                <w14:ligatures w14:val="none"/>
+              </w:rPr>
+              <w:t>corner_diff_value</w:t>
+            </w:r>
+            <w:proofErr w:type="spellEnd"/>
+            <w:r>
+              <w:rPr>
+                <w:rFonts w:ascii="Calibri" w:eastAsia="Times New Roman" w:hAnsi="Calibri" w:cs="Calibri"/>
+                <w:kern w:val="0"/>
+                <w:lang w:eastAsia="nb-NO"/>
+                <w14:ligatures w14:val="none"/>
+              </w:rPr>
+              <w:t>) +  </w:t>
             </w:r>
           </w:p>
           <w:p>
@@ -1419,18 +1939,58 @@
               <w:rPr>
                 <w:rFonts w:ascii="Times New Roman" w:eastAsia="Times New Roman" w:hAnsi="Times New Roman" w:cs="Times New Roman"/>
                 <w:kern w:val="0"/>
-                <w:lang w:val="en-US" w:eastAsia="nb-NO"/>
-                <w14:ligatures w14:val="none"/>
-              </w:rPr>
-            </w:pPr>
-            <w:r>
-              <w:rPr>
-                <w:rFonts w:ascii="Calibri" w:eastAsia="Times New Roman" w:hAnsi="Calibri" w:cs="Calibri"/>
-                <w:kern w:val="0"/>
-                <w:lang w:val="en-US" w:eastAsia="nb-NO"/>
-                <w14:ligatures w14:val="none"/>
-              </w:rPr>
-              <w:t>            (forseelse_diff_coef * forseelse_diff_value)) </w:t>
+                <w:lang w:eastAsia="nb-NO"/>
+                <w14:ligatures w14:val="none"/>
+              </w:rPr>
+            </w:pPr>
+            <w:r>
+              <w:rPr>
+                <w:rFonts w:ascii="Calibri" w:eastAsia="Times New Roman" w:hAnsi="Calibri" w:cs="Calibri"/>
+                <w:kern w:val="0"/>
+                <w:lang w:eastAsia="nb-NO"/>
+                <w14:ligatures w14:val="none"/>
+              </w:rPr>
+              <w:t>            (</w:t>
+            </w:r>
+            <w:proofErr w:type="spellStart"/>
+            <w:r>
+              <w:rPr>
+                <w:rFonts w:ascii="Calibri" w:eastAsia="Times New Roman" w:hAnsi="Calibri" w:cs="Calibri"/>
+                <w:kern w:val="0"/>
+                <w:lang w:eastAsia="nb-NO"/>
+                <w14:ligatures w14:val="none"/>
+              </w:rPr>
+              <w:t>forseelse_diff_coef</w:t>
+            </w:r>
+            <w:proofErr w:type="spellEnd"/>
+            <w:r>
+              <w:rPr>
+                <w:rFonts w:ascii="Calibri" w:eastAsia="Times New Roman" w:hAnsi="Calibri" w:cs="Calibri"/>
+                <w:kern w:val="0"/>
+                <w:lang w:eastAsia="nb-NO"/>
+                <w14:ligatures w14:val="none"/>
+              </w:rPr>
+              <w:t xml:space="preserve"> * </w:t>
+            </w:r>
+            <w:proofErr w:type="spellStart"/>
+            <w:r>
+              <w:rPr>
+                <w:rFonts w:ascii="Calibri" w:eastAsia="Times New Roman" w:hAnsi="Calibri" w:cs="Calibri"/>
+                <w:kern w:val="0"/>
+                <w:lang w:eastAsia="nb-NO"/>
+                <w14:ligatures w14:val="none"/>
+              </w:rPr>
+              <w:t>forseelse_diff_value</w:t>
+            </w:r>
+            <w:proofErr w:type="spellEnd"/>
+            <w:r>
+              <w:rPr>
+                <w:rFonts w:ascii="Calibri" w:eastAsia="Times New Roman" w:hAnsi="Calibri" w:cs="Calibri"/>
+                <w:kern w:val="0"/>
+                <w:lang w:eastAsia="nb-NO"/>
+                <w14:ligatures w14:val="none"/>
+              </w:rPr>
+              <w:t>)) </w:t>
             </w:r>
           </w:p>
           <w:p>
@@ -1440,15 +2000,15 @@
               <w:rPr>
                 <w:rFonts w:ascii="Times New Roman" w:eastAsia="Times New Roman" w:hAnsi="Times New Roman" w:cs="Times New Roman"/>
                 <w:kern w:val="0"/>
-                <w:lang w:val="en-US" w:eastAsia="nb-NO"/>
-                <w14:ligatures w14:val="none"/>
-              </w:rPr>
-            </w:pPr>
-            <w:r>
-              <w:rPr>
-                <w:rFonts w:ascii="Calibri" w:eastAsia="Times New Roman" w:hAnsi="Calibri" w:cs="Calibri"/>
-                <w:kern w:val="0"/>
-                <w:lang w:val="en-US" w:eastAsia="nb-NO"/>
+                <w:lang w:eastAsia="nb-NO"/>
+                <w14:ligatures w14:val="none"/>
+              </w:rPr>
+            </w:pPr>
+            <w:r>
+              <w:rPr>
+                <w:rFonts w:ascii="Calibri" w:eastAsia="Times New Roman" w:hAnsi="Calibri" w:cs="Calibri"/>
+                <w:kern w:val="0"/>
+                <w:lang w:eastAsia="nb-NO"/>
                 <w14:ligatures w14:val="none"/>
               </w:rPr>
               <w:t>  </w:t>
@@ -1493,7 +2053,47 @@
                 <w:lang w:val="nb-NO" w:eastAsia="nb-NO"/>
                 <w14:ligatures w14:val="none"/>
               </w:rPr>
-              <w:t>odds = np.exp(log_odds) </w:t>
+              <w:t xml:space="preserve">odds = </w:t>
+            </w:r>
+            <w:proofErr w:type="spellStart"/>
+            <w:r>
+              <w:rPr>
+                <w:rFonts w:ascii="Calibri" w:eastAsia="Times New Roman" w:hAnsi="Calibri" w:cs="Calibri"/>
+                <w:kern w:val="0"/>
+                <w:lang w:val="nb-NO" w:eastAsia="nb-NO"/>
+                <w14:ligatures w14:val="none"/>
+              </w:rPr>
+              <w:t>np.exp</w:t>
+            </w:r>
+            <w:proofErr w:type="spellEnd"/>
+            <w:r>
+              <w:rPr>
+                <w:rFonts w:ascii="Calibri" w:eastAsia="Times New Roman" w:hAnsi="Calibri" w:cs="Calibri"/>
+                <w:kern w:val="0"/>
+                <w:lang w:val="nb-NO" w:eastAsia="nb-NO"/>
+                <w14:ligatures w14:val="none"/>
+              </w:rPr>
+              <w:t>(</w:t>
+            </w:r>
+            <w:proofErr w:type="spellStart"/>
+            <w:r>
+              <w:rPr>
+                <w:rFonts w:ascii="Calibri" w:eastAsia="Times New Roman" w:hAnsi="Calibri" w:cs="Calibri"/>
+                <w:kern w:val="0"/>
+                <w:lang w:val="nb-NO" w:eastAsia="nb-NO"/>
+                <w14:ligatures w14:val="none"/>
+              </w:rPr>
+              <w:t>log_odds</w:t>
+            </w:r>
+            <w:proofErr w:type="spellEnd"/>
+            <w:r>
+              <w:rPr>
+                <w:rFonts w:ascii="Calibri" w:eastAsia="Times New Roman" w:hAnsi="Calibri" w:cs="Calibri"/>
+                <w:kern w:val="0"/>
+                <w:lang w:val="nb-NO" w:eastAsia="nb-NO"/>
+                <w14:ligatures w14:val="none"/>
+              </w:rPr>
+              <w:t>) </w:t>
             </w:r>
           </w:p>
           <w:p>
@@ -1503,15 +2103,15 @@
               <w:rPr>
                 <w:rFonts w:ascii="Times New Roman" w:eastAsia="Times New Roman" w:hAnsi="Times New Roman" w:cs="Times New Roman"/>
                 <w:kern w:val="0"/>
-                <w:lang w:val="en-US" w:eastAsia="nb-NO"/>
-                <w14:ligatures w14:val="none"/>
-              </w:rPr>
-            </w:pPr>
-            <w:r>
-              <w:rPr>
-                <w:rFonts w:ascii="Calibri" w:eastAsia="Times New Roman" w:hAnsi="Calibri" w:cs="Calibri"/>
-                <w:kern w:val="0"/>
-                <w:lang w:val="en-US" w:eastAsia="nb-NO"/>
+                <w:lang w:eastAsia="nb-NO"/>
+                <w14:ligatures w14:val="none"/>
+              </w:rPr>
+            </w:pPr>
+            <w:r>
+              <w:rPr>
+                <w:rFonts w:ascii="Calibri" w:eastAsia="Times New Roman" w:hAnsi="Calibri" w:cs="Calibri"/>
+                <w:kern w:val="0"/>
+                <w:lang w:eastAsia="nb-NO"/>
                 <w14:ligatures w14:val="none"/>
               </w:rPr>
               <w:t>probability = odds / (1 + odds) </w:t>
@@ -1524,15 +2124,15 @@
               <w:rPr>
                 <w:rFonts w:ascii="Times New Roman" w:eastAsia="Times New Roman" w:hAnsi="Times New Roman" w:cs="Times New Roman"/>
                 <w:kern w:val="0"/>
-                <w:lang w:val="en-US" w:eastAsia="nb-NO"/>
-                <w14:ligatures w14:val="none"/>
-              </w:rPr>
-            </w:pPr>
-            <w:r>
-              <w:rPr>
-                <w:rFonts w:ascii="Calibri" w:eastAsia="Times New Roman" w:hAnsi="Calibri" w:cs="Calibri"/>
-                <w:kern w:val="0"/>
-                <w:lang w:val="en-US" w:eastAsia="nb-NO"/>
+                <w:lang w:eastAsia="nb-NO"/>
+                <w14:ligatures w14:val="none"/>
+              </w:rPr>
+            </w:pPr>
+            <w:r>
+              <w:rPr>
+                <w:rFonts w:ascii="Calibri" w:eastAsia="Times New Roman" w:hAnsi="Calibri" w:cs="Calibri"/>
+                <w:kern w:val="0"/>
+                <w:lang w:eastAsia="nb-NO"/>
                 <w14:ligatures w14:val="none"/>
               </w:rPr>
               <w:t>print(probability) </w:t>
@@ -1545,15 +2145,15 @@
               <w:rPr>
                 <w:rFonts w:ascii="Times New Roman" w:eastAsia="Times New Roman" w:hAnsi="Times New Roman" w:cs="Times New Roman"/>
                 <w:kern w:val="0"/>
-                <w:lang w:val="en-US" w:eastAsia="nb-NO"/>
-                <w14:ligatures w14:val="none"/>
-              </w:rPr>
-            </w:pPr>
-            <w:r>
-              <w:rPr>
-                <w:rFonts w:ascii="Calibri" w:eastAsia="Times New Roman" w:hAnsi="Calibri" w:cs="Calibri"/>
-                <w:kern w:val="0"/>
-                <w:lang w:val="en-US" w:eastAsia="nb-NO"/>
+                <w:lang w:eastAsia="nb-NO"/>
+                <w14:ligatures w14:val="none"/>
+              </w:rPr>
+            </w:pPr>
+            <w:r>
+              <w:rPr>
+                <w:rFonts w:ascii="Calibri" w:eastAsia="Times New Roman" w:hAnsi="Calibri" w:cs="Calibri"/>
+                <w:kern w:val="0"/>
+                <w:lang w:eastAsia="nb-NO"/>
                 <w14:ligatures w14:val="none"/>
               </w:rPr>
               <w:t> </w:t>
@@ -1562,6 +2162,9 @@
           <w:p>
             <w:pPr>
               <w:cnfStyle w:val="000000000000" w:firstRow="0" w:lastRow="0" w:firstColumn="0" w:lastColumn="0" w:oddVBand="0" w:evenVBand="0" w:oddHBand="0" w:evenHBand="0" w:firstRowFirstColumn="0" w:firstRowLastColumn="0" w:lastRowFirstColumn="0" w:lastRowLastColumn="0"/>
+              <w:rPr>
+                <w:lang w:val="nb-NO"/>
+              </w:rPr>
             </w:pPr>
             <w:r>
               <w:rPr>
@@ -1576,7 +2179,13 @@
         </w:tc>
       </w:tr>
     </w:tbl>
-    <w:p/>
+    <w:p>
+      <w:pPr>
+        <w:rPr>
+          <w:lang w:val="nb-NO"/>
+        </w:rPr>
+      </w:pPr>
+    </w:p>
     <w:tbl>
       <w:tblPr>
         <w:tblStyle w:val="GridTable4-Accent5"/>
@@ -1777,15 +2386,58 @@
           <w:p>
             <w:pPr>
               <w:cnfStyle w:val="000000000000" w:firstRow="0" w:lastRow="0" w:firstColumn="0" w:lastColumn="0" w:oddVBand="0" w:evenVBand="0" w:oddHBand="0" w:evenHBand="0" w:firstRowFirstColumn="0" w:firstRowLastColumn="0" w:lastRowFirstColumn="0" w:lastRowLastColumn="0"/>
-            </w:pPr>
-            <w:r>
-              <w:rPr>
-                <w:rFonts w:ascii="Calibri" w:eastAsia="Times New Roman" w:hAnsi="Calibri" w:cs="Calibri"/>
-                <w:kern w:val="0"/>
-                <w:lang w:val="nb-NO" w:eastAsia="nb-NO"/>
-                <w14:ligatures w14:val="none"/>
-              </w:rPr>
-              <w:t>e^β skudd−paa−maal−diff = 1.466040163871275 </w:t>
+              <w:rPr>
+                <w:lang w:val="nb-NO"/>
+              </w:rPr>
+            </w:pPr>
+            <w:r>
+              <w:rPr>
+                <w:rFonts w:ascii="Calibri" w:eastAsia="Times New Roman" w:hAnsi="Calibri" w:cs="Calibri"/>
+                <w:kern w:val="0"/>
+                <w:lang w:val="nb-NO" w:eastAsia="nb-NO"/>
+                <w14:ligatures w14:val="none"/>
+              </w:rPr>
+              <w:t>e^β skudd−</w:t>
+            </w:r>
+            <w:proofErr w:type="spellStart"/>
+            <w:r>
+              <w:rPr>
+                <w:rFonts w:ascii="Calibri" w:eastAsia="Times New Roman" w:hAnsi="Calibri" w:cs="Calibri"/>
+                <w:kern w:val="0"/>
+                <w:lang w:val="nb-NO" w:eastAsia="nb-NO"/>
+                <w14:ligatures w14:val="none"/>
+              </w:rPr>
+              <w:t>paa</w:t>
+            </w:r>
+            <w:proofErr w:type="spellEnd"/>
+            <w:r>
+              <w:rPr>
+                <w:rFonts w:ascii="Calibri" w:eastAsia="Times New Roman" w:hAnsi="Calibri" w:cs="Calibri"/>
+                <w:kern w:val="0"/>
+                <w:lang w:val="nb-NO" w:eastAsia="nb-NO"/>
+                <w14:ligatures w14:val="none"/>
+              </w:rPr>
+              <w:t>−</w:t>
+            </w:r>
+            <w:proofErr w:type="spellStart"/>
+            <w:r>
+              <w:rPr>
+                <w:rFonts w:ascii="Calibri" w:eastAsia="Times New Roman" w:hAnsi="Calibri" w:cs="Calibri"/>
+                <w:kern w:val="0"/>
+                <w:lang w:val="nb-NO" w:eastAsia="nb-NO"/>
+                <w14:ligatures w14:val="none"/>
+              </w:rPr>
+              <w:t>maal−diff</w:t>
+            </w:r>
+            <w:proofErr w:type="spellEnd"/>
+            <w:r>
+              <w:rPr>
+                <w:rFonts w:ascii="Calibri" w:eastAsia="Times New Roman" w:hAnsi="Calibri" w:cs="Calibri"/>
+                <w:kern w:val="0"/>
+                <w:lang w:val="nb-NO" w:eastAsia="nb-NO"/>
+                <w14:ligatures w14:val="none"/>
+              </w:rPr>
+              <w:t xml:space="preserve"> = 1.466040163871275 </w:t>
             </w:r>
             <w:r>
               <w:rPr>
@@ -1805,13 +2457,59 @@
                 <w14:ligatures w14:val="none"/>
               </w:rPr>
               <w:br/>
-              <w:t>Siden verdien er over 1 betyr det at det er en positiv sammenheng mellom skudd_paa_maal_diff og at hjemmelaget vinner. Vi kan tolke selve verdien av e^beta med at oddsen for at hjemmelaget vinner øker med 46% for hvert mål hjemmelaget har over bortelaget.  </w:t>
+              <w:t xml:space="preserve">Siden verdien er over 1 betyr det at det er en positiv sammenheng mellom </w:t>
+            </w:r>
+            <w:proofErr w:type="spellStart"/>
+            <w:r>
+              <w:rPr>
+                <w:rFonts w:ascii="Calibri" w:eastAsia="Times New Roman" w:hAnsi="Calibri" w:cs="Calibri"/>
+                <w:kern w:val="0"/>
+                <w:lang w:val="nb-NO" w:eastAsia="nb-NO"/>
+                <w14:ligatures w14:val="none"/>
+              </w:rPr>
+              <w:t>skudd_paa_maal_diff</w:t>
+            </w:r>
+            <w:proofErr w:type="spellEnd"/>
+            <w:r>
+              <w:rPr>
+                <w:rFonts w:ascii="Calibri" w:eastAsia="Times New Roman" w:hAnsi="Calibri" w:cs="Calibri"/>
+                <w:kern w:val="0"/>
+                <w:lang w:val="nb-NO" w:eastAsia="nb-NO"/>
+                <w14:ligatures w14:val="none"/>
+              </w:rPr>
+              <w:t xml:space="preserve"> og at hjemmelaget vinner. Vi kan tolke selve verdien av </w:t>
+            </w:r>
+            <w:proofErr w:type="spellStart"/>
+            <w:r>
+              <w:rPr>
+                <w:rFonts w:ascii="Calibri" w:eastAsia="Times New Roman" w:hAnsi="Calibri" w:cs="Calibri"/>
+                <w:kern w:val="0"/>
+                <w:lang w:val="nb-NO" w:eastAsia="nb-NO"/>
+                <w14:ligatures w14:val="none"/>
+              </w:rPr>
+              <w:t>e^beta</w:t>
+            </w:r>
+            <w:proofErr w:type="spellEnd"/>
+            <w:r>
+              <w:rPr>
+                <w:rFonts w:ascii="Calibri" w:eastAsia="Times New Roman" w:hAnsi="Calibri" w:cs="Calibri"/>
+                <w:kern w:val="0"/>
+                <w:lang w:val="nb-NO" w:eastAsia="nb-NO"/>
+                <w14:ligatures w14:val="none"/>
+              </w:rPr>
+              <w:t xml:space="preserve"> med at oddsen for at hjemmelaget vinner øker med 46% for hvert mål hjemmelaget har over bortelaget.  </w:t>
             </w:r>
           </w:p>
         </w:tc>
       </w:tr>
     </w:tbl>
-    <w:p/>
+    <w:p>
+      <w:pPr>
+        <w:rPr>
+          <w:lang w:val="nb-NO"/>
+        </w:rPr>
+      </w:pPr>
+    </w:p>
     <w:tbl>
       <w:tblPr>
         <w:tblStyle w:val="GridTable4-Accent5"/>
@@ -1909,6 +2607,9 @@
           <w:p>
             <w:pPr>
               <w:cnfStyle w:val="000000000000" w:firstRow="0" w:lastRow="0" w:firstColumn="0" w:lastColumn="0" w:oddVBand="0" w:evenVBand="0" w:oddHBand="0" w:evenHBand="0" w:firstRowFirstColumn="0" w:firstRowLastColumn="0" w:lastRowFirstColumn="0" w:lastRowLastColumn="0"/>
+              <w:rPr>
+                <w:lang w:val="nb-NO"/>
+              </w:rPr>
             </w:pPr>
             <w:r>
               <w:rPr>
@@ -1923,7 +2624,13 @@
         </w:tc>
       </w:tr>
     </w:tbl>
-    <w:p/>
+    <w:p>
+      <w:pPr>
+        <w:rPr>
+          <w:lang w:val="nb-NO"/>
+        </w:rPr>
+      </w:pPr>
+    </w:p>
     <w:tbl>
       <w:tblPr>
         <w:tblStyle w:val="GridTable4-Accent5"/>
@@ -2023,6 +2730,7 @@
               </w:rPr>
               <w:t xml:space="preserve">og feilraten endrer seg når </w:t>
             </w:r>
+            <w:proofErr w:type="spellStart"/>
             <w:r>
               <w:rPr>
                 <w:rFonts w:ascii="Courier New" w:hAnsi="Courier New" w:cs="Courier New"/>
@@ -2033,6 +2741,7 @@
               </w:rPr>
               <w:t>forseelse_diff</w:t>
             </w:r>
+            <w:proofErr w:type="spellEnd"/>
             <w:r>
               <w:rPr>
                 <w:b w:val="0"/>
@@ -2072,21 +2781,90 @@
           <w:p>
             <w:pPr>
               <w:cnfStyle w:val="000000000000" w:firstRow="0" w:lastRow="0" w:firstColumn="0" w:lastColumn="0" w:oddVBand="0" w:evenVBand="0" w:oddHBand="0" w:evenHBand="0" w:firstRowFirstColumn="0" w:firstRowLastColumn="0" w:lastRowFirstColumn="0" w:lastRowLastColumn="0"/>
-            </w:pPr>
-            <w:r>
-              <w:rPr>
-                <w:rFonts w:ascii="Calibri" w:eastAsia="Times New Roman" w:hAnsi="Calibri" w:cs="Calibri"/>
-                <w:kern w:val="0"/>
-                <w:lang w:val="nb-NO" w:eastAsia="nb-NO"/>
-                <w14:ligatures w14:val="none"/>
-              </w:rPr>
-              <w:t>Koeffisientene kan endre seg fordi modellen nå har færre variabler å forklare variansen i dataen på, nå uten informasjonen fra forseelse_diff. Feilraten kan også endre seg avhengig av hvor viktig forseelse_diff variablen var for modellen.  </w:t>
+              <w:rPr>
+                <w:lang w:val="nb-NO"/>
+              </w:rPr>
+            </w:pPr>
+            <w:r>
+              <w:rPr>
+                <w:rFonts w:ascii="Calibri" w:eastAsia="Times New Roman" w:hAnsi="Calibri" w:cs="Calibri"/>
+                <w:kern w:val="0"/>
+                <w:lang w:val="nb-NO" w:eastAsia="nb-NO"/>
+                <w14:ligatures w14:val="none"/>
+              </w:rPr>
+              <w:t xml:space="preserve">Koeffisientene kan endre seg fordi modellen nå har færre variabler å forklare variansen i dataen på, nå uten informasjonen fra </w:t>
+            </w:r>
+            <w:proofErr w:type="spellStart"/>
+            <w:r>
+              <w:rPr>
+                <w:rFonts w:ascii="Calibri" w:eastAsia="Times New Roman" w:hAnsi="Calibri" w:cs="Calibri"/>
+                <w:kern w:val="0"/>
+                <w:lang w:val="nb-NO" w:eastAsia="nb-NO"/>
+                <w14:ligatures w14:val="none"/>
+              </w:rPr>
+              <w:t>forseelse_diff</w:t>
+            </w:r>
+            <w:proofErr w:type="spellEnd"/>
+            <w:r>
+              <w:rPr>
+                <w:rFonts w:ascii="Calibri" w:eastAsia="Times New Roman" w:hAnsi="Calibri" w:cs="Calibri"/>
+                <w:kern w:val="0"/>
+                <w:lang w:val="nb-NO" w:eastAsia="nb-NO"/>
+                <w14:ligatures w14:val="none"/>
+              </w:rPr>
+              <w:t xml:space="preserve">. Feilraten kan også endre seg avhengig av hvor viktig </w:t>
+            </w:r>
+            <w:proofErr w:type="spellStart"/>
+            <w:r>
+              <w:rPr>
+                <w:rFonts w:ascii="Calibri" w:eastAsia="Times New Roman" w:hAnsi="Calibri" w:cs="Calibri"/>
+                <w:kern w:val="0"/>
+                <w:lang w:val="nb-NO" w:eastAsia="nb-NO"/>
+                <w14:ligatures w14:val="none"/>
+              </w:rPr>
+              <w:t>forseelse_diff</w:t>
+            </w:r>
+            <w:proofErr w:type="spellEnd"/>
+            <w:r>
+              <w:rPr>
+                <w:rFonts w:ascii="Calibri" w:eastAsia="Times New Roman" w:hAnsi="Calibri" w:cs="Calibri"/>
+                <w:kern w:val="0"/>
+                <w:lang w:val="nb-NO" w:eastAsia="nb-NO"/>
+                <w14:ligatures w14:val="none"/>
+              </w:rPr>
+              <w:t xml:space="preserve"> </w:t>
+            </w:r>
+            <w:proofErr w:type="spellStart"/>
+            <w:r>
+              <w:rPr>
+                <w:rFonts w:ascii="Calibri" w:eastAsia="Times New Roman" w:hAnsi="Calibri" w:cs="Calibri"/>
+                <w:kern w:val="0"/>
+                <w:lang w:val="nb-NO" w:eastAsia="nb-NO"/>
+                <w14:ligatures w14:val="none"/>
+              </w:rPr>
+              <w:t>variablen</w:t>
+            </w:r>
+            <w:proofErr w:type="spellEnd"/>
+            <w:r>
+              <w:rPr>
+                <w:rFonts w:ascii="Calibri" w:eastAsia="Times New Roman" w:hAnsi="Calibri" w:cs="Calibri"/>
+                <w:kern w:val="0"/>
+                <w:lang w:val="nb-NO" w:eastAsia="nb-NO"/>
+                <w14:ligatures w14:val="none"/>
+              </w:rPr>
+              <w:t xml:space="preserve"> var for modellen.  </w:t>
             </w:r>
           </w:p>
         </w:tc>
       </w:tr>
     </w:tbl>
-    <w:p/>
+    <w:p>
+      <w:pPr>
+        <w:rPr>
+          <w:lang w:val="nb-NO"/>
+        </w:rPr>
+      </w:pPr>
+    </w:p>
     <w:tbl>
       <w:tblPr>
         <w:tblStyle w:val="GridTable4-Accent5"/>
@@ -2154,6 +2932,7 @@
               </w:rPr>
               <w:t xml:space="preserve">Med den nye modellen: I en kamp der </w:t>
             </w:r>
+            <w:proofErr w:type="spellStart"/>
             <w:r>
               <w:rPr>
                 <w:rFonts w:ascii="Courier New" w:hAnsi="Courier New" w:cs="Courier New"/>
@@ -2164,6 +2943,7 @@
               </w:rPr>
               <w:t>skudd_paa_maal_diff</w:t>
             </w:r>
+            <w:proofErr w:type="spellEnd"/>
             <w:r>
               <w:rPr>
                 <w:b w:val="0"/>
@@ -2173,6 +2953,7 @@
               </w:rPr>
               <w:t xml:space="preserve"> = 2, </w:t>
             </w:r>
+            <w:proofErr w:type="spellStart"/>
             <w:r>
               <w:rPr>
                 <w:rFonts w:ascii="Courier New" w:hAnsi="Courier New" w:cs="Courier New"/>
@@ -2183,6 +2964,7 @@
               </w:rPr>
               <w:t>corner_diff</w:t>
             </w:r>
+            <w:proofErr w:type="spellEnd"/>
             <w:r>
               <w:rPr>
                 <w:b w:val="0"/>
@@ -2192,6 +2974,7 @@
               </w:rPr>
               <w:t xml:space="preserve"> = -2 og </w:t>
             </w:r>
+            <w:proofErr w:type="spellStart"/>
             <w:r>
               <w:rPr>
                 <w:rFonts w:ascii="Courier New" w:hAnsi="Courier New" w:cs="Courier New"/>
@@ -2202,6 +2985,7 @@
               </w:rPr>
               <w:t>forseelse_diff</w:t>
             </w:r>
+            <w:proofErr w:type="spellEnd"/>
             <w:r>
               <w:rPr>
                 <w:b w:val="0"/>
@@ -2241,6 +3025,9 @@
           <w:p>
             <w:pPr>
               <w:cnfStyle w:val="000000000000" w:firstRow="0" w:lastRow="0" w:firstColumn="0" w:lastColumn="0" w:oddVBand="0" w:evenVBand="0" w:oddHBand="0" w:evenHBand="0" w:firstRowFirstColumn="0" w:firstRowLastColumn="0" w:lastRowFirstColumn="0" w:lastRowLastColumn="0"/>
+              <w:rPr>
+                <w:lang w:val="nb-NO"/>
+              </w:rPr>
             </w:pPr>
             <w:r>
               <w:rPr>
@@ -2255,7 +3042,13 @@
         </w:tc>
       </w:tr>
     </w:tbl>
-    <w:p/>
+    <w:p>
+      <w:pPr>
+        <w:rPr>
+          <w:lang w:val="nb-NO"/>
+        </w:rPr>
+      </w:pPr>
+    </w:p>
     <w:tbl>
       <w:tblPr>
         <w:tblStyle w:val="GridTable4-Accent5"/>
@@ -2323,6 +3116,7 @@
               </w:rPr>
               <w:t xml:space="preserve">Hvis du skal finne en så god som mulig klassifikasjonsmodell med logistisk regresjon, vil du velge modellen med eller uten </w:t>
             </w:r>
+            <w:proofErr w:type="spellStart"/>
             <w:r>
               <w:rPr>
                 <w:rFonts w:ascii="Courier New" w:hAnsi="Courier New" w:cs="Courier New"/>
@@ -2333,14 +3127,35 @@
               </w:rPr>
               <w:t>forseelse_diff</w:t>
             </w:r>
-            <w:r>
-              <w:rPr>
-                <w:b w:val="0"/>
-                <w:bCs w:val="0"/>
-                <w:color w:val="000000" w:themeColor="text1"/>
-                <w:lang w:val="nb-NO"/>
-              </w:rPr>
-              <w:t xml:space="preserve"> som kovariat? Begrunn kort svaret (maks 3 setninger).</w:t>
+            <w:proofErr w:type="spellEnd"/>
+            <w:r>
+              <w:rPr>
+                <w:b w:val="0"/>
+                <w:bCs w:val="0"/>
+                <w:color w:val="000000" w:themeColor="text1"/>
+                <w:lang w:val="nb-NO"/>
+              </w:rPr>
+              <w:t xml:space="preserve"> som </w:t>
+            </w:r>
+            <w:proofErr w:type="spellStart"/>
+            <w:r>
+              <w:rPr>
+                <w:b w:val="0"/>
+                <w:bCs w:val="0"/>
+                <w:color w:val="000000" w:themeColor="text1"/>
+                <w:lang w:val="nb-NO"/>
+              </w:rPr>
+              <w:t>kovariat</w:t>
+            </w:r>
+            <w:proofErr w:type="spellEnd"/>
+            <w:r>
+              <w:rPr>
+                <w:b w:val="0"/>
+                <w:bCs w:val="0"/>
+                <w:color w:val="000000" w:themeColor="text1"/>
+                <w:lang w:val="nb-NO"/>
+              </w:rPr>
+              <w:t>? Begrunn kort svaret (maks 3 setninger).</w:t>
             </w:r>
           </w:p>
         </w:tc>
@@ -2372,21 +3187,50 @@
           <w:p>
             <w:pPr>
               <w:cnfStyle w:val="000000000000" w:firstRow="0" w:lastRow="0" w:firstColumn="0" w:lastColumn="0" w:oddVBand="0" w:evenVBand="0" w:oddHBand="0" w:evenHBand="0" w:firstRowFirstColumn="0" w:firstRowLastColumn="0" w:lastRowFirstColumn="0" w:lastRowLastColumn="0"/>
-            </w:pPr>
-            <w:r>
-              <w:rPr>
-                <w:rFonts w:ascii="Calibri" w:eastAsia="Times New Roman" w:hAnsi="Calibri" w:cs="Calibri"/>
-                <w:kern w:val="0"/>
-                <w:lang w:val="nb-NO" w:eastAsia="nb-NO"/>
-                <w14:ligatures w14:val="none"/>
-              </w:rPr>
-              <w:t>Hvis jeg skal velge så god som mulig klassifikasjonsmodell med logistisk regresjon så hadde jeg valgt modellen uten forseelse_diff siden den har minst feilrate. Forskjellen på feilraten er mindre enn en halv prosent, men hvis modellen fortsatt minker feilraten så ville jeg gått for den med minst feilrate.</w:t>
+              <w:rPr>
+                <w:lang w:val="nb-NO"/>
+              </w:rPr>
+            </w:pPr>
+            <w:r>
+              <w:rPr>
+                <w:rFonts w:ascii="Calibri" w:eastAsia="Times New Roman" w:hAnsi="Calibri" w:cs="Calibri"/>
+                <w:kern w:val="0"/>
+                <w:lang w:val="nb-NO" w:eastAsia="nb-NO"/>
+                <w14:ligatures w14:val="none"/>
+              </w:rPr>
+              <w:t xml:space="preserve">Hvis jeg skal velge så god som mulig klassifikasjonsmodell med logistisk regresjon så hadde jeg valgt modellen uten </w:t>
+            </w:r>
+            <w:proofErr w:type="spellStart"/>
+            <w:r>
+              <w:rPr>
+                <w:rFonts w:ascii="Calibri" w:eastAsia="Times New Roman" w:hAnsi="Calibri" w:cs="Calibri"/>
+                <w:kern w:val="0"/>
+                <w:lang w:val="nb-NO" w:eastAsia="nb-NO"/>
+                <w14:ligatures w14:val="none"/>
+              </w:rPr>
+              <w:t>forseelse_diff</w:t>
+            </w:r>
+            <w:proofErr w:type="spellEnd"/>
+            <w:r>
+              <w:rPr>
+                <w:rFonts w:ascii="Calibri" w:eastAsia="Times New Roman" w:hAnsi="Calibri" w:cs="Calibri"/>
+                <w:kern w:val="0"/>
+                <w:lang w:val="nb-NO" w:eastAsia="nb-NO"/>
+                <w14:ligatures w14:val="none"/>
+              </w:rPr>
+              <w:t xml:space="preserve"> siden den har minst feilrate. Forskjellen på feilraten er mindre enn en halv prosent, men hvis modellen fortsatt minker feilraten så ville jeg gått for den med minst feilrate.</w:t>
             </w:r>
           </w:p>
         </w:tc>
       </w:tr>
     </w:tbl>
-    <w:p/>
+    <w:p>
+      <w:pPr>
+        <w:rPr>
+          <w:lang w:val="nb-NO"/>
+        </w:rPr>
+      </w:pPr>
+    </w:p>
     <w:tbl>
       <w:tblPr>
         <w:tblStyle w:val="GridTable4-Accent5"/>
@@ -2452,7 +3296,27 @@
                 <w:color w:val="000000" w:themeColor="text1"/>
                 <w:lang w:val="nb-NO"/>
               </w:rPr>
-              <w:t>Påstand: kNN kan bare brukes når vi har maksimalt to forklaringsvariabler. Fleip eller fakta?</w:t>
+              <w:t xml:space="preserve">Påstand: </w:t>
+            </w:r>
+            <w:proofErr w:type="spellStart"/>
+            <w:r>
+              <w:rPr>
+                <w:b w:val="0"/>
+                <w:bCs w:val="0"/>
+                <w:color w:val="000000" w:themeColor="text1"/>
+                <w:lang w:val="nb-NO"/>
+              </w:rPr>
+              <w:t>kNN</w:t>
+            </w:r>
+            <w:proofErr w:type="spellEnd"/>
+            <w:r>
+              <w:rPr>
+                <w:b w:val="0"/>
+                <w:bCs w:val="0"/>
+                <w:color w:val="000000" w:themeColor="text1"/>
+                <w:lang w:val="nb-NO"/>
+              </w:rPr>
+              <w:t xml:space="preserve"> kan bare brukes når vi har maksimalt to forklaringsvariabler. Fleip eller fakta?</w:t>
             </w:r>
           </w:p>
         </w:tc>
@@ -2484,6 +3348,9 @@
           <w:p>
             <w:pPr>
               <w:cnfStyle w:val="000000000000" w:firstRow="0" w:lastRow="0" w:firstColumn="0" w:lastColumn="0" w:oddVBand="0" w:evenVBand="0" w:oddHBand="0" w:evenHBand="0" w:firstRowFirstColumn="0" w:firstRowLastColumn="0" w:lastRowFirstColumn="0" w:lastRowLastColumn="0"/>
+              <w:rPr>
+                <w:lang w:val="nb-NO"/>
+              </w:rPr>
             </w:pPr>
             <w:r>
               <w:rPr>
@@ -2498,7 +3365,13 @@
         </w:tc>
       </w:tr>
     </w:tbl>
-    <w:p/>
+    <w:p>
+      <w:pPr>
+        <w:rPr>
+          <w:lang w:val="nb-NO"/>
+        </w:rPr>
+      </w:pPr>
+    </w:p>
     <w:tbl>
       <w:tblPr>
         <w:tblStyle w:val="GridTable4-Accent5"/>
@@ -2628,6 +3501,9 @@
           <w:p>
             <w:pPr>
               <w:cnfStyle w:val="000000000000" w:firstRow="0" w:lastRow="0" w:firstColumn="0" w:lastColumn="0" w:oddVBand="0" w:evenVBand="0" w:oddHBand="0" w:evenHBand="0" w:firstRowFirstColumn="0" w:firstRowLastColumn="0" w:lastRowFirstColumn="0" w:lastRowLastColumn="0"/>
+              <w:rPr>
+                <w:lang w:val="nb-NO"/>
+              </w:rPr>
             </w:pPr>
             <w:r>
               <w:rPr>
@@ -2642,7 +3518,13 @@
         </w:tc>
       </w:tr>
     </w:tbl>
-    <w:p/>
+    <w:p>
+      <w:pPr>
+        <w:rPr>
+          <w:lang w:val="nb-NO"/>
+        </w:rPr>
+      </w:pPr>
+    </w:p>
     <w:tbl>
       <w:tblPr>
         <w:tblStyle w:val="GridTable4-Accent5"/>
@@ -2762,21 +3644,70 @@
           <w:p>
             <w:pPr>
               <w:cnfStyle w:val="000000000000" w:firstRow="0" w:lastRow="0" w:firstColumn="0" w:lastColumn="0" w:oddVBand="0" w:evenVBand="0" w:oddHBand="0" w:evenHBand="0" w:firstRowFirstColumn="0" w:firstRowLastColumn="0" w:lastRowFirstColumn="0" w:lastRowLastColumn="0"/>
-            </w:pPr>
-            <w:r>
-              <w:rPr>
-                <w:rFonts w:ascii="Calibri" w:eastAsia="Times New Roman" w:hAnsi="Calibri" w:cs="Calibri"/>
-                <w:kern w:val="0"/>
-                <w:lang w:val="nb-NO" w:eastAsia="nb-NO"/>
-                <w14:ligatures w14:val="none"/>
-              </w:rPr>
-              <w:t>KNN har lavest feilrate med 0.31617 (logistisk regresjon med 0.31862), så derfor vil jeg anse at kNN er bedre i dette tilfellet over logistisk regresjon, men tallene er relativt like, så det er liten forskjell på dem dog kNN har lavest feilrate. </w:t>
+              <w:rPr>
+                <w:lang w:val="nb-NO"/>
+              </w:rPr>
+            </w:pPr>
+            <w:r>
+              <w:rPr>
+                <w:rFonts w:ascii="Calibri" w:eastAsia="Times New Roman" w:hAnsi="Calibri" w:cs="Calibri"/>
+                <w:kern w:val="0"/>
+                <w:lang w:val="nb-NO" w:eastAsia="nb-NO"/>
+                <w14:ligatures w14:val="none"/>
+              </w:rPr>
+              <w:t xml:space="preserve">KNN har lavest feilrate med 0.31617 (logistisk regresjon med 0.31862), så derfor vil jeg anse at </w:t>
+            </w:r>
+            <w:proofErr w:type="spellStart"/>
+            <w:r>
+              <w:rPr>
+                <w:rFonts w:ascii="Calibri" w:eastAsia="Times New Roman" w:hAnsi="Calibri" w:cs="Calibri"/>
+                <w:kern w:val="0"/>
+                <w:lang w:val="nb-NO" w:eastAsia="nb-NO"/>
+                <w14:ligatures w14:val="none"/>
+              </w:rPr>
+              <w:t>kNN</w:t>
+            </w:r>
+            <w:proofErr w:type="spellEnd"/>
+            <w:r>
+              <w:rPr>
+                <w:rFonts w:ascii="Calibri" w:eastAsia="Times New Roman" w:hAnsi="Calibri" w:cs="Calibri"/>
+                <w:kern w:val="0"/>
+                <w:lang w:val="nb-NO" w:eastAsia="nb-NO"/>
+                <w14:ligatures w14:val="none"/>
+              </w:rPr>
+              <w:t xml:space="preserve"> er bedre i dette tilfellet over logistisk regresjon, men tallene er relativt like, så det er liten forskjell på dem dog </w:t>
+            </w:r>
+            <w:proofErr w:type="spellStart"/>
+            <w:r>
+              <w:rPr>
+                <w:rFonts w:ascii="Calibri" w:eastAsia="Times New Roman" w:hAnsi="Calibri" w:cs="Calibri"/>
+                <w:kern w:val="0"/>
+                <w:lang w:val="nb-NO" w:eastAsia="nb-NO"/>
+                <w14:ligatures w14:val="none"/>
+              </w:rPr>
+              <w:t>kNN</w:t>
+            </w:r>
+            <w:proofErr w:type="spellEnd"/>
+            <w:r>
+              <w:rPr>
+                <w:rFonts w:ascii="Calibri" w:eastAsia="Times New Roman" w:hAnsi="Calibri" w:cs="Calibri"/>
+                <w:kern w:val="0"/>
+                <w:lang w:val="nb-NO" w:eastAsia="nb-NO"/>
+                <w14:ligatures w14:val="none"/>
+              </w:rPr>
+              <w:t xml:space="preserve"> har lavest feilrate. </w:t>
             </w:r>
           </w:p>
         </w:tc>
       </w:tr>
     </w:tbl>
-    <w:p/>
+    <w:p>
+      <w:pPr>
+        <w:rPr>
+          <w:lang w:val="nb-NO"/>
+        </w:rPr>
+      </w:pPr>
+    </w:p>
     <w:tbl>
       <w:tblPr>
         <w:tblStyle w:val="GridTable4-Accent5"/>
@@ -2842,7 +3773,27 @@
                 <w:color w:val="000000" w:themeColor="text1"/>
                 <w:lang w:val="nb-NO"/>
               </w:rPr>
-              <w:t>Drøft klassegrensene (plottet under) for de to beste modellene (én logistisk regresjon og én kNN). Hva forteller klassegrensene deg om problemet? Skriv maksimalt 3 setninger.</w:t>
+              <w:t xml:space="preserve">Drøft klassegrensene (plottet under) for de to beste modellene (én logistisk regresjon og én </w:t>
+            </w:r>
+            <w:proofErr w:type="spellStart"/>
+            <w:r>
+              <w:rPr>
+                <w:b w:val="0"/>
+                <w:bCs w:val="0"/>
+                <w:color w:val="000000" w:themeColor="text1"/>
+                <w:lang w:val="nb-NO"/>
+              </w:rPr>
+              <w:t>kNN</w:t>
+            </w:r>
+            <w:proofErr w:type="spellEnd"/>
+            <w:r>
+              <w:rPr>
+                <w:b w:val="0"/>
+                <w:bCs w:val="0"/>
+                <w:color w:val="000000" w:themeColor="text1"/>
+                <w:lang w:val="nb-NO"/>
+              </w:rPr>
+              <w:t>). Hva forteller klassegrensene deg om problemet? Skriv maksimalt 3 setninger.</w:t>
             </w:r>
           </w:p>
         </w:tc>
@@ -2987,7 +3938,13 @@
         </w:tc>
       </w:tr>
     </w:tbl>
-    <w:p/>
+    <w:p>
+      <w:pPr>
+        <w:rPr>
+          <w:lang w:val="nb-NO"/>
+        </w:rPr>
+      </w:pPr>
+    </w:p>
     <w:tbl>
       <w:tblPr>
         <w:tblStyle w:val="GridTable4-Accent6"/>
@@ -3105,7 +4062,19 @@
               <w:rPr>
                 <w:lang w:val="nb-NO"/>
               </w:rPr>
-              <w:t>Ligner på siferet ‘9’</w:t>
+              <w:t>Ligner på sif</w:t>
+            </w:r>
+            <w:r>
+              <w:rPr>
+                <w:lang w:val="nb-NO"/>
+              </w:rPr>
+              <w:t>f</w:t>
+            </w:r>
+            <w:r>
+              <w:rPr>
+                <w:lang w:val="nb-NO"/>
+              </w:rPr>
+              <w:t>eret ‘9’</w:t>
             </w:r>
           </w:p>
         </w:tc>
@@ -3170,7 +4139,27 @@
                 <w:color w:val="000000" w:themeColor="text1"/>
                 <w:lang w:val="nb-NO"/>
               </w:rPr>
-              <w:t xml:space="preserve">Tegn sentroidene av de 3 klyngene fra </w:t>
+              <w:t xml:space="preserve">Tegn </w:t>
+            </w:r>
+            <w:proofErr w:type="spellStart"/>
+            <w:r>
+              <w:rPr>
+                <w:b w:val="0"/>
+                <w:bCs w:val="0"/>
+                <w:color w:val="000000" w:themeColor="text1"/>
+                <w:lang w:val="nb-NO"/>
+              </w:rPr>
+              <w:t>sentroidene</w:t>
+            </w:r>
+            <w:proofErr w:type="spellEnd"/>
+            <w:r>
+              <w:rPr>
+                <w:b w:val="0"/>
+                <w:bCs w:val="0"/>
+                <w:color w:val="000000" w:themeColor="text1"/>
+                <w:lang w:val="nb-NO"/>
+              </w:rPr>
+              <w:t xml:space="preserve"> av de 3 klyngene fra </w:t>
             </w:r>
             <w:bookmarkStart w:id="0" w:name="_Hlk150437913"/>
             <m:oMath>
@@ -3409,13 +4398,35 @@
                 <w:color w:val="000000" w:themeColor="text1"/>
                 <w:lang w:val="nb-NO"/>
               </w:rPr>
-              <w:t xml:space="preserve"> ser ut til å bli både relevant og nyttig. Sentroidene som representerer hver klynge viser ganske tydelig og gjenkjennelig sifrene ‘8’, ‘9’ og ‘3’, selvsagt med en viss uskarphet. Dette indikerer at modellen har klart å fange opp de underliggende mønstrene og variasjonene til hvert av sifrene.</w:t>
+              <w:t xml:space="preserve"> ser ut til å bli både relevant og nyttig. </w:t>
+            </w:r>
+            <w:proofErr w:type="spellStart"/>
+            <w:r>
+              <w:rPr>
+                <w:color w:val="000000" w:themeColor="text1"/>
+                <w:lang w:val="nb-NO"/>
+              </w:rPr>
+              <w:t>Sentroidene</w:t>
+            </w:r>
+            <w:proofErr w:type="spellEnd"/>
+            <w:r>
+              <w:rPr>
+                <w:color w:val="000000" w:themeColor="text1"/>
+                <w:lang w:val="nb-NO"/>
+              </w:rPr>
+              <w:t xml:space="preserve"> som representerer hver klynge viser ganske tydelig og gjenkjennelig sifrene ‘8’, ‘9’ og ‘3’, selvsagt med en viss uskarphet. Dette indikerer at modellen har klart å fange opp de underliggende mønstrene og variasjonene til hvert av sifrene.</w:t>
             </w:r>
           </w:p>
         </w:tc>
       </w:tr>
     </w:tbl>
-    <w:p/>
+    <w:p>
+      <w:pPr>
+        <w:rPr>
+          <w:lang w:val="nb-NO"/>
+        </w:rPr>
+      </w:pPr>
+    </w:p>
     <w:tbl>
       <w:tblPr>
         <w:tblStyle w:val="GridTable4-Accent6"/>
@@ -3595,27 +4606,73 @@
               <w:rPr>
                 <w:lang w:val="nb-NO"/>
               </w:rPr>
-              <w:t>-verdi benyttes gjerne «The Elbow Method» eller «The Silhouette Method», hvorav disse er begge egne tester/utregninger som kan og bør gjøres i Python, eller lignende språk, i forkant av selve klyngeanalysen. «The Silhuette Method» vil være mer presis, men den er også mer krevende/</w:t>
-            </w:r>
-            <w:proofErr w:type="gramStart"/>
-            <w:r>
-              <w:rPr>
-                <w:lang w:val="nb-NO"/>
-              </w:rPr>
-              <w:t>tregere  og</w:t>
-            </w:r>
-            <w:proofErr w:type="gramEnd"/>
-            <w:r>
-              <w:rPr>
-                <w:lang w:val="nb-NO"/>
-              </w:rPr>
-              <w:t xml:space="preserve"> foretrekkes derfor ikke for større datasett.</w:t>
+              <w:t xml:space="preserve">-verdi benyttes gjerne «The </w:t>
+            </w:r>
+            <w:proofErr w:type="spellStart"/>
+            <w:r>
+              <w:rPr>
+                <w:lang w:val="nb-NO"/>
+              </w:rPr>
+              <w:t>Elbow</w:t>
+            </w:r>
+            <w:proofErr w:type="spellEnd"/>
+            <w:r>
+              <w:rPr>
+                <w:lang w:val="nb-NO"/>
+              </w:rPr>
+              <w:t xml:space="preserve"> Method» eller «The </w:t>
+            </w:r>
+            <w:proofErr w:type="spellStart"/>
+            <w:r>
+              <w:rPr>
+                <w:lang w:val="nb-NO"/>
+              </w:rPr>
+              <w:t>Silhouette</w:t>
+            </w:r>
+            <w:proofErr w:type="spellEnd"/>
+            <w:r>
+              <w:rPr>
+                <w:lang w:val="nb-NO"/>
+              </w:rPr>
+              <w:t xml:space="preserve"> Method», hvorav disse er begge egne tester/utregninger som kan og bør gjøres i Python, eller lignende språk, i forkant av selve klyngeanalysen. «The </w:t>
+            </w:r>
+            <w:proofErr w:type="spellStart"/>
+            <w:r>
+              <w:rPr>
+                <w:lang w:val="nb-NO"/>
+              </w:rPr>
+              <w:t>Silh</w:t>
+            </w:r>
+            <w:r>
+              <w:rPr>
+                <w:lang w:val="nb-NO"/>
+              </w:rPr>
+              <w:t>o</w:t>
+            </w:r>
+            <w:r>
+              <w:rPr>
+                <w:lang w:val="nb-NO"/>
+              </w:rPr>
+              <w:t>uette</w:t>
+            </w:r>
+            <w:proofErr w:type="spellEnd"/>
+            <w:r>
+              <w:rPr>
+                <w:lang w:val="nb-NO"/>
+              </w:rPr>
+              <w:t xml:space="preserve"> Method» vil være mer presis, men den er også mer krevende/tregere  og foretrekkes derfor ikke for større datasett.</w:t>
             </w:r>
           </w:p>
         </w:tc>
       </w:tr>
     </w:tbl>
-    <w:p/>
+    <w:p>
+      <w:pPr>
+        <w:rPr>
+          <w:lang w:val="nb-NO"/>
+        </w:rPr>
+      </w:pPr>
+    </w:p>
     <w:tbl>
       <w:tblPr>
         <w:tblStyle w:val="GridTable4-Accent6"/>
@@ -3758,7 +4815,33 @@
               <w:rPr>
                 <w:lang w:val="nb-NO"/>
               </w:rPr>
-              <w:t>Nei, det er veldig åpenbart utifra sentroidene at disse nye grupperingene ikke er relevante. Med K = 3 ser vi et tydelig skille mellom de tre sifrene, hvorav med lavere eller høyre K-verdier så prøver algoritmen å kombinere eller skille ut dataene i datasettet til færre eller flere sifre selv om datasettet bare inneholder tre forskjellige.</w:t>
+              <w:t xml:space="preserve">Nei, det er veldig åpenbart </w:t>
+            </w:r>
+            <w:r>
+              <w:rPr>
+                <w:lang w:val="nb-NO"/>
+              </w:rPr>
+              <w:t>ut ifra</w:t>
+            </w:r>
+            <w:r>
+              <w:rPr>
+                <w:lang w:val="nb-NO"/>
+              </w:rPr>
+              <w:t xml:space="preserve"> </w:t>
+            </w:r>
+            <w:proofErr w:type="spellStart"/>
+            <w:r>
+              <w:rPr>
+                <w:lang w:val="nb-NO"/>
+              </w:rPr>
+              <w:t>sentroidene</w:t>
+            </w:r>
+            <w:proofErr w:type="spellEnd"/>
+            <w:r>
+              <w:rPr>
+                <w:lang w:val="nb-NO"/>
+              </w:rPr>
+              <w:t xml:space="preserve"> at disse nye grupperingene ikke er relevante. Med K = 3 ser vi et tydelig skille mellom de tre sifrene, hvorav med lavere eller høyre K-verdier så prøver algoritmen å kombinere eller skille ut dataene i datasettet til færre eller flere sifre selv om datasettet bare inneholder tre forskjellige.</w:t>
             </w:r>
           </w:p>
           <w:p>
@@ -3821,7 +4904,7 @@
                 <w:lang w:val="nb-NO"/>
               </w:rPr>
               <w:drawing>
-                <wp:inline distT="0" distB="0" distL="0" distR="0" wp14:anchorId="447DA859" wp14:editId="61E74EBF">
+                <wp:inline distT="0" distB="0" distL="0" distR="0" wp14:anchorId="447DA859" wp14:editId="2A71708C">
                   <wp:extent cx="2851200" cy="1063881"/>
                   <wp:effectExtent l="0" t="0" r="0" b="3175"/>
                   <wp:docPr id="404847329" name="Picture 404847329" descr="A number in a square&#10;&#10;Description automatically generated with medium confidence"/>
@@ -3933,7 +5016,47 @@
                 <w:color w:val="000000" w:themeColor="text1"/>
                 <w:lang w:val="nb-NO"/>
               </w:rPr>
-              <w:t>Vurder dendrogrammet nedenfor. Synes du at den hierarkiske grupperingsalgoritmen har laget gode/meningfulle grupper av bildene? (Maks 3 setninger).</w:t>
+              <w:t xml:space="preserve">Vurder </w:t>
+            </w:r>
+            <w:proofErr w:type="spellStart"/>
+            <w:r>
+              <w:rPr>
+                <w:b w:val="0"/>
+                <w:bCs w:val="0"/>
+                <w:color w:val="000000" w:themeColor="text1"/>
+                <w:lang w:val="nb-NO"/>
+              </w:rPr>
+              <w:t>dendrogrammet</w:t>
+            </w:r>
+            <w:proofErr w:type="spellEnd"/>
+            <w:r>
+              <w:rPr>
+                <w:b w:val="0"/>
+                <w:bCs w:val="0"/>
+                <w:color w:val="000000" w:themeColor="text1"/>
+                <w:lang w:val="nb-NO"/>
+              </w:rPr>
+              <w:t xml:space="preserve"> nedenfor. Synes du at den hierarkiske grupperingsalgoritmen har laget gode/</w:t>
+            </w:r>
+            <w:proofErr w:type="spellStart"/>
+            <w:r>
+              <w:rPr>
+                <w:b w:val="0"/>
+                <w:bCs w:val="0"/>
+                <w:color w:val="000000" w:themeColor="text1"/>
+                <w:lang w:val="nb-NO"/>
+              </w:rPr>
+              <w:t>meningfulle</w:t>
+            </w:r>
+            <w:proofErr w:type="spellEnd"/>
+            <w:r>
+              <w:rPr>
+                <w:b w:val="0"/>
+                <w:bCs w:val="0"/>
+                <w:color w:val="000000" w:themeColor="text1"/>
+                <w:lang w:val="nb-NO"/>
+              </w:rPr>
+              <w:t xml:space="preserve"> grupper av bildene? (Maks 3 setninger).</w:t>
             </w:r>
           </w:p>
         </w:tc>
@@ -3979,7 +5102,13 @@
         </w:tc>
       </w:tr>
     </w:tbl>
-    <w:p/>
+    <w:p>
+      <w:pPr>
+        <w:rPr>
+          <w:lang w:val="nb-NO"/>
+        </w:rPr>
+      </w:pPr>
+    </w:p>
     <w:tbl>
       <w:tblPr>
         <w:tblStyle w:val="GridTable4-Accent6"/>
@@ -4040,6 +5169,7 @@
               </w:rPr>
               <w:t>I koden under har vi brukt gjennomsnittskobling (</w:t>
             </w:r>
+            <w:proofErr w:type="spellStart"/>
             <w:r>
               <w:rPr>
                 <w:rFonts w:ascii="Courier New" w:hAnsi="Courier New" w:cs="Courier New"/>
@@ -4048,7 +5178,40 @@
                 <w:color w:val="000000" w:themeColor="text1"/>
                 <w:lang w:val="nb-NO"/>
               </w:rPr>
-              <w:t>method = 'average'</w:t>
+              <w:t>method</w:t>
+            </w:r>
+            <w:proofErr w:type="spellEnd"/>
+            <w:r>
+              <w:rPr>
+                <w:rFonts w:ascii="Courier New" w:hAnsi="Courier New" w:cs="Courier New"/>
+                <w:b w:val="0"/>
+                <w:bCs w:val="0"/>
+                <w:color w:val="000000" w:themeColor="text1"/>
+                <w:lang w:val="nb-NO"/>
+              </w:rPr>
+              <w:t xml:space="preserve"> = '</w:t>
+            </w:r>
+            <w:proofErr w:type="spellStart"/>
+            <w:r>
+              <w:rPr>
+                <w:rFonts w:ascii="Courier New" w:hAnsi="Courier New" w:cs="Courier New"/>
+                <w:b w:val="0"/>
+                <w:bCs w:val="0"/>
+                <w:color w:val="000000" w:themeColor="text1"/>
+                <w:lang w:val="nb-NO"/>
+              </w:rPr>
+              <w:t>average</w:t>
+            </w:r>
+            <w:proofErr w:type="spellEnd"/>
+            <w:r>
+              <w:rPr>
+                <w:rFonts w:ascii="Courier New" w:hAnsi="Courier New" w:cs="Courier New"/>
+                <w:b w:val="0"/>
+                <w:bCs w:val="0"/>
+                <w:color w:val="000000" w:themeColor="text1"/>
+                <w:lang w:val="nb-NO"/>
+              </w:rPr>
+              <w:t>'</w:t>
             </w:r>
             <w:r>
               <w:rPr>
@@ -4089,30 +5252,76 @@
           <w:p>
             <w:pPr>
               <w:cnfStyle w:val="000000000000" w:firstRow="0" w:lastRow="0" w:firstColumn="0" w:lastColumn="0" w:oddVBand="0" w:evenVBand="0" w:oddHBand="0" w:evenHBand="0" w:firstRowFirstColumn="0" w:firstRowLastColumn="0" w:lastRowFirstColumn="0" w:lastRowLastColumn="0"/>
-            </w:pPr>
-            <w:r>
+              <w:rPr>
+                <w:lang w:val="nb-NO"/>
+              </w:rPr>
+            </w:pPr>
+            <w:r>
+              <w:rPr>
+                <w:lang w:val="nb-NO"/>
+              </w:rPr>
               <w:t xml:space="preserve">"Average" metoden i </w:t>
             </w:r>
             <w:r>
               <w:rPr>
                 <w:b/>
                 <w:bCs/>
+                <w:lang w:val="nb-NO"/>
               </w:rPr>
               <w:t>scipy.cluster.hierarchy</w:t>
             </w:r>
             <w:r>
+              <w:rPr>
+                <w:lang w:val="nb-NO"/>
+              </w:rPr>
               <w:t xml:space="preserve"> for dendrogrammer fungerer ved å først beregne gjennomsnittlig avstand mellom alle par av datapunkter i separate klynger. Under klyngeprosessen kombineres de to klyngene med minst gjennomsnittlig avstand til en enkelt klynge. Denne prosessen repeteres til alle datapunkter er gruppert i én klynge, og resultatet visualiseres som et dendrogram.</w:t>
             </w:r>
           </w:p>
         </w:tc>
       </w:tr>
     </w:tbl>
-    <w:p/>
-    <w:p/>
-    <w:p/>
-    <w:p/>
-    <w:p/>
-    <w:p/>
+    <w:p>
+      <w:pPr>
+        <w:rPr>
+          <w:lang w:val="nb-NO"/>
+        </w:rPr>
+      </w:pPr>
+    </w:p>
+    <w:p>
+      <w:pPr>
+        <w:rPr>
+          <w:lang w:val="nb-NO"/>
+        </w:rPr>
+      </w:pPr>
+    </w:p>
+    <w:p>
+      <w:pPr>
+        <w:rPr>
+          <w:lang w:val="nb-NO"/>
+        </w:rPr>
+      </w:pPr>
+    </w:p>
+    <w:p>
+      <w:pPr>
+        <w:rPr>
+          <w:lang w:val="nb-NO"/>
+        </w:rPr>
+      </w:pPr>
+    </w:p>
+    <w:p>
+      <w:pPr>
+        <w:rPr>
+          <w:lang w:val="nb-NO"/>
+        </w:rPr>
+      </w:pPr>
+    </w:p>
+    <w:p>
+      <w:pPr>
+        <w:rPr>
+          <w:lang w:val="nb-NO"/>
+        </w:rPr>
+      </w:pPr>
+    </w:p>
     <w:tbl>
       <w:tblPr>
         <w:tblStyle w:val="GridTable4-Accent6"/>
@@ -4182,7 +5391,29 @@
                 <w:color w:val="000000" w:themeColor="text1"/>
                 <w:lang w:val="nb-NO"/>
               </w:rPr>
-              <w:t>'average'</w:t>
+              <w:t>'</w:t>
+            </w:r>
+            <w:proofErr w:type="spellStart"/>
+            <w:r>
+              <w:rPr>
+                <w:rFonts w:ascii="Courier New" w:hAnsi="Courier New" w:cs="Courier New"/>
+                <w:b w:val="0"/>
+                <w:bCs w:val="0"/>
+                <w:color w:val="000000" w:themeColor="text1"/>
+                <w:lang w:val="nb-NO"/>
+              </w:rPr>
+              <w:t>average</w:t>
+            </w:r>
+            <w:proofErr w:type="spellEnd"/>
+            <w:r>
+              <w:rPr>
+                <w:rFonts w:ascii="Courier New" w:hAnsi="Courier New" w:cs="Courier New"/>
+                <w:b w:val="0"/>
+                <w:bCs w:val="0"/>
+                <w:color w:val="000000" w:themeColor="text1"/>
+                <w:lang w:val="nb-NO"/>
+              </w:rPr>
+              <w:t>'</w:t>
             </w:r>
             <w:r>
               <w:rPr>
@@ -4212,6 +5443,7 @@
               </w:rPr>
               <w:t xml:space="preserve">, </w:t>
             </w:r>
+            <w:proofErr w:type="spellStart"/>
             <w:r>
               <w:rPr>
                 <w:rFonts w:ascii="Courier New" w:hAnsi="Courier New" w:cs="Courier New"/>
@@ -4222,6 +5454,7 @@
               </w:rPr>
               <w:t>complete</w:t>
             </w:r>
+            <w:proofErr w:type="spellEnd"/>
             <w:r>
               <w:rPr>
                 <w:b w:val="0"/>
@@ -4231,6 +5464,7 @@
               </w:rPr>
               <w:t xml:space="preserve"> og </w:t>
             </w:r>
+            <w:proofErr w:type="spellStart"/>
             <w:r>
               <w:rPr>
                 <w:rFonts w:ascii="Courier New" w:hAnsi="Courier New" w:cs="Courier New"/>
@@ -4241,14 +5475,25 @@
               </w:rPr>
               <w:t>centriod</w:t>
             </w:r>
-            <w:r>
-              <w:rPr>
-                <w:b w:val="0"/>
-                <w:bCs w:val="0"/>
-                <w:color w:val="000000" w:themeColor="text1"/>
-                <w:lang w:val="nb-NO"/>
-              </w:rPr>
-              <w:t>) og lag et nytt dend</w:t>
+            <w:proofErr w:type="spellEnd"/>
+            <w:r>
+              <w:rPr>
+                <w:b w:val="0"/>
+                <w:bCs w:val="0"/>
+                <w:color w:val="000000" w:themeColor="text1"/>
+                <w:lang w:val="nb-NO"/>
+              </w:rPr>
+              <w:t xml:space="preserve">) og lag et nytt </w:t>
+            </w:r>
+            <w:proofErr w:type="spellStart"/>
+            <w:r>
+              <w:rPr>
+                <w:b w:val="0"/>
+                <w:bCs w:val="0"/>
+                <w:color w:val="000000" w:themeColor="text1"/>
+                <w:lang w:val="nb-NO"/>
+              </w:rPr>
+              <w:t>dend</w:t>
             </w:r>
             <w:r>
               <w:rPr>
@@ -4266,7 +5511,17 @@
                 <w:color w:val="000000" w:themeColor="text1"/>
                 <w:lang w:val="nb-NO"/>
               </w:rPr>
-              <w:t>ogram ved å tilpasse koden nedenfor. Ser det bedre/verre ut? (Maks 3 setninger).</w:t>
+              <w:t>ogram</w:t>
+            </w:r>
+            <w:proofErr w:type="spellEnd"/>
+            <w:r>
+              <w:rPr>
+                <w:b w:val="0"/>
+                <w:bCs w:val="0"/>
+                <w:color w:val="000000" w:themeColor="text1"/>
+                <w:lang w:val="nb-NO"/>
+              </w:rPr>
+              <w:t xml:space="preserve"> ved å tilpasse koden nedenfor. Ser det bedre/verre ut? (Maks 3 setninger).</w:t>
             </w:r>
           </w:p>
         </w:tc>
@@ -4323,6 +5578,7 @@
               </w:rPr>
               <w:t>'</w:t>
             </w:r>
+            <w:proofErr w:type="spellStart"/>
             <w:r>
               <w:rPr>
                 <w:rFonts w:ascii="Courier New" w:hAnsi="Courier New" w:cs="Courier New"/>
@@ -4337,14 +5593,23 @@
                 <w:color w:val="000000" w:themeColor="text1"/>
                 <w:lang w:val="nb-NO"/>
               </w:rPr>
-              <w:t>e'</w:t>
-            </w:r>
+              <w:t>e</w:t>
+            </w:r>
+            <w:proofErr w:type="spellEnd"/>
             <w:r>
               <w:rPr>
                 <w:rFonts w:ascii="Courier New" w:hAnsi="Courier New" w:cs="Courier New"/>
                 <w:color w:val="000000" w:themeColor="text1"/>
                 <w:lang w:val="nb-NO"/>
               </w:rPr>
+              <w:t>'</w:t>
+            </w:r>
+            <w:r>
+              <w:rPr>
+                <w:rFonts w:ascii="Courier New" w:hAnsi="Courier New" w:cs="Courier New"/>
+                <w:color w:val="000000" w:themeColor="text1"/>
+                <w:lang w:val="nb-NO"/>
+              </w:rPr>
               <w:t xml:space="preserve"> </w:t>
             </w:r>
             <w:r>
@@ -4357,13 +5622,31 @@
               <w:rPr>
                 <w:lang w:val="nb-NO"/>
               </w:rPr>
-              <w:t>t mer konsistent og riktig ut enn noen av de andre metodene. Nå er klyngene mye mer representative for hva som faktisk finnes i datasettet og er for det meste plassert sammen med samme siffer som seg selv. Grupperingsalgoritmen blander fortsatt såesielt sifferet ‘3’ med ‘8’ og ‘9’, dog er likevel nå mer presis enn før.</w:t>
+              <w:t xml:space="preserve">t mer konsistent og riktig ut enn noen av de andre metodene. Nå er klyngene mye mer representative for hva som faktisk finnes i datasettet og er for det meste plassert sammen med samme siffer som seg selv. Grupperingsalgoritmen blander fortsatt </w:t>
+            </w:r>
+            <w:r>
+              <w:rPr>
+                <w:lang w:val="nb-NO"/>
+              </w:rPr>
+              <w:t>spesielt</w:t>
+            </w:r>
+            <w:r>
+              <w:rPr>
+                <w:lang w:val="nb-NO"/>
+              </w:rPr>
+              <w:t xml:space="preserve"> sifferet ‘3’ med ‘8’ og ‘9’, dog er likevel nå mer presis enn før.</w:t>
             </w:r>
           </w:p>
         </w:tc>
       </w:tr>
     </w:tbl>
-    <w:p/>
+    <w:p>
+      <w:pPr>
+        <w:rPr>
+          <w:lang w:val="nb-NO"/>
+        </w:rPr>
+      </w:pPr>
+    </w:p>
     <w:tbl>
       <w:tblPr>
         <w:tblStyle w:val="GridTable4-Accent6"/>
@@ -4454,29 +5737,45 @@
           <w:p>
             <w:pPr>
               <w:cnfStyle w:val="000000000000" w:firstRow="0" w:lastRow="0" w:firstColumn="0" w:lastColumn="0" w:oddVBand="0" w:evenVBand="0" w:oddHBand="0" w:evenHBand="0" w:firstRowFirstColumn="0" w:firstRowLastColumn="0" w:lastRowFirstColumn="0" w:lastRowLastColumn="0"/>
+              <w:rPr>
+                <w:lang w:val="nb-NO"/>
+              </w:rPr>
             </w:pPr>
             <w:r>
               <w:rPr>
                 <w:i/>
                 <w:iCs/>
+                <w:lang w:val="nb-NO"/>
               </w:rPr>
               <w:t>k</w:t>
             </w:r>
             <w:r>
+              <w:rPr>
+                <w:lang w:val="nb-NO"/>
+              </w:rPr>
               <w:t>-nærmeste-nabo-klassifikasjon (kNN)</w:t>
             </w:r>
           </w:p>
           <w:p>
             <w:pPr>
               <w:cnfStyle w:val="000000000000" w:firstRow="0" w:lastRow="0" w:firstColumn="0" w:lastColumn="0" w:oddVBand="0" w:evenVBand="0" w:oddHBand="0" w:evenHBand="0" w:firstRowFirstColumn="0" w:firstRowLastColumn="0" w:lastRowFirstColumn="0" w:lastRowLastColumn="0"/>
-            </w:pPr>
-            <w:r>
+              <w:rPr>
+                <w:lang w:val="nb-NO"/>
+              </w:rPr>
+            </w:pPr>
+            <w:r>
+              <w:rPr>
+                <w:lang w:val="nb-NO"/>
+              </w:rPr>
               <w:t>https://www.math.ntnu.no/emner/IST100x/ISTx1003/Klassifikasjon.html</w:t>
             </w:r>
           </w:p>
           <w:p>
             <w:pPr>
               <w:cnfStyle w:val="000000000000" w:firstRow="0" w:lastRow="0" w:firstColumn="0" w:lastColumn="0" w:oddVBand="0" w:evenVBand="0" w:oddHBand="0" w:evenHBand="0" w:firstRowFirstColumn="0" w:firstRowLastColumn="0" w:lastRowFirstColumn="0" w:lastRowLastColumn="0"/>
+              <w:rPr>
+                <w:lang w:val="nb-NO"/>
+              </w:rPr>
             </w:pPr>
           </w:p>
           <w:p>
@@ -4490,7 +5789,19 @@
               <w:rPr>
                 <w:lang w:val="nb-NO"/>
               </w:rPr>
-              <w:t xml:space="preserve">Klyngeanalyse er en form for uovervåket læring. Ved denne typen læring jobber algoritmen selvstendig med å gruppere/klynge dataen i et datasett ved å bruke ulikhetene mellom dataene til å identifisere skillet mellom dem, utifra K-verdien som er satt, elementene som deler </w:t>
+              <w:t xml:space="preserve">Klyngeanalyse er en form for uovervåket læring. Ved denne typen læring jobber algoritmen selvstendig med å gruppere/klynge dataen i et datasett ved å bruke ulikhetene mellom dataene til å identifisere skillet mellom dem, </w:t>
+            </w:r>
+            <w:r>
+              <w:rPr>
+                <w:lang w:val="nb-NO"/>
+              </w:rPr>
+              <w:t>ut ifra</w:t>
+            </w:r>
+            <w:r>
+              <w:rPr>
+                <w:lang w:val="nb-NO"/>
+              </w:rPr>
+              <w:t xml:space="preserve"> K-verdien som er satt, elementene som deler </w:t>
             </w:r>
           </w:p>
           <w:p>
@@ -4518,18 +5829,90 @@
         </w:tc>
       </w:tr>
     </w:tbl>
-    <w:p/>
-    <w:p/>
-    <w:p/>
-    <w:p/>
-    <w:p/>
-    <w:p/>
-    <w:p/>
-    <w:p/>
-    <w:p/>
-    <w:p/>
-    <w:p/>
-    <w:p/>
+    <w:p>
+      <w:pPr>
+        <w:rPr>
+          <w:lang w:val="nb-NO"/>
+        </w:rPr>
+      </w:pPr>
+    </w:p>
+    <w:p>
+      <w:pPr>
+        <w:rPr>
+          <w:lang w:val="nb-NO"/>
+        </w:rPr>
+      </w:pPr>
+    </w:p>
+    <w:p>
+      <w:pPr>
+        <w:rPr>
+          <w:lang w:val="nb-NO"/>
+        </w:rPr>
+      </w:pPr>
+    </w:p>
+    <w:p>
+      <w:pPr>
+        <w:rPr>
+          <w:lang w:val="nb-NO"/>
+        </w:rPr>
+      </w:pPr>
+    </w:p>
+    <w:p>
+      <w:pPr>
+        <w:rPr>
+          <w:lang w:val="nb-NO"/>
+        </w:rPr>
+      </w:pPr>
+    </w:p>
+    <w:p>
+      <w:pPr>
+        <w:rPr>
+          <w:lang w:val="nb-NO"/>
+        </w:rPr>
+      </w:pPr>
+    </w:p>
+    <w:p>
+      <w:pPr>
+        <w:rPr>
+          <w:lang w:val="nb-NO"/>
+        </w:rPr>
+      </w:pPr>
+    </w:p>
+    <w:p>
+      <w:pPr>
+        <w:rPr>
+          <w:lang w:val="nb-NO"/>
+        </w:rPr>
+      </w:pPr>
+    </w:p>
+    <w:p>
+      <w:pPr>
+        <w:rPr>
+          <w:lang w:val="nb-NO"/>
+        </w:rPr>
+      </w:pPr>
+    </w:p>
+    <w:p>
+      <w:pPr>
+        <w:rPr>
+          <w:lang w:val="nb-NO"/>
+        </w:rPr>
+      </w:pPr>
+    </w:p>
+    <w:p>
+      <w:pPr>
+        <w:rPr>
+          <w:lang w:val="nb-NO"/>
+        </w:rPr>
+      </w:pPr>
+    </w:p>
+    <w:p>
+      <w:pPr>
+        <w:rPr>
+          <w:lang w:val="nb-NO"/>
+        </w:rPr>
+      </w:pPr>
+    </w:p>
     <w:sectPr>
       <w:pgSz w:w="11906" w:h="16838"/>
       <w:pgMar w:top="1440" w:right="1440" w:bottom="1440" w:left="1440" w:header="708" w:footer="708" w:gutter="0"/>
@@ -4744,7 +6127,7 @@
         <w:kern w:val="2"/>
         <w:sz w:val="24"/>
         <w:szCs w:val="24"/>
-        <w:lang w:val="en-NO" w:eastAsia="en-US" w:bidi="ar-SA"/>
+        <w:lang w:val="en-US" w:eastAsia="en-US" w:bidi="ar-SA"/>
         <w14:ligatures w14:val="standardContextual"/>
       </w:rPr>
     </w:rPrDefault>

</xml_diff>

<commit_message>
update: Last answer for oppg3
</commit_message>
<xml_diff>
--- a/Svarark/svarark_komplett.docx
+++ b/Svarark/svarark_komplett.docx
@@ -296,13 +296,7 @@
         </w:tc>
       </w:tr>
     </w:tbl>
-    <w:p>
-      <w:pPr>
-        <w:rPr>
-          <w:lang w:val="nb-NO"/>
-        </w:rPr>
-      </w:pPr>
-    </w:p>
+    <w:p/>
     <w:tbl>
       <w:tblPr>
         <w:tblStyle w:val="GridTable4-Accent5"/>
@@ -415,35 +409,39 @@
                 <w:lang w:val="nb-NO" w:eastAsia="nb-NO"/>
                 <w14:ligatures w14:val="none"/>
               </w:rPr>
-              <w:t>Først blir det opprinnelige datasettet delt i to deler, 80% for trening og validering og 20% for testing. Deretter blir de 80% delt for trening og validering delt opp igjen inn i 2 sett der hvor 75% av 80% blir treningsset</w:t>
-            </w:r>
-            <w:r>
-              <w:rPr>
-                <w:rFonts w:ascii="Calibri" w:eastAsia="Times New Roman" w:hAnsi="Calibri" w:cs="Calibri"/>
-                <w:kern w:val="0"/>
-                <w:lang w:val="nb-NO" w:eastAsia="nb-NO"/>
-                <w14:ligatures w14:val="none"/>
-              </w:rPr>
-              <w:t>t</w:t>
-            </w:r>
-            <w:r>
-              <w:rPr>
-                <w:rFonts w:ascii="Calibri" w:eastAsia="Times New Roman" w:hAnsi="Calibri" w:cs="Calibri"/>
-                <w:kern w:val="0"/>
-                <w:lang w:val="nb-NO" w:eastAsia="nb-NO"/>
-                <w14:ligatures w14:val="none"/>
-              </w:rPr>
-              <w:t xml:space="preserve"> og 25% av 80% blir valideringsset</w:t>
-            </w:r>
-            <w:r>
-              <w:rPr>
-                <w:rFonts w:ascii="Calibri" w:eastAsia="Times New Roman" w:hAnsi="Calibri" w:cs="Calibri"/>
-                <w:kern w:val="0"/>
-                <w:lang w:val="nb-NO" w:eastAsia="nb-NO"/>
-                <w14:ligatures w14:val="none"/>
-              </w:rPr>
-              <w:t>t</w:t>
-            </w:r>
+              <w:t xml:space="preserve">Først blir det opprinnelige datasettet delt i to deler, 80% for trening og validering og 20% for testing. Deretter blir de 80% delt for trening og validering delt opp igjen inn i 2 sett der hvor 75% av 80% blir </w:t>
+            </w:r>
+            <w:proofErr w:type="spellStart"/>
+            <w:r>
+              <w:rPr>
+                <w:rFonts w:ascii="Calibri" w:eastAsia="Times New Roman" w:hAnsi="Calibri" w:cs="Calibri"/>
+                <w:kern w:val="0"/>
+                <w:lang w:val="nb-NO" w:eastAsia="nb-NO"/>
+                <w14:ligatures w14:val="none"/>
+              </w:rPr>
+              <w:t>treningsset</w:t>
+            </w:r>
+            <w:proofErr w:type="spellEnd"/>
+            <w:r>
+              <w:rPr>
+                <w:rFonts w:ascii="Calibri" w:eastAsia="Times New Roman" w:hAnsi="Calibri" w:cs="Calibri"/>
+                <w:kern w:val="0"/>
+                <w:lang w:val="nb-NO" w:eastAsia="nb-NO"/>
+                <w14:ligatures w14:val="none"/>
+              </w:rPr>
+              <w:t xml:space="preserve"> og 25% av 80% blir </w:t>
+            </w:r>
+            <w:proofErr w:type="spellStart"/>
+            <w:r>
+              <w:rPr>
+                <w:rFonts w:ascii="Calibri" w:eastAsia="Times New Roman" w:hAnsi="Calibri" w:cs="Calibri"/>
+                <w:kern w:val="0"/>
+                <w:lang w:val="nb-NO" w:eastAsia="nb-NO"/>
+                <w14:ligatures w14:val="none"/>
+              </w:rPr>
+              <w:t>valideringsset</w:t>
+            </w:r>
+            <w:proofErr w:type="spellEnd"/>
             <w:r>
               <w:rPr>
                 <w:rFonts w:ascii="Calibri" w:eastAsia="Times New Roman" w:hAnsi="Calibri" w:cs="Calibri"/>
@@ -524,25 +522,7 @@
                 <w:lang w:val="nb-NO" w:eastAsia="nb-NO"/>
                 <w14:ligatures w14:val="none"/>
               </w:rPr>
-              <w:t>Treningssett 60% med 1221 av 2036 observasjone</w:t>
-            </w:r>
-            <w:r>
-              <w:rPr>
-                <w:rFonts w:ascii="Calibri" w:eastAsia="Times New Roman" w:hAnsi="Calibri" w:cs="Calibri"/>
-                <w:kern w:val="0"/>
-                <w:lang w:val="nb-NO" w:eastAsia="nb-NO"/>
-                <w14:ligatures w14:val="none"/>
-              </w:rPr>
-              <w:t>r</w:t>
-            </w:r>
-            <w:r>
-              <w:rPr>
-                <w:rFonts w:ascii="Calibri" w:eastAsia="Times New Roman" w:hAnsi="Calibri" w:cs="Calibri"/>
-                <w:kern w:val="0"/>
-                <w:lang w:val="nb-NO" w:eastAsia="nb-NO"/>
-                <w14:ligatures w14:val="none"/>
-              </w:rPr>
-              <w:t> </w:t>
+              <w:t>Treningssett 60% med 1221 av 2036 observasjonene </w:t>
             </w:r>
           </w:p>
           <w:p>
@@ -556,6 +536,7 @@
                 <w14:ligatures w14:val="none"/>
               </w:rPr>
             </w:pPr>
+            <w:proofErr w:type="spellStart"/>
             <w:r>
               <w:rPr>
                 <w:rFonts w:ascii="Calibri" w:eastAsia="Times New Roman" w:hAnsi="Calibri" w:cs="Calibri"/>
@@ -565,32 +546,15 @@
               </w:rPr>
               <w:t>Valideringsset</w:t>
             </w:r>
-            <w:r>
-              <w:rPr>
-                <w:rFonts w:ascii="Calibri" w:eastAsia="Times New Roman" w:hAnsi="Calibri" w:cs="Calibri"/>
-                <w:kern w:val="0"/>
-                <w:lang w:val="nb-NO" w:eastAsia="nb-NO"/>
-                <w14:ligatures w14:val="none"/>
-              </w:rPr>
-              <w:t>t</w:t>
-            </w:r>
-            <w:r>
-              <w:rPr>
-                <w:rFonts w:ascii="Calibri" w:eastAsia="Times New Roman" w:hAnsi="Calibri" w:cs="Calibri"/>
-                <w:kern w:val="0"/>
-                <w:lang w:val="nb-NO" w:eastAsia="nb-NO"/>
-                <w14:ligatures w14:val="none"/>
-              </w:rPr>
-              <w:t>: 20% med 407 av 2036 observasjone</w:t>
-            </w:r>
-            <w:r>
-              <w:rPr>
-                <w:rFonts w:ascii="Calibri" w:eastAsia="Times New Roman" w:hAnsi="Calibri" w:cs="Calibri"/>
-                <w:kern w:val="0"/>
-                <w:lang w:val="nb-NO" w:eastAsia="nb-NO"/>
-                <w14:ligatures w14:val="none"/>
-              </w:rPr>
-              <w:t>r</w:t>
+            <w:proofErr w:type="spellEnd"/>
+            <w:r>
+              <w:rPr>
+                <w:rFonts w:ascii="Calibri" w:eastAsia="Times New Roman" w:hAnsi="Calibri" w:cs="Calibri"/>
+                <w:kern w:val="0"/>
+                <w:lang w:val="nb-NO" w:eastAsia="nb-NO"/>
+                <w14:ligatures w14:val="none"/>
+              </w:rPr>
+              <w:t>: 20% med 407 av 2036 observasjonene </w:t>
             </w:r>
           </w:p>
           <w:p>
@@ -611,16 +575,7 @@
                 <w:lang w:val="nb-NO" w:eastAsia="nb-NO"/>
                 <w14:ligatures w14:val="none"/>
               </w:rPr>
-              <w:t>Testsett 20% med 408 av 2036 observasjon</w:t>
-            </w:r>
-            <w:r>
-              <w:rPr>
-                <w:rFonts w:ascii="Calibri" w:eastAsia="Times New Roman" w:hAnsi="Calibri" w:cs="Calibri"/>
-                <w:kern w:val="0"/>
-                <w:lang w:val="nb-NO" w:eastAsia="nb-NO"/>
-                <w14:ligatures w14:val="none"/>
-              </w:rPr>
-              <w:t>er</w:t>
+              <w:t>Testsett 20% med 408 av 2036 observasjonene </w:t>
             </w:r>
           </w:p>
           <w:p>
@@ -647,9 +602,6 @@
           <w:p>
             <w:pPr>
               <w:cnfStyle w:val="000000000000" w:firstRow="0" w:lastRow="0" w:firstColumn="0" w:lastColumn="0" w:oddVBand="0" w:evenVBand="0" w:oddHBand="0" w:evenHBand="0" w:firstRowFirstColumn="0" w:firstRowLastColumn="0" w:lastRowFirstColumn="0" w:lastRowLastColumn="0"/>
-              <w:rPr>
-                <w:lang w:val="nb-NO"/>
-              </w:rPr>
             </w:pPr>
             <w:r>
               <w:rPr>
@@ -664,13 +616,7 @@
         </w:tc>
       </w:tr>
     </w:tbl>
-    <w:p>
-      <w:pPr>
-        <w:rPr>
-          <w:lang w:val="nb-NO"/>
-        </w:rPr>
-      </w:pPr>
-    </w:p>
+    <w:p/>
     <w:tbl>
       <w:tblPr>
         <w:tblStyle w:val="GridTable4-Accent5"/>
@@ -768,9 +714,6 @@
           <w:p>
             <w:pPr>
               <w:cnfStyle w:val="000000000000" w:firstRow="0" w:lastRow="0" w:firstColumn="0" w:lastColumn="0" w:oddVBand="0" w:evenVBand="0" w:oddHBand="0" w:evenHBand="0" w:firstRowFirstColumn="0" w:firstRowLastColumn="0" w:lastRowFirstColumn="0" w:lastRowLastColumn="0"/>
-              <w:rPr>
-                <w:lang w:val="nb-NO"/>
-              </w:rPr>
             </w:pPr>
             <w:r>
               <w:rPr>
@@ -785,20 +728,8 @@
         </w:tc>
       </w:tr>
     </w:tbl>
-    <w:p>
-      <w:pPr>
-        <w:rPr>
-          <w:lang w:val="nb-NO"/>
-        </w:rPr>
-      </w:pPr>
-    </w:p>
-    <w:p>
-      <w:pPr>
-        <w:rPr>
-          <w:lang w:val="nb-NO"/>
-        </w:rPr>
-      </w:pPr>
-    </w:p>
+    <w:p/>
+    <w:p/>
     <w:tbl>
       <w:tblPr>
         <w:tblStyle w:val="GridTable4-Accent5"/>
@@ -897,9 +828,6 @@
           <w:p>
             <w:pPr>
               <w:cnfStyle w:val="000000000000" w:firstRow="0" w:lastRow="0" w:firstColumn="0" w:lastColumn="0" w:oddVBand="0" w:evenVBand="0" w:oddHBand="0" w:evenHBand="0" w:firstRowFirstColumn="0" w:firstRowLastColumn="0" w:lastRowFirstColumn="0" w:lastRowLastColumn="0"/>
-              <w:rPr>
-                <w:lang w:val="nb-NO"/>
-              </w:rPr>
             </w:pPr>
             <w:r>
               <w:rPr>
@@ -1030,15 +958,17 @@
               </w:rPr>
               <w:t xml:space="preserve"> ser ut til å være bedre til å </w:t>
             </w:r>
-            <w:r>
-              <w:rPr>
-                <w:rFonts w:ascii="Calibri" w:eastAsia="Times New Roman" w:hAnsi="Calibri" w:cs="Calibri"/>
-                <w:kern w:val="0"/>
-                <w:lang w:val="nb-NO" w:eastAsia="nb-NO"/>
-                <w14:ligatures w14:val="none"/>
-              </w:rPr>
-              <w:t>predikere</w:t>
-            </w:r>
+            <w:proofErr w:type="spellStart"/>
+            <w:r>
+              <w:rPr>
+                <w:rFonts w:ascii="Calibri" w:eastAsia="Times New Roman" w:hAnsi="Calibri" w:cs="Calibri"/>
+                <w:kern w:val="0"/>
+                <w:lang w:val="nb-NO" w:eastAsia="nb-NO"/>
+                <w14:ligatures w14:val="none"/>
+              </w:rPr>
+              <w:t>redikere</w:t>
+            </w:r>
+            <w:proofErr w:type="spellEnd"/>
             <w:r>
               <w:rPr>
                 <w:rFonts w:ascii="Calibri" w:eastAsia="Times New Roman" w:hAnsi="Calibri" w:cs="Calibri"/>
@@ -1052,13 +982,7 @@
         </w:tc>
       </w:tr>
     </w:tbl>
-    <w:p>
-      <w:pPr>
-        <w:rPr>
-          <w:lang w:val="nb-NO"/>
-        </w:rPr>
-      </w:pPr>
-    </w:p>
+    <w:p/>
     <w:tbl>
       <w:tblPr>
         <w:tblStyle w:val="GridTable4-Accent5"/>
@@ -1156,9 +1080,6 @@
           <w:p>
             <w:pPr>
               <w:cnfStyle w:val="000000000000" w:firstRow="0" w:lastRow="0" w:firstColumn="0" w:lastColumn="0" w:oddVBand="0" w:evenVBand="0" w:oddHBand="0" w:evenHBand="0" w:firstRowFirstColumn="0" w:firstRowLastColumn="0" w:lastRowFirstColumn="0" w:lastRowLastColumn="0"/>
-              <w:rPr>
-                <w:lang w:val="nb-NO"/>
-              </w:rPr>
             </w:pPr>
             <w:r>
               <w:rPr>
@@ -1193,13 +1114,7 @@
         </w:tc>
       </w:tr>
     </w:tbl>
-    <w:p>
-      <w:pPr>
-        <w:rPr>
-          <w:lang w:val="nb-NO"/>
-        </w:rPr>
-      </w:pPr>
-    </w:p>
+    <w:p/>
     <w:tbl>
       <w:tblPr>
         <w:tblStyle w:val="GridTable4-Accent5"/>
@@ -1541,7 +1456,7 @@
               <w:rPr>
                 <w:rFonts w:ascii="Times New Roman" w:eastAsia="Times New Roman" w:hAnsi="Times New Roman" w:cs="Times New Roman"/>
                 <w:kern w:val="0"/>
-                <w:lang w:eastAsia="nb-NO"/>
+                <w:lang w:val="en-US" w:eastAsia="nb-NO"/>
                 <w14:ligatures w14:val="none"/>
               </w:rPr>
             </w:pPr>
@@ -1550,7 +1465,7 @@
               <w:rPr>
                 <w:rFonts w:ascii="Calibri" w:eastAsia="Times New Roman" w:hAnsi="Calibri" w:cs="Calibri"/>
                 <w:kern w:val="0"/>
-                <w:lang w:eastAsia="nb-NO"/>
+                <w:lang w:val="en-US" w:eastAsia="nb-NO"/>
                 <w14:ligatures w14:val="none"/>
               </w:rPr>
               <w:t>corner_diff_coef</w:t>
@@ -1560,7 +1475,7 @@
               <w:rPr>
                 <w:rFonts w:ascii="Calibri" w:eastAsia="Times New Roman" w:hAnsi="Calibri" w:cs="Calibri"/>
                 <w:kern w:val="0"/>
-                <w:lang w:eastAsia="nb-NO"/>
+                <w:lang w:val="en-US" w:eastAsia="nb-NO"/>
                 <w14:ligatures w14:val="none"/>
               </w:rPr>
               <w:t xml:space="preserve"> = -0.100377 </w:t>
@@ -1573,7 +1488,7 @@
               <w:rPr>
                 <w:rFonts w:ascii="Times New Roman" w:eastAsia="Times New Roman" w:hAnsi="Times New Roman" w:cs="Times New Roman"/>
                 <w:kern w:val="0"/>
-                <w:lang w:eastAsia="nb-NO"/>
+                <w:lang w:val="en-US" w:eastAsia="nb-NO"/>
                 <w14:ligatures w14:val="none"/>
               </w:rPr>
             </w:pPr>
@@ -1582,7 +1497,7 @@
               <w:rPr>
                 <w:rFonts w:ascii="Calibri" w:eastAsia="Times New Roman" w:hAnsi="Calibri" w:cs="Calibri"/>
                 <w:kern w:val="0"/>
-                <w:lang w:eastAsia="nb-NO"/>
+                <w:lang w:val="en-US" w:eastAsia="nb-NO"/>
                 <w14:ligatures w14:val="none"/>
               </w:rPr>
               <w:t>forseelse_diff_coef</w:t>
@@ -1592,7 +1507,7 @@
               <w:rPr>
                 <w:rFonts w:ascii="Calibri" w:eastAsia="Times New Roman" w:hAnsi="Calibri" w:cs="Calibri"/>
                 <w:kern w:val="0"/>
-                <w:lang w:eastAsia="nb-NO"/>
+                <w:lang w:val="en-US" w:eastAsia="nb-NO"/>
                 <w14:ligatures w14:val="none"/>
               </w:rPr>
               <w:t xml:space="preserve"> = 0.012009 </w:t>
@@ -1605,15 +1520,15 @@
               <w:rPr>
                 <w:rFonts w:ascii="Times New Roman" w:eastAsia="Times New Roman" w:hAnsi="Times New Roman" w:cs="Times New Roman"/>
                 <w:kern w:val="0"/>
-                <w:lang w:eastAsia="nb-NO"/>
-                <w14:ligatures w14:val="none"/>
-              </w:rPr>
-            </w:pPr>
-            <w:r>
-              <w:rPr>
-                <w:rFonts w:ascii="Calibri" w:eastAsia="Times New Roman" w:hAnsi="Calibri" w:cs="Calibri"/>
-                <w:kern w:val="0"/>
-                <w:lang w:eastAsia="nb-NO"/>
+                <w:lang w:val="en-US" w:eastAsia="nb-NO"/>
+                <w14:ligatures w14:val="none"/>
+              </w:rPr>
+            </w:pPr>
+            <w:r>
+              <w:rPr>
+                <w:rFonts w:ascii="Calibri" w:eastAsia="Times New Roman" w:hAnsi="Calibri" w:cs="Calibri"/>
+                <w:kern w:val="0"/>
+                <w:lang w:val="en-US" w:eastAsia="nb-NO"/>
                 <w14:ligatures w14:val="none"/>
               </w:rPr>
               <w:t>  </w:t>
@@ -1679,7 +1594,7 @@
               <w:rPr>
                 <w:rFonts w:ascii="Times New Roman" w:eastAsia="Times New Roman" w:hAnsi="Times New Roman" w:cs="Times New Roman"/>
                 <w:kern w:val="0"/>
-                <w:lang w:eastAsia="nb-NO"/>
+                <w:lang w:val="en-US" w:eastAsia="nb-NO"/>
                 <w14:ligatures w14:val="none"/>
               </w:rPr>
             </w:pPr>
@@ -1688,7 +1603,7 @@
               <w:rPr>
                 <w:rFonts w:ascii="Calibri" w:eastAsia="Times New Roman" w:hAnsi="Calibri" w:cs="Calibri"/>
                 <w:kern w:val="0"/>
-                <w:lang w:eastAsia="nb-NO"/>
+                <w:lang w:val="en-US" w:eastAsia="nb-NO"/>
                 <w14:ligatures w14:val="none"/>
               </w:rPr>
               <w:t>corner_diff_value</w:t>
@@ -1698,7 +1613,7 @@
               <w:rPr>
                 <w:rFonts w:ascii="Calibri" w:eastAsia="Times New Roman" w:hAnsi="Calibri" w:cs="Calibri"/>
                 <w:kern w:val="0"/>
-                <w:lang w:eastAsia="nb-NO"/>
+                <w:lang w:val="en-US" w:eastAsia="nb-NO"/>
                 <w14:ligatures w14:val="none"/>
               </w:rPr>
               <w:t xml:space="preserve"> = -2 </w:t>
@@ -1711,7 +1626,7 @@
               <w:rPr>
                 <w:rFonts w:ascii="Times New Roman" w:eastAsia="Times New Roman" w:hAnsi="Times New Roman" w:cs="Times New Roman"/>
                 <w:kern w:val="0"/>
-                <w:lang w:eastAsia="nb-NO"/>
+                <w:lang w:val="en-US" w:eastAsia="nb-NO"/>
                 <w14:ligatures w14:val="none"/>
               </w:rPr>
             </w:pPr>
@@ -1720,7 +1635,7 @@
               <w:rPr>
                 <w:rFonts w:ascii="Calibri" w:eastAsia="Times New Roman" w:hAnsi="Calibri" w:cs="Calibri"/>
                 <w:kern w:val="0"/>
-                <w:lang w:eastAsia="nb-NO"/>
+                <w:lang w:val="en-US" w:eastAsia="nb-NO"/>
                 <w14:ligatures w14:val="none"/>
               </w:rPr>
               <w:t>forseelse_diff_value</w:t>
@@ -1730,7 +1645,7 @@
               <w:rPr>
                 <w:rFonts w:ascii="Calibri" w:eastAsia="Times New Roman" w:hAnsi="Calibri" w:cs="Calibri"/>
                 <w:kern w:val="0"/>
-                <w:lang w:eastAsia="nb-NO"/>
+                <w:lang w:val="en-US" w:eastAsia="nb-NO"/>
                 <w14:ligatures w14:val="none"/>
               </w:rPr>
               <w:t xml:space="preserve"> = 6 </w:t>
@@ -1743,15 +1658,15 @@
               <w:rPr>
                 <w:rFonts w:ascii="Times New Roman" w:eastAsia="Times New Roman" w:hAnsi="Times New Roman" w:cs="Times New Roman"/>
                 <w:kern w:val="0"/>
-                <w:lang w:eastAsia="nb-NO"/>
-                <w14:ligatures w14:val="none"/>
-              </w:rPr>
-            </w:pPr>
-            <w:r>
-              <w:rPr>
-                <w:rFonts w:ascii="Calibri" w:eastAsia="Times New Roman" w:hAnsi="Calibri" w:cs="Calibri"/>
-                <w:kern w:val="0"/>
-                <w:lang w:eastAsia="nb-NO"/>
+                <w:lang w:val="en-US" w:eastAsia="nb-NO"/>
+                <w14:ligatures w14:val="none"/>
+              </w:rPr>
+            </w:pPr>
+            <w:r>
+              <w:rPr>
+                <w:rFonts w:ascii="Calibri" w:eastAsia="Times New Roman" w:hAnsi="Calibri" w:cs="Calibri"/>
+                <w:kern w:val="0"/>
+                <w:lang w:val="en-US" w:eastAsia="nb-NO"/>
                 <w14:ligatures w14:val="none"/>
               </w:rPr>
               <w:t>  </w:t>
@@ -1785,7 +1700,7 @@
               <w:rPr>
                 <w:rFonts w:ascii="Times New Roman" w:eastAsia="Times New Roman" w:hAnsi="Times New Roman" w:cs="Times New Roman"/>
                 <w:kern w:val="0"/>
-                <w:lang w:eastAsia="nb-NO"/>
+                <w:lang w:val="en-US" w:eastAsia="nb-NO"/>
                 <w14:ligatures w14:val="none"/>
               </w:rPr>
             </w:pPr>
@@ -1794,7 +1709,7 @@
               <w:rPr>
                 <w:rFonts w:ascii="Calibri" w:eastAsia="Times New Roman" w:hAnsi="Calibri" w:cs="Calibri"/>
                 <w:kern w:val="0"/>
-                <w:lang w:eastAsia="nb-NO"/>
+                <w:lang w:val="en-US" w:eastAsia="nb-NO"/>
                 <w14:ligatures w14:val="none"/>
               </w:rPr>
               <w:t>log_odds</w:t>
@@ -1804,7 +1719,7 @@
               <w:rPr>
                 <w:rFonts w:ascii="Calibri" w:eastAsia="Times New Roman" w:hAnsi="Calibri" w:cs="Calibri"/>
                 <w:kern w:val="0"/>
-                <w:lang w:eastAsia="nb-NO"/>
+                <w:lang w:val="en-US" w:eastAsia="nb-NO"/>
                 <w14:ligatures w14:val="none"/>
               </w:rPr>
               <w:t xml:space="preserve"> = (intercept +  </w:t>
@@ -1817,15 +1732,15 @@
               <w:rPr>
                 <w:rFonts w:ascii="Times New Roman" w:eastAsia="Times New Roman" w:hAnsi="Times New Roman" w:cs="Times New Roman"/>
                 <w:kern w:val="0"/>
-                <w:lang w:eastAsia="nb-NO"/>
-                <w14:ligatures w14:val="none"/>
-              </w:rPr>
-            </w:pPr>
-            <w:r>
-              <w:rPr>
-                <w:rFonts w:ascii="Calibri" w:eastAsia="Times New Roman" w:hAnsi="Calibri" w:cs="Calibri"/>
-                <w:kern w:val="0"/>
-                <w:lang w:eastAsia="nb-NO"/>
+                <w:lang w:val="en-US" w:eastAsia="nb-NO"/>
+                <w14:ligatures w14:val="none"/>
+              </w:rPr>
+            </w:pPr>
+            <w:r>
+              <w:rPr>
+                <w:rFonts w:ascii="Calibri" w:eastAsia="Times New Roman" w:hAnsi="Calibri" w:cs="Calibri"/>
+                <w:kern w:val="0"/>
+                <w:lang w:val="en-US" w:eastAsia="nb-NO"/>
                 <w14:ligatures w14:val="none"/>
               </w:rPr>
               <w:t>            (</w:t>
@@ -1835,7 +1750,7 @@
               <w:rPr>
                 <w:rFonts w:ascii="Calibri" w:eastAsia="Times New Roman" w:hAnsi="Calibri" w:cs="Calibri"/>
                 <w:kern w:val="0"/>
-                <w:lang w:eastAsia="nb-NO"/>
+                <w:lang w:val="en-US" w:eastAsia="nb-NO"/>
                 <w14:ligatures w14:val="none"/>
               </w:rPr>
               <w:t>skudd_paa_maal_diff_coef</w:t>
@@ -1845,7 +1760,7 @@
               <w:rPr>
                 <w:rFonts w:ascii="Calibri" w:eastAsia="Times New Roman" w:hAnsi="Calibri" w:cs="Calibri"/>
                 <w:kern w:val="0"/>
-                <w:lang w:eastAsia="nb-NO"/>
+                <w:lang w:val="en-US" w:eastAsia="nb-NO"/>
                 <w14:ligatures w14:val="none"/>
               </w:rPr>
               <w:t xml:space="preserve"> * </w:t>
@@ -1855,7 +1770,7 @@
               <w:rPr>
                 <w:rFonts w:ascii="Calibri" w:eastAsia="Times New Roman" w:hAnsi="Calibri" w:cs="Calibri"/>
                 <w:kern w:val="0"/>
-                <w:lang w:eastAsia="nb-NO"/>
+                <w:lang w:val="en-US" w:eastAsia="nb-NO"/>
                 <w14:ligatures w14:val="none"/>
               </w:rPr>
               <w:t>skudd_paa_maal_diff_value</w:t>
@@ -1865,7 +1780,7 @@
               <w:rPr>
                 <w:rFonts w:ascii="Calibri" w:eastAsia="Times New Roman" w:hAnsi="Calibri" w:cs="Calibri"/>
                 <w:kern w:val="0"/>
-                <w:lang w:eastAsia="nb-NO"/>
+                <w:lang w:val="en-US" w:eastAsia="nb-NO"/>
                 <w14:ligatures w14:val="none"/>
               </w:rPr>
               <w:t>) +  </w:t>
@@ -1878,15 +1793,15 @@
               <w:rPr>
                 <w:rFonts w:ascii="Times New Roman" w:eastAsia="Times New Roman" w:hAnsi="Times New Roman" w:cs="Times New Roman"/>
                 <w:kern w:val="0"/>
-                <w:lang w:eastAsia="nb-NO"/>
-                <w14:ligatures w14:val="none"/>
-              </w:rPr>
-            </w:pPr>
-            <w:r>
-              <w:rPr>
-                <w:rFonts w:ascii="Calibri" w:eastAsia="Times New Roman" w:hAnsi="Calibri" w:cs="Calibri"/>
-                <w:kern w:val="0"/>
-                <w:lang w:eastAsia="nb-NO"/>
+                <w:lang w:val="en-US" w:eastAsia="nb-NO"/>
+                <w14:ligatures w14:val="none"/>
+              </w:rPr>
+            </w:pPr>
+            <w:r>
+              <w:rPr>
+                <w:rFonts w:ascii="Calibri" w:eastAsia="Times New Roman" w:hAnsi="Calibri" w:cs="Calibri"/>
+                <w:kern w:val="0"/>
+                <w:lang w:val="en-US" w:eastAsia="nb-NO"/>
                 <w14:ligatures w14:val="none"/>
               </w:rPr>
               <w:t>            (</w:t>
@@ -1896,7 +1811,7 @@
               <w:rPr>
                 <w:rFonts w:ascii="Calibri" w:eastAsia="Times New Roman" w:hAnsi="Calibri" w:cs="Calibri"/>
                 <w:kern w:val="0"/>
-                <w:lang w:eastAsia="nb-NO"/>
+                <w:lang w:val="en-US" w:eastAsia="nb-NO"/>
                 <w14:ligatures w14:val="none"/>
               </w:rPr>
               <w:t>corner_diff_coef</w:t>
@@ -1906,7 +1821,7 @@
               <w:rPr>
                 <w:rFonts w:ascii="Calibri" w:eastAsia="Times New Roman" w:hAnsi="Calibri" w:cs="Calibri"/>
                 <w:kern w:val="0"/>
-                <w:lang w:eastAsia="nb-NO"/>
+                <w:lang w:val="en-US" w:eastAsia="nb-NO"/>
                 <w14:ligatures w14:val="none"/>
               </w:rPr>
               <w:t xml:space="preserve"> * </w:t>
@@ -1916,7 +1831,7 @@
               <w:rPr>
                 <w:rFonts w:ascii="Calibri" w:eastAsia="Times New Roman" w:hAnsi="Calibri" w:cs="Calibri"/>
                 <w:kern w:val="0"/>
-                <w:lang w:eastAsia="nb-NO"/>
+                <w:lang w:val="en-US" w:eastAsia="nb-NO"/>
                 <w14:ligatures w14:val="none"/>
               </w:rPr>
               <w:t>corner_diff_value</w:t>
@@ -1926,7 +1841,7 @@
               <w:rPr>
                 <w:rFonts w:ascii="Calibri" w:eastAsia="Times New Roman" w:hAnsi="Calibri" w:cs="Calibri"/>
                 <w:kern w:val="0"/>
-                <w:lang w:eastAsia="nb-NO"/>
+                <w:lang w:val="en-US" w:eastAsia="nb-NO"/>
                 <w14:ligatures w14:val="none"/>
               </w:rPr>
               <w:t>) +  </w:t>
@@ -1939,15 +1854,15 @@
               <w:rPr>
                 <w:rFonts w:ascii="Times New Roman" w:eastAsia="Times New Roman" w:hAnsi="Times New Roman" w:cs="Times New Roman"/>
                 <w:kern w:val="0"/>
-                <w:lang w:eastAsia="nb-NO"/>
-                <w14:ligatures w14:val="none"/>
-              </w:rPr>
-            </w:pPr>
-            <w:r>
-              <w:rPr>
-                <w:rFonts w:ascii="Calibri" w:eastAsia="Times New Roman" w:hAnsi="Calibri" w:cs="Calibri"/>
-                <w:kern w:val="0"/>
-                <w:lang w:eastAsia="nb-NO"/>
+                <w:lang w:val="en-US" w:eastAsia="nb-NO"/>
+                <w14:ligatures w14:val="none"/>
+              </w:rPr>
+            </w:pPr>
+            <w:r>
+              <w:rPr>
+                <w:rFonts w:ascii="Calibri" w:eastAsia="Times New Roman" w:hAnsi="Calibri" w:cs="Calibri"/>
+                <w:kern w:val="0"/>
+                <w:lang w:val="en-US" w:eastAsia="nb-NO"/>
                 <w14:ligatures w14:val="none"/>
               </w:rPr>
               <w:t>            (</w:t>
@@ -1957,7 +1872,7 @@
               <w:rPr>
                 <w:rFonts w:ascii="Calibri" w:eastAsia="Times New Roman" w:hAnsi="Calibri" w:cs="Calibri"/>
                 <w:kern w:val="0"/>
-                <w:lang w:eastAsia="nb-NO"/>
+                <w:lang w:val="en-US" w:eastAsia="nb-NO"/>
                 <w14:ligatures w14:val="none"/>
               </w:rPr>
               <w:t>forseelse_diff_coef</w:t>
@@ -1967,7 +1882,7 @@
               <w:rPr>
                 <w:rFonts w:ascii="Calibri" w:eastAsia="Times New Roman" w:hAnsi="Calibri" w:cs="Calibri"/>
                 <w:kern w:val="0"/>
-                <w:lang w:eastAsia="nb-NO"/>
+                <w:lang w:val="en-US" w:eastAsia="nb-NO"/>
                 <w14:ligatures w14:val="none"/>
               </w:rPr>
               <w:t xml:space="preserve"> * </w:t>
@@ -1977,7 +1892,7 @@
               <w:rPr>
                 <w:rFonts w:ascii="Calibri" w:eastAsia="Times New Roman" w:hAnsi="Calibri" w:cs="Calibri"/>
                 <w:kern w:val="0"/>
-                <w:lang w:eastAsia="nb-NO"/>
+                <w:lang w:val="en-US" w:eastAsia="nb-NO"/>
                 <w14:ligatures w14:val="none"/>
               </w:rPr>
               <w:t>forseelse_diff_value</w:t>
@@ -1987,7 +1902,7 @@
               <w:rPr>
                 <w:rFonts w:ascii="Calibri" w:eastAsia="Times New Roman" w:hAnsi="Calibri" w:cs="Calibri"/>
                 <w:kern w:val="0"/>
-                <w:lang w:eastAsia="nb-NO"/>
+                <w:lang w:val="en-US" w:eastAsia="nb-NO"/>
                 <w14:ligatures w14:val="none"/>
               </w:rPr>
               <w:t>)) </w:t>
@@ -2000,15 +1915,15 @@
               <w:rPr>
                 <w:rFonts w:ascii="Times New Roman" w:eastAsia="Times New Roman" w:hAnsi="Times New Roman" w:cs="Times New Roman"/>
                 <w:kern w:val="0"/>
-                <w:lang w:eastAsia="nb-NO"/>
-                <w14:ligatures w14:val="none"/>
-              </w:rPr>
-            </w:pPr>
-            <w:r>
-              <w:rPr>
-                <w:rFonts w:ascii="Calibri" w:eastAsia="Times New Roman" w:hAnsi="Calibri" w:cs="Calibri"/>
-                <w:kern w:val="0"/>
-                <w:lang w:eastAsia="nb-NO"/>
+                <w:lang w:val="en-US" w:eastAsia="nb-NO"/>
+                <w14:ligatures w14:val="none"/>
+              </w:rPr>
+            </w:pPr>
+            <w:r>
+              <w:rPr>
+                <w:rFonts w:ascii="Calibri" w:eastAsia="Times New Roman" w:hAnsi="Calibri" w:cs="Calibri"/>
+                <w:kern w:val="0"/>
+                <w:lang w:val="en-US" w:eastAsia="nb-NO"/>
                 <w14:ligatures w14:val="none"/>
               </w:rPr>
               <w:t>  </w:t>
@@ -2103,15 +2018,15 @@
               <w:rPr>
                 <w:rFonts w:ascii="Times New Roman" w:eastAsia="Times New Roman" w:hAnsi="Times New Roman" w:cs="Times New Roman"/>
                 <w:kern w:val="0"/>
-                <w:lang w:eastAsia="nb-NO"/>
-                <w14:ligatures w14:val="none"/>
-              </w:rPr>
-            </w:pPr>
-            <w:r>
-              <w:rPr>
-                <w:rFonts w:ascii="Calibri" w:eastAsia="Times New Roman" w:hAnsi="Calibri" w:cs="Calibri"/>
-                <w:kern w:val="0"/>
-                <w:lang w:eastAsia="nb-NO"/>
+                <w:lang w:val="en-US" w:eastAsia="nb-NO"/>
+                <w14:ligatures w14:val="none"/>
+              </w:rPr>
+            </w:pPr>
+            <w:r>
+              <w:rPr>
+                <w:rFonts w:ascii="Calibri" w:eastAsia="Times New Roman" w:hAnsi="Calibri" w:cs="Calibri"/>
+                <w:kern w:val="0"/>
+                <w:lang w:val="en-US" w:eastAsia="nb-NO"/>
                 <w14:ligatures w14:val="none"/>
               </w:rPr>
               <w:t>probability = odds / (1 + odds) </w:t>
@@ -2124,15 +2039,15 @@
               <w:rPr>
                 <w:rFonts w:ascii="Times New Roman" w:eastAsia="Times New Roman" w:hAnsi="Times New Roman" w:cs="Times New Roman"/>
                 <w:kern w:val="0"/>
-                <w:lang w:eastAsia="nb-NO"/>
-                <w14:ligatures w14:val="none"/>
-              </w:rPr>
-            </w:pPr>
-            <w:r>
-              <w:rPr>
-                <w:rFonts w:ascii="Calibri" w:eastAsia="Times New Roman" w:hAnsi="Calibri" w:cs="Calibri"/>
-                <w:kern w:val="0"/>
-                <w:lang w:eastAsia="nb-NO"/>
+                <w:lang w:val="en-US" w:eastAsia="nb-NO"/>
+                <w14:ligatures w14:val="none"/>
+              </w:rPr>
+            </w:pPr>
+            <w:r>
+              <w:rPr>
+                <w:rFonts w:ascii="Calibri" w:eastAsia="Times New Roman" w:hAnsi="Calibri" w:cs="Calibri"/>
+                <w:kern w:val="0"/>
+                <w:lang w:val="en-US" w:eastAsia="nb-NO"/>
                 <w14:ligatures w14:val="none"/>
               </w:rPr>
               <w:t>print(probability) </w:t>
@@ -2145,15 +2060,15 @@
               <w:rPr>
                 <w:rFonts w:ascii="Times New Roman" w:eastAsia="Times New Roman" w:hAnsi="Times New Roman" w:cs="Times New Roman"/>
                 <w:kern w:val="0"/>
-                <w:lang w:eastAsia="nb-NO"/>
-                <w14:ligatures w14:val="none"/>
-              </w:rPr>
-            </w:pPr>
-            <w:r>
-              <w:rPr>
-                <w:rFonts w:ascii="Calibri" w:eastAsia="Times New Roman" w:hAnsi="Calibri" w:cs="Calibri"/>
-                <w:kern w:val="0"/>
-                <w:lang w:eastAsia="nb-NO"/>
+                <w:lang w:val="en-US" w:eastAsia="nb-NO"/>
+                <w14:ligatures w14:val="none"/>
+              </w:rPr>
+            </w:pPr>
+            <w:r>
+              <w:rPr>
+                <w:rFonts w:ascii="Calibri" w:eastAsia="Times New Roman" w:hAnsi="Calibri" w:cs="Calibri"/>
+                <w:kern w:val="0"/>
+                <w:lang w:val="en-US" w:eastAsia="nb-NO"/>
                 <w14:ligatures w14:val="none"/>
               </w:rPr>
               <w:t> </w:t>
@@ -2162,9 +2077,6 @@
           <w:p>
             <w:pPr>
               <w:cnfStyle w:val="000000000000" w:firstRow="0" w:lastRow="0" w:firstColumn="0" w:lastColumn="0" w:oddVBand="0" w:evenVBand="0" w:oddHBand="0" w:evenHBand="0" w:firstRowFirstColumn="0" w:firstRowLastColumn="0" w:lastRowFirstColumn="0" w:lastRowLastColumn="0"/>
-              <w:rPr>
-                <w:lang w:val="nb-NO"/>
-              </w:rPr>
             </w:pPr>
             <w:r>
               <w:rPr>
@@ -2179,13 +2091,7 @@
         </w:tc>
       </w:tr>
     </w:tbl>
-    <w:p>
-      <w:pPr>
-        <w:rPr>
-          <w:lang w:val="nb-NO"/>
-        </w:rPr>
-      </w:pPr>
-    </w:p>
+    <w:p/>
     <w:tbl>
       <w:tblPr>
         <w:tblStyle w:val="GridTable4-Accent5"/>
@@ -2386,9 +2292,6 @@
           <w:p>
             <w:pPr>
               <w:cnfStyle w:val="000000000000" w:firstRow="0" w:lastRow="0" w:firstColumn="0" w:lastColumn="0" w:oddVBand="0" w:evenVBand="0" w:oddHBand="0" w:evenHBand="0" w:firstRowFirstColumn="0" w:firstRowLastColumn="0" w:lastRowFirstColumn="0" w:lastRowLastColumn="0"/>
-              <w:rPr>
-                <w:lang w:val="nb-NO"/>
-              </w:rPr>
             </w:pPr>
             <w:r>
               <w:rPr>
@@ -2503,13 +2406,7 @@
         </w:tc>
       </w:tr>
     </w:tbl>
-    <w:p>
-      <w:pPr>
-        <w:rPr>
-          <w:lang w:val="nb-NO"/>
-        </w:rPr>
-      </w:pPr>
-    </w:p>
+    <w:p/>
     <w:tbl>
       <w:tblPr>
         <w:tblStyle w:val="GridTable4-Accent5"/>
@@ -2607,9 +2504,6 @@
           <w:p>
             <w:pPr>
               <w:cnfStyle w:val="000000000000" w:firstRow="0" w:lastRow="0" w:firstColumn="0" w:lastColumn="0" w:oddVBand="0" w:evenVBand="0" w:oddHBand="0" w:evenHBand="0" w:firstRowFirstColumn="0" w:firstRowLastColumn="0" w:lastRowFirstColumn="0" w:lastRowLastColumn="0"/>
-              <w:rPr>
-                <w:lang w:val="nb-NO"/>
-              </w:rPr>
             </w:pPr>
             <w:r>
               <w:rPr>
@@ -2624,13 +2518,7 @@
         </w:tc>
       </w:tr>
     </w:tbl>
-    <w:p>
-      <w:pPr>
-        <w:rPr>
-          <w:lang w:val="nb-NO"/>
-        </w:rPr>
-      </w:pPr>
-    </w:p>
+    <w:p/>
     <w:tbl>
       <w:tblPr>
         <w:tblStyle w:val="GridTable4-Accent5"/>
@@ -2781,9 +2669,6 @@
           <w:p>
             <w:pPr>
               <w:cnfStyle w:val="000000000000" w:firstRow="0" w:lastRow="0" w:firstColumn="0" w:lastColumn="0" w:oddVBand="0" w:evenVBand="0" w:oddHBand="0" w:evenHBand="0" w:firstRowFirstColumn="0" w:firstRowLastColumn="0" w:lastRowFirstColumn="0" w:lastRowLastColumn="0"/>
-              <w:rPr>
-                <w:lang w:val="nb-NO"/>
-              </w:rPr>
             </w:pPr>
             <w:r>
               <w:rPr>
@@ -2858,13 +2743,7 @@
         </w:tc>
       </w:tr>
     </w:tbl>
-    <w:p>
-      <w:pPr>
-        <w:rPr>
-          <w:lang w:val="nb-NO"/>
-        </w:rPr>
-      </w:pPr>
-    </w:p>
+    <w:p/>
     <w:tbl>
       <w:tblPr>
         <w:tblStyle w:val="GridTable4-Accent5"/>
@@ -3025,9 +2904,6 @@
           <w:p>
             <w:pPr>
               <w:cnfStyle w:val="000000000000" w:firstRow="0" w:lastRow="0" w:firstColumn="0" w:lastColumn="0" w:oddVBand="0" w:evenVBand="0" w:oddHBand="0" w:evenHBand="0" w:firstRowFirstColumn="0" w:firstRowLastColumn="0" w:lastRowFirstColumn="0" w:lastRowLastColumn="0"/>
-              <w:rPr>
-                <w:lang w:val="nb-NO"/>
-              </w:rPr>
             </w:pPr>
             <w:r>
               <w:rPr>
@@ -3042,13 +2918,7 @@
         </w:tc>
       </w:tr>
     </w:tbl>
-    <w:p>
-      <w:pPr>
-        <w:rPr>
-          <w:lang w:val="nb-NO"/>
-        </w:rPr>
-      </w:pPr>
-    </w:p>
+    <w:p/>
     <w:tbl>
       <w:tblPr>
         <w:tblStyle w:val="GridTable4-Accent5"/>
@@ -3187,9 +3057,6 @@
           <w:p>
             <w:pPr>
               <w:cnfStyle w:val="000000000000" w:firstRow="0" w:lastRow="0" w:firstColumn="0" w:lastColumn="0" w:oddVBand="0" w:evenVBand="0" w:oddHBand="0" w:evenHBand="0" w:firstRowFirstColumn="0" w:firstRowLastColumn="0" w:lastRowFirstColumn="0" w:lastRowLastColumn="0"/>
-              <w:rPr>
-                <w:lang w:val="nb-NO"/>
-              </w:rPr>
             </w:pPr>
             <w:r>
               <w:rPr>
@@ -3224,13 +3091,7 @@
         </w:tc>
       </w:tr>
     </w:tbl>
-    <w:p>
-      <w:pPr>
-        <w:rPr>
-          <w:lang w:val="nb-NO"/>
-        </w:rPr>
-      </w:pPr>
-    </w:p>
+    <w:p/>
     <w:tbl>
       <w:tblPr>
         <w:tblStyle w:val="GridTable4-Accent5"/>
@@ -3348,9 +3209,6 @@
           <w:p>
             <w:pPr>
               <w:cnfStyle w:val="000000000000" w:firstRow="0" w:lastRow="0" w:firstColumn="0" w:lastColumn="0" w:oddVBand="0" w:evenVBand="0" w:oddHBand="0" w:evenHBand="0" w:firstRowFirstColumn="0" w:firstRowLastColumn="0" w:lastRowFirstColumn="0" w:lastRowLastColumn="0"/>
-              <w:rPr>
-                <w:lang w:val="nb-NO"/>
-              </w:rPr>
             </w:pPr>
             <w:r>
               <w:rPr>
@@ -3365,13 +3223,7 @@
         </w:tc>
       </w:tr>
     </w:tbl>
-    <w:p>
-      <w:pPr>
-        <w:rPr>
-          <w:lang w:val="nb-NO"/>
-        </w:rPr>
-      </w:pPr>
-    </w:p>
+    <w:p/>
     <w:tbl>
       <w:tblPr>
         <w:tblStyle w:val="GridTable4-Accent5"/>
@@ -3501,9 +3353,6 @@
           <w:p>
             <w:pPr>
               <w:cnfStyle w:val="000000000000" w:firstRow="0" w:lastRow="0" w:firstColumn="0" w:lastColumn="0" w:oddVBand="0" w:evenVBand="0" w:oddHBand="0" w:evenHBand="0" w:firstRowFirstColumn="0" w:firstRowLastColumn="0" w:lastRowFirstColumn="0" w:lastRowLastColumn="0"/>
-              <w:rPr>
-                <w:lang w:val="nb-NO"/>
-              </w:rPr>
             </w:pPr>
             <w:r>
               <w:rPr>
@@ -3518,13 +3367,7 @@
         </w:tc>
       </w:tr>
     </w:tbl>
-    <w:p>
-      <w:pPr>
-        <w:rPr>
-          <w:lang w:val="nb-NO"/>
-        </w:rPr>
-      </w:pPr>
-    </w:p>
+    <w:p/>
     <w:tbl>
       <w:tblPr>
         <w:tblStyle w:val="GridTable4-Accent5"/>
@@ -3644,9 +3487,6 @@
           <w:p>
             <w:pPr>
               <w:cnfStyle w:val="000000000000" w:firstRow="0" w:lastRow="0" w:firstColumn="0" w:lastColumn="0" w:oddVBand="0" w:evenVBand="0" w:oddHBand="0" w:evenHBand="0" w:firstRowFirstColumn="0" w:firstRowLastColumn="0" w:lastRowFirstColumn="0" w:lastRowLastColumn="0"/>
-              <w:rPr>
-                <w:lang w:val="nb-NO"/>
-              </w:rPr>
             </w:pPr>
             <w:r>
               <w:rPr>
@@ -3701,13 +3541,7 @@
         </w:tc>
       </w:tr>
     </w:tbl>
-    <w:p>
-      <w:pPr>
-        <w:rPr>
-          <w:lang w:val="nb-NO"/>
-        </w:rPr>
-      </w:pPr>
-    </w:p>
+    <w:p/>
     <w:tbl>
       <w:tblPr>
         <w:tblStyle w:val="GridTable4-Accent5"/>
@@ -3938,13 +3772,7 @@
         </w:tc>
       </w:tr>
     </w:tbl>
-    <w:p>
-      <w:pPr>
-        <w:rPr>
-          <w:lang w:val="nb-NO"/>
-        </w:rPr>
-      </w:pPr>
-    </w:p>
+    <w:p/>
     <w:tbl>
       <w:tblPr>
         <w:tblStyle w:val="GridTable4-Accent6"/>
@@ -4062,19 +3890,21 @@
               <w:rPr>
                 <w:lang w:val="nb-NO"/>
               </w:rPr>
-              <w:t>Ligner på sif</w:t>
-            </w:r>
-            <w:r>
-              <w:rPr>
-                <w:lang w:val="nb-NO"/>
-              </w:rPr>
-              <w:t>f</w:t>
-            </w:r>
-            <w:r>
-              <w:rPr>
-                <w:lang w:val="nb-NO"/>
-              </w:rPr>
-              <w:t>eret ‘9’</w:t>
+              <w:t xml:space="preserve">Ligner på </w:t>
+            </w:r>
+            <w:proofErr w:type="spellStart"/>
+            <w:r>
+              <w:rPr>
+                <w:lang w:val="nb-NO"/>
+              </w:rPr>
+              <w:t>siferet</w:t>
+            </w:r>
+            <w:proofErr w:type="spellEnd"/>
+            <w:r>
+              <w:rPr>
+                <w:lang w:val="nb-NO"/>
+              </w:rPr>
+              <w:t xml:space="preserve"> ‘9’</w:t>
             </w:r>
           </w:p>
         </w:tc>
@@ -4420,13 +4250,7 @@
         </w:tc>
       </w:tr>
     </w:tbl>
-    <w:p>
-      <w:pPr>
-        <w:rPr>
-          <w:lang w:val="nb-NO"/>
-        </w:rPr>
-      </w:pPr>
-    </w:p>
+    <w:p/>
     <w:tbl>
       <w:tblPr>
         <w:tblStyle w:val="GridTable4-Accent6"/>
@@ -4641,38 +4465,34 @@
               <w:rPr>
                 <w:lang w:val="nb-NO"/>
               </w:rPr>
-              <w:t>Silh</w:t>
-            </w:r>
-            <w:r>
-              <w:rPr>
-                <w:lang w:val="nb-NO"/>
-              </w:rPr>
-              <w:t>o</w:t>
-            </w:r>
-            <w:r>
-              <w:rPr>
-                <w:lang w:val="nb-NO"/>
-              </w:rPr>
-              <w:t>uette</w:t>
+              <w:t>Silhuette</w:t>
             </w:r>
             <w:proofErr w:type="spellEnd"/>
             <w:r>
               <w:rPr>
                 <w:lang w:val="nb-NO"/>
               </w:rPr>
-              <w:t xml:space="preserve"> Method» vil være mer presis, men den er også mer krevende/tregere  og foretrekkes derfor ikke for større datasett.</w:t>
+              <w:t xml:space="preserve"> Method» vil være mer presis, men den er også mer krevende/</w:t>
+            </w:r>
+            <w:proofErr w:type="gramStart"/>
+            <w:r>
+              <w:rPr>
+                <w:lang w:val="nb-NO"/>
+              </w:rPr>
+              <w:t>tregere  og</w:t>
+            </w:r>
+            <w:proofErr w:type="gramEnd"/>
+            <w:r>
+              <w:rPr>
+                <w:lang w:val="nb-NO"/>
+              </w:rPr>
+              <w:t xml:space="preserve"> foretrekkes derfor ikke for større datasett.</w:t>
             </w:r>
           </w:p>
         </w:tc>
       </w:tr>
     </w:tbl>
-    <w:p>
-      <w:pPr>
-        <w:rPr>
-          <w:lang w:val="nb-NO"/>
-        </w:rPr>
-      </w:pPr>
-    </w:p>
+    <w:p/>
     <w:tbl>
       <w:tblPr>
         <w:tblStyle w:val="GridTable4-Accent6"/>
@@ -4817,12 +4637,14 @@
               </w:rPr>
               <w:t xml:space="preserve">Nei, det er veldig åpenbart </w:t>
             </w:r>
-            <w:r>
-              <w:rPr>
-                <w:lang w:val="nb-NO"/>
-              </w:rPr>
-              <w:t>ut ifra</w:t>
-            </w:r>
+            <w:proofErr w:type="spellStart"/>
+            <w:r>
+              <w:rPr>
+                <w:lang w:val="nb-NO"/>
+              </w:rPr>
+              <w:t>utifra</w:t>
+            </w:r>
+            <w:proofErr w:type="spellEnd"/>
             <w:r>
               <w:rPr>
                 <w:lang w:val="nb-NO"/>
@@ -4904,7 +4726,7 @@
                 <w:lang w:val="nb-NO"/>
               </w:rPr>
               <w:drawing>
-                <wp:inline distT="0" distB="0" distL="0" distR="0" wp14:anchorId="447DA859" wp14:editId="2A71708C">
+                <wp:inline distT="0" distB="0" distL="0" distR="0" wp14:anchorId="447DA859" wp14:editId="21071658">
                   <wp:extent cx="2851200" cy="1063881"/>
                   <wp:effectExtent l="0" t="0" r="0" b="3175"/>
                   <wp:docPr id="404847329" name="Picture 404847329" descr="A number in a square&#10;&#10;Description automatically generated with medium confidence"/>
@@ -5102,13 +4924,7 @@
         </w:tc>
       </w:tr>
     </w:tbl>
-    <w:p>
-      <w:pPr>
-        <w:rPr>
-          <w:lang w:val="nb-NO"/>
-        </w:rPr>
-      </w:pPr>
-    </w:p>
+    <w:p/>
     <w:tbl>
       <w:tblPr>
         <w:tblStyle w:val="GridTable4-Accent6"/>
@@ -5252,76 +5068,30 @@
           <w:p>
             <w:pPr>
               <w:cnfStyle w:val="000000000000" w:firstRow="0" w:lastRow="0" w:firstColumn="0" w:lastColumn="0" w:oddVBand="0" w:evenVBand="0" w:oddHBand="0" w:evenHBand="0" w:firstRowFirstColumn="0" w:firstRowLastColumn="0" w:lastRowFirstColumn="0" w:lastRowLastColumn="0"/>
-              <w:rPr>
-                <w:lang w:val="nb-NO"/>
-              </w:rPr>
-            </w:pPr>
-            <w:r>
-              <w:rPr>
-                <w:lang w:val="nb-NO"/>
-              </w:rPr>
+            </w:pPr>
+            <w:r>
               <w:t xml:space="preserve">"Average" metoden i </w:t>
             </w:r>
             <w:r>
               <w:rPr>
                 <w:b/>
                 <w:bCs/>
-                <w:lang w:val="nb-NO"/>
               </w:rPr>
               <w:t>scipy.cluster.hierarchy</w:t>
             </w:r>
             <w:r>
-              <w:rPr>
-                <w:lang w:val="nb-NO"/>
-              </w:rPr>
               <w:t xml:space="preserve"> for dendrogrammer fungerer ved å først beregne gjennomsnittlig avstand mellom alle par av datapunkter i separate klynger. Under klyngeprosessen kombineres de to klyngene med minst gjennomsnittlig avstand til en enkelt klynge. Denne prosessen repeteres til alle datapunkter er gruppert i én klynge, og resultatet visualiseres som et dendrogram.</w:t>
             </w:r>
           </w:p>
         </w:tc>
       </w:tr>
     </w:tbl>
-    <w:p>
-      <w:pPr>
-        <w:rPr>
-          <w:lang w:val="nb-NO"/>
-        </w:rPr>
-      </w:pPr>
-    </w:p>
-    <w:p>
-      <w:pPr>
-        <w:rPr>
-          <w:lang w:val="nb-NO"/>
-        </w:rPr>
-      </w:pPr>
-    </w:p>
-    <w:p>
-      <w:pPr>
-        <w:rPr>
-          <w:lang w:val="nb-NO"/>
-        </w:rPr>
-      </w:pPr>
-    </w:p>
-    <w:p>
-      <w:pPr>
-        <w:rPr>
-          <w:lang w:val="nb-NO"/>
-        </w:rPr>
-      </w:pPr>
-    </w:p>
-    <w:p>
-      <w:pPr>
-        <w:rPr>
-          <w:lang w:val="nb-NO"/>
-        </w:rPr>
-      </w:pPr>
-    </w:p>
-    <w:p>
-      <w:pPr>
-        <w:rPr>
-          <w:lang w:val="nb-NO"/>
-        </w:rPr>
-      </w:pPr>
-    </w:p>
+    <w:p/>
+    <w:p/>
+    <w:p/>
+    <w:p/>
+    <w:p/>
+    <w:p/>
     <w:tbl>
       <w:tblPr>
         <w:tblStyle w:val="GridTable4-Accent6"/>
@@ -5624,12 +5394,14 @@
               </w:rPr>
               <w:t xml:space="preserve">t mer konsistent og riktig ut enn noen av de andre metodene. Nå er klyngene mye mer representative for hva som faktisk finnes i datasettet og er for det meste plassert sammen med samme siffer som seg selv. Grupperingsalgoritmen blander fortsatt </w:t>
             </w:r>
-            <w:r>
-              <w:rPr>
-                <w:lang w:val="nb-NO"/>
-              </w:rPr>
-              <w:t>spesielt</w:t>
-            </w:r>
+            <w:proofErr w:type="spellStart"/>
+            <w:r>
+              <w:rPr>
+                <w:lang w:val="nb-NO"/>
+              </w:rPr>
+              <w:t>såesielt</w:t>
+            </w:r>
+            <w:proofErr w:type="spellEnd"/>
             <w:r>
               <w:rPr>
                 <w:lang w:val="nb-NO"/>
@@ -5640,13 +5412,7 @@
         </w:tc>
       </w:tr>
     </w:tbl>
-    <w:p>
-      <w:pPr>
-        <w:rPr>
-          <w:lang w:val="nb-NO"/>
-        </w:rPr>
-      </w:pPr>
-    </w:p>
+    <w:p/>
     <w:tbl>
       <w:tblPr>
         <w:tblStyle w:val="GridTable4-Accent6"/>
@@ -5742,177 +5508,30 @@
               </w:rPr>
             </w:pPr>
             <w:r>
-              <w:rPr>
-                <w:i/>
-                <w:iCs/>
-                <w:lang w:val="nb-NO"/>
-              </w:rPr>
-              <w:t>k</w:t>
-            </w:r>
-            <w:r>
-              <w:rPr>
-                <w:lang w:val="nb-NO"/>
-              </w:rPr>
-              <w:t>-nærmeste-nabo-klassifikasjon (kNN)</w:t>
-            </w:r>
-          </w:p>
-          <w:p>
-            <w:pPr>
-              <w:cnfStyle w:val="000000000000" w:firstRow="0" w:lastRow="0" w:firstColumn="0" w:lastColumn="0" w:oddVBand="0" w:evenVBand="0" w:oddHBand="0" w:evenHBand="0" w:firstRowFirstColumn="0" w:firstRowLastColumn="0" w:lastRowFirstColumn="0" w:lastRowLastColumn="0"/>
-              <w:rPr>
-                <w:lang w:val="nb-NO"/>
-              </w:rPr>
-            </w:pPr>
-            <w:r>
-              <w:rPr>
-                <w:lang w:val="nb-NO"/>
-              </w:rPr>
-              <w:t>https://www.math.ntnu.no/emner/IST100x/ISTx1003/Klassifikasjon.html</w:t>
-            </w:r>
-          </w:p>
-          <w:p>
-            <w:pPr>
-              <w:cnfStyle w:val="000000000000" w:firstRow="0" w:lastRow="0" w:firstColumn="0" w:lastColumn="0" w:oddVBand="0" w:evenVBand="0" w:oddHBand="0" w:evenHBand="0" w:firstRowFirstColumn="0" w:firstRowLastColumn="0" w:lastRowFirstColumn="0" w:lastRowLastColumn="0"/>
-              <w:rPr>
-                <w:lang w:val="nb-NO"/>
-              </w:rPr>
-            </w:pPr>
-          </w:p>
-          <w:p>
-            <w:pPr>
-              <w:cnfStyle w:val="000000000000" w:firstRow="0" w:lastRow="0" w:firstColumn="0" w:lastColumn="0" w:oddVBand="0" w:evenVBand="0" w:oddHBand="0" w:evenHBand="0" w:firstRowFirstColumn="0" w:firstRowLastColumn="0" w:lastRowFirstColumn="0" w:lastRowLastColumn="0"/>
-              <w:rPr>
-                <w:lang w:val="nb-NO"/>
-              </w:rPr>
-            </w:pPr>
-            <w:r>
-              <w:rPr>
-                <w:lang w:val="nb-NO"/>
-              </w:rPr>
-              <w:t xml:space="preserve">Klyngeanalyse er en form for uovervåket læring. Ved denne typen læring jobber algoritmen selvstendig med å gruppere/klynge dataen i et datasett ved å bruke ulikhetene mellom dataene til å identifisere skillet mellom dem, </w:t>
-            </w:r>
-            <w:r>
-              <w:rPr>
-                <w:lang w:val="nb-NO"/>
-              </w:rPr>
-              <w:t>ut ifra</w:t>
-            </w:r>
-            <w:r>
-              <w:rPr>
-                <w:lang w:val="nb-NO"/>
-              </w:rPr>
-              <w:t xml:space="preserve"> K-verdien som er satt, elementene som deler </w:t>
-            </w:r>
-          </w:p>
-          <w:p>
-            <w:pPr>
-              <w:cnfStyle w:val="000000000000" w:firstRow="0" w:lastRow="0" w:firstColumn="0" w:lastColumn="0" w:oddVBand="0" w:evenVBand="0" w:oddHBand="0" w:evenHBand="0" w:firstRowFirstColumn="0" w:firstRowLastColumn="0" w:lastRowFirstColumn="0" w:lastRowLastColumn="0"/>
-              <w:rPr>
-                <w:lang w:val="nb-NO"/>
-              </w:rPr>
-            </w:pPr>
-          </w:p>
-          <w:p>
-            <w:pPr>
-              <w:cnfStyle w:val="000000000000" w:firstRow="0" w:lastRow="0" w:firstColumn="0" w:lastColumn="0" w:oddVBand="0" w:evenVBand="0" w:oddHBand="0" w:evenHBand="0" w:firstRowFirstColumn="0" w:firstRowLastColumn="0" w:lastRowFirstColumn="0" w:lastRowLastColumn="0"/>
-              <w:rPr>
-                <w:lang w:val="nb-NO"/>
-              </w:rPr>
-            </w:pPr>
-            <w:r>
-              <w:rPr>
-                <w:lang w:val="nb-NO"/>
-              </w:rPr>
-              <w:t>Klyngeanalyse representerer en type uovervåket læringsteknikk. I denne tilnærmingen jobber algoritmen selvstendig med å gruppere data i et datasett basert på likheter og ulikheter innenfor dataene. Målet er å identifisere naturlige grupperinger eller klynger, der elementer innenfor en klynge deler visse karakteristikker, mens de er distinkt forskjellige fra elementer i andre klynger.</w:t>
+              <w:t>For å klassifisere hvilket siffer et håndskrevet tall representerer, basert på pensumet, er K-nærmeste-nabo (KNN) metoden et godt valg. Denne metoden sammenligner det nye håndskrevne tallet med kjente eksempler i et treningssett for å identifisere det mest sannsynlige sifferet. Dette gjøres ved å se på likheten med de 'k' nærmeste tallene i treningssettet. Valget av 'k' er kritisk og bestemmes ved å velge en verdi som gir lavest feilrate på et valideringssett.</w:t>
+            </w:r>
+            <w:r>
+              <w:rPr>
+                <w:lang w:val="nb-NO"/>
+              </w:rPr>
+              <w:t xml:space="preserve"> (Her vil k igjen være 3, da datasettet bare inneholder 3 sifre.</w:t>
             </w:r>
           </w:p>
         </w:tc>
       </w:tr>
     </w:tbl>
-    <w:p>
-      <w:pPr>
-        <w:rPr>
-          <w:lang w:val="nb-NO"/>
-        </w:rPr>
-      </w:pPr>
-    </w:p>
-    <w:p>
-      <w:pPr>
-        <w:rPr>
-          <w:lang w:val="nb-NO"/>
-        </w:rPr>
-      </w:pPr>
-    </w:p>
-    <w:p>
-      <w:pPr>
-        <w:rPr>
-          <w:lang w:val="nb-NO"/>
-        </w:rPr>
-      </w:pPr>
-    </w:p>
-    <w:p>
-      <w:pPr>
-        <w:rPr>
-          <w:lang w:val="nb-NO"/>
-        </w:rPr>
-      </w:pPr>
-    </w:p>
-    <w:p>
-      <w:pPr>
-        <w:rPr>
-          <w:lang w:val="nb-NO"/>
-        </w:rPr>
-      </w:pPr>
-    </w:p>
-    <w:p>
-      <w:pPr>
-        <w:rPr>
-          <w:lang w:val="nb-NO"/>
-        </w:rPr>
-      </w:pPr>
-    </w:p>
-    <w:p>
-      <w:pPr>
-        <w:rPr>
-          <w:lang w:val="nb-NO"/>
-        </w:rPr>
-      </w:pPr>
-    </w:p>
-    <w:p>
-      <w:pPr>
-        <w:rPr>
-          <w:lang w:val="nb-NO"/>
-        </w:rPr>
-      </w:pPr>
-    </w:p>
-    <w:p>
-      <w:pPr>
-        <w:rPr>
-          <w:lang w:val="nb-NO"/>
-        </w:rPr>
-      </w:pPr>
-    </w:p>
-    <w:p>
-      <w:pPr>
-        <w:rPr>
-          <w:lang w:val="nb-NO"/>
-        </w:rPr>
-      </w:pPr>
-    </w:p>
-    <w:p>
-      <w:pPr>
-        <w:rPr>
-          <w:lang w:val="nb-NO"/>
-        </w:rPr>
-      </w:pPr>
-    </w:p>
-    <w:p>
-      <w:pPr>
-        <w:rPr>
-          <w:lang w:val="nb-NO"/>
-        </w:rPr>
-      </w:pPr>
-    </w:p>
+    <w:p/>
+    <w:p/>
+    <w:p/>
+    <w:p/>
+    <w:p/>
+    <w:p/>
+    <w:p/>
+    <w:p/>
+    <w:p/>
+    <w:p/>
+    <w:p/>
+    <w:p/>
     <w:sectPr>
       <w:pgSz w:w="11906" w:h="16838"/>
       <w:pgMar w:top="1440" w:right="1440" w:bottom="1440" w:left="1440" w:header="708" w:footer="708" w:gutter="0"/>
@@ -6127,7 +5746,7 @@
         <w:kern w:val="2"/>
         <w:sz w:val="24"/>
         <w:szCs w:val="24"/>
-        <w:lang w:val="en-US" w:eastAsia="en-US" w:bidi="ar-SA"/>
+        <w:lang w:val="en-NO" w:eastAsia="en-US" w:bidi="ar-SA"/>
         <w14:ligatures w14:val="standardContextual"/>
       </w:rPr>
     </w:rPrDefault>
@@ -6518,7 +6137,6 @@
   <w:style w:type="character" w:default="1" w:styleId="DefaultParagraphFont">
     <w:name w:val="Default Paragraph Font"/>
     <w:uiPriority w:val="1"/>
-    <w:semiHidden/>
     <w:unhideWhenUsed/>
   </w:style>
   <w:style w:type="table" w:default="1" w:styleId="TableNormal">
@@ -7414,12 +7032,11 @@
 </file>
 
 <file path=customXml/item1.xml><?xml version="1.0" encoding="utf-8"?>
-<?mso-contentType ?>
-<FormTemplates xmlns="http://schemas.microsoft.com/sharepoint/v3/contenttype/forms">
-  <Display>DocumentLibraryForm</Display>
-  <Edit>DocumentLibraryForm</Edit>
-  <New>DocumentLibraryForm</New>
-</FormTemplates>
+<p:properties xmlns:p="http://schemas.microsoft.com/office/2006/metadata/properties" xmlns:xsi="http://www.w3.org/2001/XMLSchema-instance" xmlns:pc="http://schemas.microsoft.com/office/infopath/2007/PartnerControls">
+  <documentManagement>
+    <_activity xmlns="ab5febbb-8b78-44b4-8bb3-ad426979ed84" xsi:nil="true"/>
+  </documentManagement>
+</p:properties>
 </file>
 
 <file path=customXml/item2.xml><?xml version="1.0" encoding="utf-8"?>
@@ -7606,17 +7223,20 @@
 </file>
 
 <file path=customXml/item3.xml><?xml version="1.0" encoding="utf-8"?>
-<p:properties xmlns:p="http://schemas.microsoft.com/office/2006/metadata/properties" xmlns:xsi="http://www.w3.org/2001/XMLSchema-instance" xmlns:pc="http://schemas.microsoft.com/office/infopath/2007/PartnerControls">
-  <documentManagement>
-    <_activity xmlns="ab5febbb-8b78-44b4-8bb3-ad426979ed84" xsi:nil="true"/>
-  </documentManagement>
-</p:properties>
+<?mso-contentType ?>
+<FormTemplates xmlns="http://schemas.microsoft.com/sharepoint/v3/contenttype/forms">
+  <Display>DocumentLibraryForm</Display>
+  <Edit>DocumentLibraryForm</Edit>
+  <New>DocumentLibraryForm</New>
+</FormTemplates>
 </file>
 
 <file path=customXml/itemProps1.xml><?xml version="1.0" encoding="utf-8"?>
-<ds:datastoreItem xmlns:ds="http://schemas.openxmlformats.org/officeDocument/2006/customXml" ds:itemID="{A48C5A25-74D6-46CA-8095-379A534BCBB6}">
+<ds:datastoreItem xmlns:ds="http://schemas.openxmlformats.org/officeDocument/2006/customXml" ds:itemID="{B966E97C-627F-46D1-A110-18B34D584CC7}">
   <ds:schemaRefs>
-    <ds:schemaRef ds:uri="http://schemas.microsoft.com/sharepoint/v3/contenttype/forms"/>
+    <ds:schemaRef ds:uri="http://schemas.microsoft.com/office/2006/metadata/properties"/>
+    <ds:schemaRef ds:uri="http://schemas.microsoft.com/office/infopath/2007/PartnerControls"/>
+    <ds:schemaRef ds:uri="ab5febbb-8b78-44b4-8bb3-ad426979ed84"/>
   </ds:schemaRefs>
 </ds:datastoreItem>
 </file>
@@ -7641,11 +7261,9 @@
 </file>
 
 <file path=customXml/itemProps3.xml><?xml version="1.0" encoding="utf-8"?>
-<ds:datastoreItem xmlns:ds="http://schemas.openxmlformats.org/officeDocument/2006/customXml" ds:itemID="{B966E97C-627F-46D1-A110-18B34D584CC7}">
+<ds:datastoreItem xmlns:ds="http://schemas.openxmlformats.org/officeDocument/2006/customXml" ds:itemID="{A48C5A25-74D6-46CA-8095-379A534BCBB6}">
   <ds:schemaRefs>
-    <ds:schemaRef ds:uri="http://schemas.microsoft.com/office/2006/metadata/properties"/>
-    <ds:schemaRef ds:uri="http://schemas.microsoft.com/office/infopath/2007/PartnerControls"/>
-    <ds:schemaRef ds:uri="ab5febbb-8b78-44b4-8bb3-ad426979ed84"/>
+    <ds:schemaRef ds:uri="http://schemas.microsoft.com/sharepoint/v3/contenttype/forms"/>
   </ds:schemaRefs>
 </ds:datastoreItem>
 </file>
</xml_diff>

<commit_message>
fix: Removed redundant import
</commit_message>
<xml_diff>
--- a/Svarark/svarark_komplett.docx
+++ b/Svarark/svarark_komplett.docx
@@ -1346,88 +1346,6 @@
           <w:tcPr>
             <w:tcW w:w="8170" w:type="dxa"/>
           </w:tcPr>
-          <w:p>
-            <w:pPr>
-              <w:textAlignment w:val="baseline"/>
-              <w:cnfStyle w:val="000000000000" w:firstRow="0" w:lastRow="0" w:firstColumn="0" w:lastColumn="0" w:oddVBand="0" w:evenVBand="0" w:oddHBand="0" w:evenHBand="0" w:firstRowFirstColumn="0" w:firstRowLastColumn="0" w:lastRowFirstColumn="0" w:lastRowLastColumn="0"/>
-              <w:rPr>
-                <w:rFonts w:ascii="Times New Roman" w:eastAsia="Times New Roman" w:hAnsi="Times New Roman" w:cs="Times New Roman"/>
-                <w:kern w:val="0"/>
-                <w:lang w:val="nb-NO" w:eastAsia="nb-NO"/>
-                <w14:ligatures w14:val="none"/>
-              </w:rPr>
-            </w:pPr>
-            <w:r>
-              <w:rPr>
-                <w:rFonts w:ascii="Calibri" w:eastAsia="Times New Roman" w:hAnsi="Calibri" w:cs="Calibri"/>
-                <w:kern w:val="0"/>
-                <w:lang w:val="nb-NO" w:eastAsia="nb-NO"/>
-                <w14:ligatures w14:val="none"/>
-              </w:rPr>
-              <w:t xml:space="preserve">import </w:t>
-            </w:r>
-            <w:proofErr w:type="spellStart"/>
-            <w:r>
-              <w:rPr>
-                <w:rFonts w:ascii="Calibri" w:eastAsia="Times New Roman" w:hAnsi="Calibri" w:cs="Calibri"/>
-                <w:kern w:val="0"/>
-                <w:lang w:val="nb-NO" w:eastAsia="nb-NO"/>
-                <w14:ligatures w14:val="none"/>
-              </w:rPr>
-              <w:t>numpy</w:t>
-            </w:r>
-            <w:proofErr w:type="spellEnd"/>
-            <w:r>
-              <w:rPr>
-                <w:rFonts w:ascii="Calibri" w:eastAsia="Times New Roman" w:hAnsi="Calibri" w:cs="Calibri"/>
-                <w:kern w:val="0"/>
-                <w:lang w:val="nb-NO" w:eastAsia="nb-NO"/>
-                <w14:ligatures w14:val="none"/>
-              </w:rPr>
-              <w:t xml:space="preserve"> as </w:t>
-            </w:r>
-            <w:proofErr w:type="spellStart"/>
-            <w:r>
-              <w:rPr>
-                <w:rFonts w:ascii="Calibri" w:eastAsia="Times New Roman" w:hAnsi="Calibri" w:cs="Calibri"/>
-                <w:kern w:val="0"/>
-                <w:lang w:val="nb-NO" w:eastAsia="nb-NO"/>
-                <w14:ligatures w14:val="none"/>
-              </w:rPr>
-              <w:t>np</w:t>
-            </w:r>
-            <w:proofErr w:type="spellEnd"/>
-            <w:r>
-              <w:rPr>
-                <w:rFonts w:ascii="Calibri" w:eastAsia="Times New Roman" w:hAnsi="Calibri" w:cs="Calibri"/>
-                <w:kern w:val="0"/>
-                <w:lang w:val="nb-NO" w:eastAsia="nb-NO"/>
-                <w14:ligatures w14:val="none"/>
-              </w:rPr>
-              <w:t> </w:t>
-            </w:r>
-          </w:p>
-          <w:p>
-            <w:pPr>
-              <w:textAlignment w:val="baseline"/>
-              <w:cnfStyle w:val="000000000000" w:firstRow="0" w:lastRow="0" w:firstColumn="0" w:lastColumn="0" w:oddVBand="0" w:evenVBand="0" w:oddHBand="0" w:evenHBand="0" w:firstRowFirstColumn="0" w:firstRowLastColumn="0" w:lastRowFirstColumn="0" w:lastRowLastColumn="0"/>
-              <w:rPr>
-                <w:rFonts w:ascii="Times New Roman" w:eastAsia="Times New Roman" w:hAnsi="Times New Roman" w:cs="Times New Roman"/>
-                <w:kern w:val="0"/>
-                <w:lang w:val="nb-NO" w:eastAsia="nb-NO"/>
-                <w14:ligatures w14:val="none"/>
-              </w:rPr>
-            </w:pPr>
-            <w:r>
-              <w:rPr>
-                <w:rFonts w:ascii="Calibri" w:eastAsia="Times New Roman" w:hAnsi="Calibri" w:cs="Calibri"/>
-                <w:kern w:val="0"/>
-                <w:lang w:val="nb-NO" w:eastAsia="nb-NO"/>
-                <w14:ligatures w14:val="none"/>
-              </w:rPr>
-              <w:t>  </w:t>
-            </w:r>
-          </w:p>
           <w:p>
             <w:pPr>
               <w:textAlignment w:val="baseline"/>
@@ -2345,6 +2263,7 @@
               <w:rPr>
                 <w:lang w:val="nb-NO"/>
               </w:rPr>
+              <w:lastRenderedPageBreak/>
               <w:t>Svar</w:t>
             </w:r>
           </w:p>
@@ -3518,6 +3437,7 @@
                 <w:color w:val="000000" w:themeColor="text1"/>
                 <w:lang w:val="nb-NO"/>
               </w:rPr>
+              <w:lastRenderedPageBreak/>
               <w:t>2</w:t>
             </w:r>
             <w:r>
@@ -4437,7 +4357,6 @@
                 <w:color w:val="000000" w:themeColor="text1"/>
                 <w:lang w:val="nb-NO"/>
               </w:rPr>
-              <w:lastRenderedPageBreak/>
               <w:t>3b.3)</w:t>
             </w:r>
           </w:p>
@@ -4508,7 +4427,17 @@
                 <w:color w:val="000000" w:themeColor="text1"/>
                 <w:lang w:val="nb-NO"/>
               </w:rPr>
-              <w:t xml:space="preserve"> vilkårlig. Kom opp med et forslag for hvordan man (generelt, ikke nødvendigvis her) best kan velge </w:t>
+              <w:t xml:space="preserve"> vilkårlig. Kom opp med et forslag </w:t>
+            </w:r>
+            <w:r>
+              <w:rPr>
+                <w:b w:val="0"/>
+                <w:bCs w:val="0"/>
+                <w:color w:val="000000" w:themeColor="text1"/>
+                <w:lang w:val="nb-NO"/>
+              </w:rPr>
+              <w:lastRenderedPageBreak/>
+              <w:t xml:space="preserve">for hvordan man (generelt, ikke nødvendigvis her) best kan velge </w:t>
             </w:r>
             <m:oMath>
               <m:r>
@@ -4551,6 +4480,7 @@
               <w:rPr>
                 <w:lang w:val="nb-NO"/>
               </w:rPr>
+              <w:lastRenderedPageBreak/>
               <w:t>Svar</w:t>
             </w:r>
           </w:p>
@@ -4900,7 +4830,7 @@
                 <w:lang w:val="nb-NO"/>
               </w:rPr>
               <w:drawing>
-                <wp:inline distT="0" distB="0" distL="0" distR="0" wp14:anchorId="447DA859" wp14:editId="30EE144D">
+                <wp:inline distT="0" distB="0" distL="0" distR="0" wp14:anchorId="447DA859" wp14:editId="7E0B6B3D">
                   <wp:extent cx="2851200" cy="1063881"/>
                   <wp:effectExtent l="0" t="0" r="0" b="3175"/>
                   <wp:docPr id="404847329" name="Picture 404847329" descr="A number in a square&#10;&#10;Description automatically generated with medium confidence"/>
@@ -5310,7 +5240,6 @@
                 <w:color w:val="000000" w:themeColor="text1"/>
                 <w:lang w:val="nb-NO"/>
               </w:rPr>
-              <w:lastRenderedPageBreak/>
               <w:t>3c.3)</w:t>
             </w:r>
           </w:p>
@@ -5439,7 +5368,17 @@
                 <w:color w:val="000000" w:themeColor="text1"/>
                 <w:lang w:val="nb-NO"/>
               </w:rPr>
-              <w:t xml:space="preserve">) og lag et nytt </w:t>
+              <w:t xml:space="preserve">) og </w:t>
+            </w:r>
+            <w:r>
+              <w:rPr>
+                <w:b w:val="0"/>
+                <w:bCs w:val="0"/>
+                <w:color w:val="000000" w:themeColor="text1"/>
+                <w:lang w:val="nb-NO"/>
+              </w:rPr>
+              <w:lastRenderedPageBreak/>
+              <w:t xml:space="preserve">lag et nytt </w:t>
             </w:r>
             <w:proofErr w:type="spellStart"/>
             <w:r>
@@ -5498,6 +5437,7 @@
               <w:rPr>
                 <w:lang w:val="nb-NO"/>
               </w:rPr>
+              <w:lastRenderedPageBreak/>
               <w:t>Svar</w:t>
             </w:r>
           </w:p>
@@ -5942,7 +5882,7 @@
         <w:kern w:val="2"/>
         <w:sz w:val="24"/>
         <w:szCs w:val="24"/>
-        <w:lang w:eastAsia="en-US" w:bidi="ar-SA"/>
+        <w:lang w:val="en-NO" w:eastAsia="en-US" w:bidi="ar-SA"/>
         <w14:ligatures w14:val="standardContextual"/>
       </w:rPr>
     </w:rPrDefault>
@@ -7229,12 +7169,11 @@
 </file>
 
 <file path=customXml/item1.xml><?xml version="1.0" encoding="utf-8"?>
-<?mso-contentType ?>
-<FormTemplates xmlns="http://schemas.microsoft.com/sharepoint/v3/contenttype/forms">
-  <Display>DocumentLibraryForm</Display>
-  <Edit>DocumentLibraryForm</Edit>
-  <New>DocumentLibraryForm</New>
-</FormTemplates>
+<p:properties xmlns:p="http://schemas.microsoft.com/office/2006/metadata/properties" xmlns:xsi="http://www.w3.org/2001/XMLSchema-instance" xmlns:pc="http://schemas.microsoft.com/office/infopath/2007/PartnerControls">
+  <documentManagement>
+    <_activity xmlns="ab5febbb-8b78-44b4-8bb3-ad426979ed84" xsi:nil="true"/>
+  </documentManagement>
+</p:properties>
 </file>
 
 <file path=customXml/item2.xml><?xml version="1.0" encoding="utf-8"?>
@@ -7421,17 +7360,20 @@
 </file>
 
 <file path=customXml/item3.xml><?xml version="1.0" encoding="utf-8"?>
-<p:properties xmlns:p="http://schemas.microsoft.com/office/2006/metadata/properties" xmlns:xsi="http://www.w3.org/2001/XMLSchema-instance" xmlns:pc="http://schemas.microsoft.com/office/infopath/2007/PartnerControls">
-  <documentManagement>
-    <_activity xmlns="ab5febbb-8b78-44b4-8bb3-ad426979ed84" xsi:nil="true"/>
-  </documentManagement>
-</p:properties>
+<?mso-contentType ?>
+<FormTemplates xmlns="http://schemas.microsoft.com/sharepoint/v3/contenttype/forms">
+  <Display>DocumentLibraryForm</Display>
+  <Edit>DocumentLibraryForm</Edit>
+  <New>DocumentLibraryForm</New>
+</FormTemplates>
 </file>
 
 <file path=customXml/itemProps1.xml><?xml version="1.0" encoding="utf-8"?>
-<ds:datastoreItem xmlns:ds="http://schemas.openxmlformats.org/officeDocument/2006/customXml" ds:itemID="{A48C5A25-74D6-46CA-8095-379A534BCBB6}">
+<ds:datastoreItem xmlns:ds="http://schemas.openxmlformats.org/officeDocument/2006/customXml" ds:itemID="{B966E97C-627F-46D1-A110-18B34D584CC7}">
   <ds:schemaRefs>
-    <ds:schemaRef ds:uri="http://schemas.microsoft.com/sharepoint/v3/contenttype/forms"/>
+    <ds:schemaRef ds:uri="http://schemas.microsoft.com/office/2006/metadata/properties"/>
+    <ds:schemaRef ds:uri="http://schemas.microsoft.com/office/infopath/2007/PartnerControls"/>
+    <ds:schemaRef ds:uri="ab5febbb-8b78-44b4-8bb3-ad426979ed84"/>
   </ds:schemaRefs>
 </ds:datastoreItem>
 </file>
@@ -7456,11 +7398,9 @@
 </file>
 
 <file path=customXml/itemProps3.xml><?xml version="1.0" encoding="utf-8"?>
-<ds:datastoreItem xmlns:ds="http://schemas.openxmlformats.org/officeDocument/2006/customXml" ds:itemID="{B966E97C-627F-46D1-A110-18B34D584CC7}">
+<ds:datastoreItem xmlns:ds="http://schemas.openxmlformats.org/officeDocument/2006/customXml" ds:itemID="{A48C5A25-74D6-46CA-8095-379A534BCBB6}">
   <ds:schemaRefs>
-    <ds:schemaRef ds:uri="http://schemas.microsoft.com/office/2006/metadata/properties"/>
-    <ds:schemaRef ds:uri="http://schemas.microsoft.com/office/infopath/2007/PartnerControls"/>
-    <ds:schemaRef ds:uri="ab5febbb-8b78-44b4-8bb3-ad426979ed84"/>
+    <ds:schemaRef ds:uri="http://schemas.microsoft.com/sharepoint/v3/contenttype/forms"/>
   </ds:schemaRefs>
 </ds:datastoreItem>
 </file>
</xml_diff>

<commit_message>
add: Updated and added various sections
- Added 2d.2)
- Updated various answers
</commit_message>
<xml_diff>
--- a/Svarark/svarark_komplett.docx
+++ b/Svarark/svarark_komplett.docx
@@ -2074,6 +2074,7 @@
       </w:tr>
     </w:tbl>
     <w:p/>
+    <w:p/>
     <w:tbl>
       <w:tblPr>
         <w:tblStyle w:val="GridTable4-Accent5"/>
@@ -2106,6 +2107,7 @@
                 <w:color w:val="000000" w:themeColor="text1"/>
                 <w:lang w:val="nb-NO"/>
               </w:rPr>
+              <w:lastRenderedPageBreak/>
               <w:t>2</w:t>
             </w:r>
             <w:r>
@@ -2263,7 +2265,6 @@
               <w:rPr>
                 <w:lang w:val="nb-NO"/>
               </w:rPr>
-              <w:lastRenderedPageBreak/>
               <w:t>Svar</w:t>
             </w:r>
           </w:p>
@@ -2487,69 +2488,162 @@
           <w:p>
             <w:pPr>
               <w:cnfStyle w:val="000000000000" w:firstRow="0" w:lastRow="0" w:firstColumn="0" w:lastColumn="0" w:oddVBand="0" w:evenVBand="0" w:oddHBand="0" w:evenHBand="0" w:firstRowFirstColumn="0" w:firstRowLastColumn="0" w:lastRowFirstColumn="0" w:lastRowLastColumn="0"/>
-            </w:pPr>
-            <w:r>
-              <w:rPr>
-                <w:rFonts w:ascii="Calibri" w:eastAsia="Times New Roman" w:hAnsi="Calibri" w:cs="Calibri"/>
-                <w:kern w:val="0"/>
-                <w:lang w:val="nb-NO" w:eastAsia="nb-NO"/>
-                <w14:ligatures w14:val="none"/>
-              </w:rPr>
-              <w:t xml:space="preserve">Feilraten til modellen er 0.285 og datasettet feilraten er regnet ut fra er valideringssettet. Hvis vi skal fastslå om vi er fornøyde med feilraten så kommer det helt </w:t>
-            </w:r>
-            <w:r>
-              <w:rPr>
-                <w:rFonts w:ascii="Calibri" w:eastAsia="Times New Roman" w:hAnsi="Calibri" w:cs="Calibri"/>
-                <w:kern w:val="0"/>
-                <w:lang w:val="nb-NO" w:eastAsia="nb-NO"/>
-                <w14:ligatures w14:val="none"/>
-              </w:rPr>
-              <w:t>an</w:t>
-            </w:r>
-            <w:r>
-              <w:rPr>
-                <w:rFonts w:ascii="Calibri" w:eastAsia="Times New Roman" w:hAnsi="Calibri" w:cs="Calibri"/>
-                <w:kern w:val="0"/>
-                <w:lang w:val="nb-NO" w:eastAsia="nb-NO"/>
-                <w14:ligatures w14:val="none"/>
-              </w:rPr>
-              <w:t xml:space="preserve"> på hva som er formålet med modellen. Hvis formålet med modellen </w:t>
-            </w:r>
-            <w:r>
-              <w:rPr>
-                <w:rFonts w:ascii="Calibri" w:eastAsia="Times New Roman" w:hAnsi="Calibri" w:cs="Calibri"/>
-                <w:kern w:val="0"/>
-                <w:lang w:val="nb-NO" w:eastAsia="nb-NO"/>
-                <w14:ligatures w14:val="none"/>
-              </w:rPr>
-              <w:t>er s</w:t>
-            </w:r>
-            <w:r>
-              <w:rPr>
-                <w:rFonts w:ascii="Calibri" w:eastAsia="Times New Roman" w:hAnsi="Calibri" w:cs="Calibri"/>
-                <w:kern w:val="0"/>
-                <w:lang w:val="nb-NO" w:eastAsia="nb-NO"/>
-                <w14:ligatures w14:val="none"/>
-              </w:rPr>
-              <w:t>å nøyaktig s</w:t>
-            </w:r>
-            <w:r>
-              <w:rPr>
-                <w:rFonts w:ascii="Calibri" w:eastAsia="Times New Roman" w:hAnsi="Calibri" w:cs="Calibri"/>
-                <w:kern w:val="0"/>
-                <w:lang w:val="nb-NO" w:eastAsia="nb-NO"/>
-                <w14:ligatures w14:val="none"/>
-              </w:rPr>
-              <w:t>om</w:t>
-            </w:r>
-            <w:r>
-              <w:rPr>
-                <w:rFonts w:ascii="Calibri" w:eastAsia="Times New Roman" w:hAnsi="Calibri" w:cs="Calibri"/>
-                <w:kern w:val="0"/>
-                <w:lang w:val="nb-NO" w:eastAsia="nb-NO"/>
-                <w14:ligatures w14:val="none"/>
-              </w:rPr>
-              <w:t xml:space="preserve"> mulig å predikere hvem som vinner en kamp basert på dataene, så er en feilrate på 28% litt høy. Men hvis det er andre faktorer som spiller inn så kan en så høy feilrate være innenfor akseptable nivåer, men det kommer helt an på hva som er formålet med modellen i første omgang.</w:t>
+              <w:rPr>
+                <w:rFonts w:ascii="Calibri" w:eastAsia="Times New Roman" w:hAnsi="Calibri" w:cs="Calibri"/>
+                <w:kern w:val="0"/>
+                <w:lang w:val="nb-NO" w:eastAsia="nb-NO"/>
+                <w14:ligatures w14:val="none"/>
+              </w:rPr>
+            </w:pPr>
+            <w:r>
+              <w:rPr>
+                <w:rFonts w:ascii="Calibri" w:eastAsia="Times New Roman" w:hAnsi="Calibri" w:cs="Calibri"/>
+                <w:kern w:val="0"/>
+                <w:lang w:eastAsia="nb-NO"/>
+                <w14:ligatures w14:val="none"/>
+              </w:rPr>
+              <w:t xml:space="preserve">Modellen </w:t>
+            </w:r>
+            <w:r>
+              <w:rPr>
+                <w:rFonts w:ascii="Calibri" w:eastAsia="Times New Roman" w:hAnsi="Calibri" w:cs="Calibri"/>
+                <w:kern w:val="0"/>
+                <w:lang w:val="nb-NO" w:eastAsia="nb-NO"/>
+                <w14:ligatures w14:val="none"/>
+              </w:rPr>
+              <w:t>er nå trent på treningsdataen og bruker dette til å først predikere</w:t>
+            </w:r>
+            <w:r>
+              <w:rPr>
+                <w:rFonts w:ascii="Calibri" w:eastAsia="Times New Roman" w:hAnsi="Calibri" w:cs="Calibri"/>
+                <w:kern w:val="0"/>
+                <w:lang w:eastAsia="nb-NO"/>
+                <w14:ligatures w14:val="none"/>
+              </w:rPr>
+              <w:t xml:space="preserve"> om hjemmelaget vinner basert på om den beregnede sannsynligheten for at hjemmelaget vinner er større enn 0.5</w:t>
+            </w:r>
+            <w:r>
+              <w:rPr>
+                <w:rFonts w:ascii="Calibri" w:eastAsia="Times New Roman" w:hAnsi="Calibri" w:cs="Calibri"/>
+                <w:kern w:val="0"/>
+                <w:lang w:eastAsia="nb-NO"/>
+                <w14:ligatures w14:val="none"/>
+              </w:rPr>
+              <w:t>.</w:t>
+            </w:r>
+            <w:r>
+              <w:rPr>
+                <w:rFonts w:ascii="Calibri" w:eastAsia="Times New Roman" w:hAnsi="Calibri" w:cs="Calibri"/>
+                <w:kern w:val="0"/>
+                <w:lang w:eastAsia="nb-NO"/>
+                <w14:ligatures w14:val="none"/>
+              </w:rPr>
+              <w:t xml:space="preserve"> Etter denne prediksjonen sammenlignes det predikerte utfallet med det faktiske utfallet av kampen for å bestemme om prediksjonen var korrekt. Dette er hvordan modellens nøyaktighet og feilrate blir </w:t>
+            </w:r>
+            <w:r>
+              <w:rPr>
+                <w:rFonts w:ascii="Calibri" w:eastAsia="Times New Roman" w:hAnsi="Calibri" w:cs="Calibri"/>
+                <w:kern w:val="0"/>
+                <w:lang w:val="nb-NO" w:eastAsia="nb-NO"/>
+                <w14:ligatures w14:val="none"/>
+              </w:rPr>
+              <w:t xml:space="preserve">angitt og </w:t>
+            </w:r>
+            <w:r>
+              <w:rPr>
+                <w:rFonts w:ascii="Calibri" w:eastAsia="Times New Roman" w:hAnsi="Calibri" w:cs="Calibri"/>
+                <w:kern w:val="0"/>
+                <w:lang w:eastAsia="nb-NO"/>
+                <w14:ligatures w14:val="none"/>
+              </w:rPr>
+              <w:t>evaluert.</w:t>
+            </w:r>
+          </w:p>
+          <w:p>
+            <w:pPr>
+              <w:cnfStyle w:val="000000000000" w:firstRow="0" w:lastRow="0" w:firstColumn="0" w:lastColumn="0" w:oddVBand="0" w:evenVBand="0" w:oddHBand="0" w:evenHBand="0" w:firstRowFirstColumn="0" w:firstRowLastColumn="0" w:lastRowFirstColumn="0" w:lastRowLastColumn="0"/>
+              <w:rPr>
+                <w:rFonts w:ascii="Calibri" w:eastAsia="Times New Roman" w:hAnsi="Calibri" w:cs="Calibri"/>
+                <w:kern w:val="0"/>
+                <w:lang w:val="nb-NO" w:eastAsia="nb-NO"/>
+                <w14:ligatures w14:val="none"/>
+              </w:rPr>
+            </w:pPr>
+          </w:p>
+          <w:p>
+            <w:pPr>
+              <w:cnfStyle w:val="000000000000" w:firstRow="0" w:lastRow="0" w:firstColumn="0" w:lastColumn="0" w:oddVBand="0" w:evenVBand="0" w:oddHBand="0" w:evenHBand="0" w:firstRowFirstColumn="0" w:firstRowLastColumn="0" w:lastRowFirstColumn="0" w:lastRowLastColumn="0"/>
+              <w:rPr>
+                <w:rFonts w:ascii="Calibri" w:eastAsia="Times New Roman" w:hAnsi="Calibri" w:cs="Calibri"/>
+                <w:kern w:val="0"/>
+                <w:lang w:val="nb-NO" w:eastAsia="nb-NO"/>
+                <w14:ligatures w14:val="none"/>
+              </w:rPr>
+            </w:pPr>
+            <w:r>
+              <w:rPr>
+                <w:rFonts w:ascii="Calibri" w:eastAsia="Times New Roman" w:hAnsi="Calibri" w:cs="Calibri"/>
+                <w:kern w:val="0"/>
+                <w:lang w:val="nb-NO" w:eastAsia="nb-NO"/>
+                <w14:ligatures w14:val="none"/>
+              </w:rPr>
+              <w:t>Feilraten til modellen er 0.285</w:t>
+            </w:r>
+            <w:r>
+              <w:rPr>
+                <w:rFonts w:ascii="Calibri" w:eastAsia="Times New Roman" w:hAnsi="Calibri" w:cs="Calibri"/>
+                <w:kern w:val="0"/>
+                <w:lang w:val="nb-NO" w:eastAsia="nb-NO"/>
+                <w14:ligatures w14:val="none"/>
+              </w:rPr>
+              <w:t xml:space="preserve">, men om vi kan anse oss fornøyd med denne verdien er avhengig av kritikaliteten rundt denne feilraten. Skal resultatet </w:t>
+            </w:r>
+            <w:proofErr w:type="spellStart"/>
+            <w:r>
+              <w:rPr>
+                <w:rFonts w:ascii="Calibri" w:eastAsia="Times New Roman" w:hAnsi="Calibri" w:cs="Calibri"/>
+                <w:kern w:val="0"/>
+                <w:lang w:val="nb-NO" w:eastAsia="nb-NO"/>
+                <w14:ligatures w14:val="none"/>
+              </w:rPr>
+              <w:t>f.eks</w:t>
+            </w:r>
+            <w:proofErr w:type="spellEnd"/>
+            <w:r>
+              <w:rPr>
+                <w:rFonts w:ascii="Calibri" w:eastAsia="Times New Roman" w:hAnsi="Calibri" w:cs="Calibri"/>
+                <w:kern w:val="0"/>
+                <w:lang w:val="nb-NO" w:eastAsia="nb-NO"/>
+                <w14:ligatures w14:val="none"/>
+              </w:rPr>
+              <w:t xml:space="preserve"> brukes til gambling så kan denne feilraten regnes som veldig gunstig, </w:t>
+            </w:r>
+            <w:r>
+              <w:rPr>
+                <w:rFonts w:ascii="Calibri" w:eastAsia="Times New Roman" w:hAnsi="Calibri" w:cs="Calibri"/>
+                <w:kern w:val="0"/>
+                <w:lang w:val="nb-NO" w:eastAsia="nb-NO"/>
+                <w14:ligatures w14:val="none"/>
+              </w:rPr>
+              <w:t>både grunnet fotballs uforutsigbare natur og hvor ofte du faktisk ville vunnet veddemålet (</w:t>
+            </w:r>
+            <w:r>
+              <w:rPr>
+                <w:rFonts w:ascii="Calibri" w:eastAsia="Times New Roman" w:hAnsi="Calibri" w:cs="Calibri"/>
+                <w:kern w:val="0"/>
+                <w:lang w:val="nb-NO" w:eastAsia="nb-NO"/>
+                <w14:ligatures w14:val="none"/>
+              </w:rPr>
+              <w:t xml:space="preserve">nesten </w:t>
+            </w:r>
+            <w:r>
+              <w:rPr>
+                <w:rFonts w:ascii="Calibri" w:eastAsia="Times New Roman" w:hAnsi="Calibri" w:cs="Calibri"/>
+                <w:kern w:val="0"/>
+                <w:lang w:val="nb-NO" w:eastAsia="nb-NO"/>
+                <w14:ligatures w14:val="none"/>
+              </w:rPr>
+              <w:t>72% av tiden.)</w:t>
             </w:r>
           </w:p>
         </w:tc>
@@ -2706,6 +2800,12 @@
           <w:p>
             <w:pPr>
               <w:cnfStyle w:val="000000000000" w:firstRow="0" w:lastRow="0" w:firstColumn="0" w:lastColumn="0" w:oddVBand="0" w:evenVBand="0" w:oddHBand="0" w:evenHBand="0" w:firstRowFirstColumn="0" w:firstRowLastColumn="0" w:lastRowFirstColumn="0" w:lastRowLastColumn="0"/>
+              <w:rPr>
+                <w:rFonts w:ascii="Calibri" w:eastAsia="Times New Roman" w:hAnsi="Calibri" w:cs="Calibri"/>
+                <w:kern w:val="0"/>
+                <w:lang w:val="nb-NO" w:eastAsia="nb-NO"/>
+                <w14:ligatures w14:val="none"/>
+              </w:rPr>
             </w:pPr>
             <w:r>
               <w:rPr>
@@ -2774,7 +2874,102 @@
                 <w:lang w:val="nb-NO" w:eastAsia="nb-NO"/>
                 <w14:ligatures w14:val="none"/>
               </w:rPr>
-              <w:t xml:space="preserve"> var for modellen.  </w:t>
+              <w:t xml:space="preserve"> var for modellen. </w:t>
+            </w:r>
+          </w:p>
+          <w:p>
+            <w:pPr>
+              <w:cnfStyle w:val="000000000000" w:firstRow="0" w:lastRow="0" w:firstColumn="0" w:lastColumn="0" w:oddVBand="0" w:evenVBand="0" w:oddHBand="0" w:evenHBand="0" w:firstRowFirstColumn="0" w:firstRowLastColumn="0" w:lastRowFirstColumn="0" w:lastRowLastColumn="0"/>
+              <w:rPr>
+                <w:rFonts w:ascii="Calibri" w:eastAsia="Times New Roman" w:hAnsi="Calibri" w:cs="Calibri"/>
+                <w:kern w:val="0"/>
+                <w:lang w:val="nb-NO" w:eastAsia="nb-NO"/>
+                <w14:ligatures w14:val="none"/>
+              </w:rPr>
+            </w:pPr>
+          </w:p>
+          <w:p>
+            <w:pPr>
+              <w:cnfStyle w:val="000000000000" w:firstRow="0" w:lastRow="0" w:firstColumn="0" w:lastColumn="0" w:oddVBand="0" w:evenVBand="0" w:oddHBand="0" w:evenHBand="0" w:firstRowFirstColumn="0" w:firstRowLastColumn="0" w:lastRowFirstColumn="0" w:lastRowLastColumn="0"/>
+              <w:rPr>
+                <w:rFonts w:ascii="Calibri" w:eastAsia="Times New Roman" w:hAnsi="Calibri" w:cs="Calibri"/>
+                <w:kern w:val="0"/>
+                <w:lang w:val="nb-NO" w:eastAsia="nb-NO"/>
+                <w14:ligatures w14:val="none"/>
+              </w:rPr>
+            </w:pPr>
+            <w:r>
+              <w:rPr>
+                <w:rFonts w:ascii="Calibri" w:eastAsia="Times New Roman" w:hAnsi="Calibri" w:cs="Calibri"/>
+                <w:kern w:val="0"/>
+                <w:lang w:val="nb-NO" w:eastAsia="nb-NO"/>
+                <w14:ligatures w14:val="none"/>
+              </w:rPr>
+              <w:t>Koeffisientene endrer seg ikke engang bittelitt</w:t>
+            </w:r>
+          </w:p>
+          <w:p>
+            <w:pPr>
+              <w:cnfStyle w:val="000000000000" w:firstRow="0" w:lastRow="0" w:firstColumn="0" w:lastColumn="0" w:oddVBand="0" w:evenVBand="0" w:oddHBand="0" w:evenHBand="0" w:firstRowFirstColumn="0" w:firstRowLastColumn="0" w:lastRowFirstColumn="0" w:lastRowLastColumn="0"/>
+              <w:rPr>
+                <w:rFonts w:ascii="Calibri" w:eastAsia="Times New Roman" w:hAnsi="Calibri" w:cs="Calibri"/>
+                <w:kern w:val="0"/>
+                <w:lang w:val="nb-NO" w:eastAsia="nb-NO"/>
+                <w14:ligatures w14:val="none"/>
+              </w:rPr>
+            </w:pPr>
+            <w:r>
+              <w:rPr>
+                <w:rFonts w:ascii="Calibri" w:eastAsia="Times New Roman" w:hAnsi="Calibri" w:cs="Calibri"/>
+                <w:kern w:val="0"/>
+                <w:lang w:val="nb-NO" w:eastAsia="nb-NO"/>
+                <w14:ligatures w14:val="none"/>
+              </w:rPr>
+              <w:t xml:space="preserve">Men </w:t>
+            </w:r>
+            <w:proofErr w:type="spellStart"/>
+            <w:r>
+              <w:rPr>
+                <w:rFonts w:ascii="Calibri" w:eastAsia="Times New Roman" w:hAnsi="Calibri" w:cs="Calibri"/>
+                <w:kern w:val="0"/>
+                <w:lang w:val="nb-NO" w:eastAsia="nb-NO"/>
+                <w14:ligatures w14:val="none"/>
+              </w:rPr>
+              <w:t>feillraten</w:t>
+            </w:r>
+            <w:proofErr w:type="spellEnd"/>
+            <w:r>
+              <w:rPr>
+                <w:rFonts w:ascii="Calibri" w:eastAsia="Times New Roman" w:hAnsi="Calibri" w:cs="Calibri"/>
+                <w:kern w:val="0"/>
+                <w:lang w:val="nb-NO" w:eastAsia="nb-NO"/>
+                <w14:ligatures w14:val="none"/>
+              </w:rPr>
+              <w:t xml:space="preserve"> går ned (som er positivt)</w:t>
+            </w:r>
+          </w:p>
+          <w:p>
+            <w:pPr>
+              <w:cnfStyle w:val="000000000000" w:firstRow="0" w:lastRow="0" w:firstColumn="0" w:lastColumn="0" w:oddVBand="0" w:evenVBand="0" w:oddHBand="0" w:evenHBand="0" w:firstRowFirstColumn="0" w:firstRowLastColumn="0" w:lastRowFirstColumn="0" w:lastRowLastColumn="0"/>
+            </w:pPr>
+            <w:r>
+              <w:rPr>
+                <w:rFonts w:ascii="Calibri" w:eastAsia="Times New Roman" w:hAnsi="Calibri" w:cs="Calibri"/>
+                <w:kern w:val="0"/>
+                <w:highlight w:val="yellow"/>
+                <w:lang w:val="nb-NO" w:eastAsia="nb-NO"/>
+                <w14:ligatures w14:val="none"/>
+              </w:rPr>
+              <w:t>TODO</w:t>
+            </w:r>
+            <w:r>
+              <w:rPr>
+                <w:rFonts w:ascii="Calibri" w:eastAsia="Times New Roman" w:hAnsi="Calibri" w:cs="Calibri"/>
+                <w:kern w:val="0"/>
+                <w:lang w:val="nb-NO" w:eastAsia="nb-NO"/>
+                <w14:ligatures w14:val="none"/>
+              </w:rPr>
+              <w:t> </w:t>
             </w:r>
           </w:p>
         </w:tc>
@@ -2949,7 +3144,7 @@
                 <w:lang w:val="nb-NO" w:eastAsia="nb-NO"/>
                 <w14:ligatures w14:val="none"/>
               </w:rPr>
-              <w:t>Med den nye modellen i en kamp med disse verdiene så er sannsynligheten for at hjemmelaget vinner: 0.590 eller 59%.  </w:t>
+              <w:t>Med den nye modellen i en kamp med disse verdiene er sannsynligheten for at hjemmelaget vinner: 0.590 eller 59%.  </w:t>
             </w:r>
           </w:p>
         </w:tc>
@@ -3094,35 +3289,112 @@
           <w:p>
             <w:pPr>
               <w:cnfStyle w:val="000000000000" w:firstRow="0" w:lastRow="0" w:firstColumn="0" w:lastColumn="0" w:oddVBand="0" w:evenVBand="0" w:oddHBand="0" w:evenHBand="0" w:firstRowFirstColumn="0" w:firstRowLastColumn="0" w:lastRowFirstColumn="0" w:lastRowLastColumn="0"/>
-            </w:pPr>
-            <w:r>
-              <w:rPr>
-                <w:rFonts w:ascii="Calibri" w:eastAsia="Times New Roman" w:hAnsi="Calibri" w:cs="Calibri"/>
-                <w:kern w:val="0"/>
-                <w:lang w:val="nb-NO" w:eastAsia="nb-NO"/>
-                <w14:ligatures w14:val="none"/>
-              </w:rPr>
-              <w:t xml:space="preserve">Hvis jeg skal velge så god som mulig klassifikasjonsmodell med logistisk regresjon så hadde jeg valgt modellen uten </w:t>
+              <w:rPr>
+                <w:rFonts w:ascii="Calibri" w:eastAsia="Times New Roman" w:hAnsi="Calibri" w:cs="Calibri"/>
+                <w:kern w:val="0"/>
+                <w:lang w:val="nb-NO" w:eastAsia="nb-NO"/>
+                <w14:ligatures w14:val="none"/>
+              </w:rPr>
+            </w:pPr>
+            <w:r>
+              <w:rPr>
+                <w:rFonts w:ascii="Calibri" w:eastAsia="Times New Roman" w:hAnsi="Calibri" w:cs="Calibri"/>
+                <w:kern w:val="0"/>
+                <w:lang w:val="nb-NO" w:eastAsia="nb-NO"/>
+                <w14:ligatures w14:val="none"/>
+              </w:rPr>
+              <w:t xml:space="preserve">Forskjellen i feilraten mellom modellen med </w:t>
             </w:r>
             <w:proofErr w:type="spellStart"/>
             <w:r>
               <w:rPr>
-                <w:rFonts w:ascii="Calibri" w:eastAsia="Times New Roman" w:hAnsi="Calibri" w:cs="Calibri"/>
-                <w:kern w:val="0"/>
-                <w:lang w:val="nb-NO" w:eastAsia="nb-NO"/>
-                <w14:ligatures w14:val="none"/>
+                <w:rFonts w:ascii="Courier New" w:hAnsi="Courier New" w:cs="Courier New"/>
+                <w:color w:val="000000" w:themeColor="text1"/>
+                <w:lang w:val="nb-NO"/>
               </w:rPr>
               <w:t>forseelse_diff</w:t>
             </w:r>
             <w:proofErr w:type="spellEnd"/>
             <w:r>
               <w:rPr>
-                <w:rFonts w:ascii="Calibri" w:eastAsia="Times New Roman" w:hAnsi="Calibri" w:cs="Calibri"/>
-                <w:kern w:val="0"/>
-                <w:lang w:val="nb-NO" w:eastAsia="nb-NO"/>
-                <w14:ligatures w14:val="none"/>
-              </w:rPr>
-              <w:t xml:space="preserve"> siden den har minst feilrate. Forskjellen på feilraten er mindre enn en halv prosent, men hvis modellen fortsatt minker feilraten så ville jeg gått for den med minst feilrate.</w:t>
+                <w:rFonts w:ascii="Courier New" w:hAnsi="Courier New" w:cs="Courier New"/>
+                <w:color w:val="000000" w:themeColor="text1"/>
+                <w:lang w:val="nb-NO"/>
+              </w:rPr>
+              <w:t xml:space="preserve"> </w:t>
+            </w:r>
+            <w:r>
+              <w:rPr>
+                <w:rFonts w:ascii="Calibri" w:eastAsia="Times New Roman" w:hAnsi="Calibri" w:cs="Calibri"/>
+                <w:kern w:val="0"/>
+                <w:lang w:val="nb-NO" w:eastAsia="nb-NO"/>
+                <w14:ligatures w14:val="none"/>
+              </w:rPr>
+              <w:t xml:space="preserve">og uten er bare </w:t>
+            </w:r>
+            <w:r>
+              <w:rPr>
+                <w:rFonts w:ascii="Calibri" w:eastAsia="Times New Roman" w:hAnsi="Calibri" w:cs="Calibri"/>
+                <w:kern w:val="0"/>
+                <w:lang w:val="nb-NO" w:eastAsia="nb-NO"/>
+                <w14:ligatures w14:val="none"/>
+              </w:rPr>
+              <w:t>0</w:t>
+            </w:r>
+            <w:r>
+              <w:rPr>
+                <w:rFonts w:ascii="Calibri" w:eastAsia="Times New Roman" w:hAnsi="Calibri" w:cs="Calibri"/>
+                <w:kern w:val="0"/>
+                <w:lang w:val="nb-NO" w:eastAsia="nb-NO"/>
+                <w14:ligatures w14:val="none"/>
+              </w:rPr>
+              <w:t>.</w:t>
+            </w:r>
+            <w:r>
+              <w:rPr>
+                <w:rFonts w:ascii="Calibri" w:eastAsia="Times New Roman" w:hAnsi="Calibri" w:cs="Calibri"/>
+                <w:kern w:val="0"/>
+                <w:lang w:val="nb-NO" w:eastAsia="nb-NO"/>
+                <w14:ligatures w14:val="none"/>
+              </w:rPr>
+              <w:t>003</w:t>
+            </w:r>
+            <w:r>
+              <w:rPr>
+                <w:rFonts w:ascii="Calibri" w:eastAsia="Times New Roman" w:hAnsi="Calibri" w:cs="Calibri"/>
+                <w:kern w:val="0"/>
+                <w:lang w:val="nb-NO" w:eastAsia="nb-NO"/>
+                <w14:ligatures w14:val="none"/>
+              </w:rPr>
+              <w:t>, eller 0.3%</w:t>
+            </w:r>
+            <w:r>
+              <w:rPr>
+                <w:rFonts w:ascii="Calibri" w:eastAsia="Times New Roman" w:hAnsi="Calibri" w:cs="Calibri"/>
+                <w:kern w:val="0"/>
+                <w:lang w:val="nb-NO" w:eastAsia="nb-NO"/>
+                <w14:ligatures w14:val="none"/>
+              </w:rPr>
+              <w:t xml:space="preserve">. Denne forskjellen i feilrate er lite markant, men med tanke på at også modellens kompleksitet går ned samtidig som feilraten så lyder dette godt i favør av å velge modellen uten </w:t>
+            </w:r>
+            <w:proofErr w:type="spellStart"/>
+            <w:r>
+              <w:rPr>
+                <w:rFonts w:ascii="Courier New" w:hAnsi="Courier New" w:cs="Courier New"/>
+                <w:color w:val="000000" w:themeColor="text1"/>
+                <w:lang w:val="nb-NO"/>
+              </w:rPr>
+              <w:t>forseelse_diff</w:t>
+            </w:r>
+            <w:proofErr w:type="spellEnd"/>
+            <w:r>
+              <w:rPr>
+                <w:rFonts w:ascii="Calibri" w:eastAsia="Times New Roman" w:hAnsi="Calibri" w:cs="Calibri"/>
+                <w:kern w:val="0"/>
+                <w:lang w:val="nb-NO" w:eastAsia="nb-NO"/>
+                <w14:ligatures w14:val="none"/>
+              </w:rPr>
+              <w:t>.</w:t>
             </w:r>
           </w:p>
         </w:tc>
@@ -3254,7 +3526,61 @@
                 <w:lang w:val="nb-NO" w:eastAsia="nb-NO"/>
                 <w14:ligatures w14:val="none"/>
               </w:rPr>
-              <w:t>Dette er fleip. Det er dog litt vanskeligere å jobbe med høydimensjonale data for å opprettholde modellens nøyaktighet og økt beregningskostnad. </w:t>
+              <w:t>Dette er fleip. Det er dog litt vanskeligere å jobbe med høydimensjonale data for å opprettholde modellens nøyaktighet</w:t>
+            </w:r>
+            <w:r>
+              <w:rPr>
+                <w:rFonts w:ascii="Calibri" w:eastAsia="Times New Roman" w:hAnsi="Calibri" w:cs="Calibri"/>
+                <w:kern w:val="0"/>
+                <w:lang w:val="nb-NO" w:eastAsia="nb-NO"/>
+                <w14:ligatures w14:val="none"/>
+              </w:rPr>
+              <w:t>, i tillegg til den</w:t>
+            </w:r>
+            <w:r>
+              <w:rPr>
+                <w:rFonts w:ascii="Calibri" w:eastAsia="Times New Roman" w:hAnsi="Calibri" w:cs="Calibri"/>
+                <w:kern w:val="0"/>
+                <w:lang w:val="nb-NO" w:eastAsia="nb-NO"/>
+                <w14:ligatures w14:val="none"/>
+              </w:rPr>
+              <w:t xml:space="preserve"> økt</w:t>
+            </w:r>
+            <w:r>
+              <w:rPr>
+                <w:rFonts w:ascii="Calibri" w:eastAsia="Times New Roman" w:hAnsi="Calibri" w:cs="Calibri"/>
+                <w:kern w:val="0"/>
+                <w:lang w:val="nb-NO" w:eastAsia="nb-NO"/>
+                <w14:ligatures w14:val="none"/>
+              </w:rPr>
+              <w:t>e</w:t>
+            </w:r>
+            <w:r>
+              <w:rPr>
+                <w:rFonts w:ascii="Calibri" w:eastAsia="Times New Roman" w:hAnsi="Calibri" w:cs="Calibri"/>
+                <w:kern w:val="0"/>
+                <w:lang w:val="nb-NO" w:eastAsia="nb-NO"/>
+                <w14:ligatures w14:val="none"/>
+              </w:rPr>
+              <w:t xml:space="preserve"> beregningskostnad</w:t>
+            </w:r>
+            <w:r>
+              <w:rPr>
+                <w:rFonts w:ascii="Calibri" w:eastAsia="Times New Roman" w:hAnsi="Calibri" w:cs="Calibri"/>
+                <w:kern w:val="0"/>
+                <w:lang w:val="nb-NO" w:eastAsia="nb-NO"/>
+                <w14:ligatures w14:val="none"/>
+              </w:rPr>
+              <w:t>en</w:t>
+            </w:r>
+            <w:r>
+              <w:rPr>
+                <w:rFonts w:ascii="Calibri" w:eastAsia="Times New Roman" w:hAnsi="Calibri" w:cs="Calibri"/>
+                <w:kern w:val="0"/>
+                <w:lang w:val="nb-NO" w:eastAsia="nb-NO"/>
+                <w14:ligatures w14:val="none"/>
+              </w:rPr>
+              <w:t>. </w:t>
             </w:r>
           </w:p>
         </w:tc>
@@ -3390,15 +3716,106 @@
           <w:p>
             <w:pPr>
               <w:cnfStyle w:val="000000000000" w:firstRow="0" w:lastRow="0" w:firstColumn="0" w:lastColumn="0" w:oddVBand="0" w:evenVBand="0" w:oddHBand="0" w:evenHBand="0" w:firstRowFirstColumn="0" w:firstRowLastColumn="0" w:lastRowFirstColumn="0" w:lastRowLastColumn="0"/>
-            </w:pPr>
-            <w:r>
-              <w:rPr>
-                <w:rFonts w:ascii="Calibri" w:eastAsia="Times New Roman" w:hAnsi="Calibri" w:cs="Calibri"/>
-                <w:kern w:val="0"/>
-                <w:lang w:val="nb-NO" w:eastAsia="nb-NO"/>
-                <w14:ligatures w14:val="none"/>
-              </w:rPr>
-              <w:t>Jeg vil velge 139 som k verdi fordi den hadde lavest feilrate.</w:t>
+              <w:rPr>
+                <w:rFonts w:ascii="Calibri" w:eastAsia="Times New Roman" w:hAnsi="Calibri" w:cs="Calibri"/>
+                <w:kern w:val="0"/>
+                <w:lang w:val="nb-NO" w:eastAsia="nb-NO"/>
+                <w14:ligatures w14:val="none"/>
+              </w:rPr>
+            </w:pPr>
+            <w:r>
+              <w:rPr>
+                <w:rFonts w:ascii="Calibri" w:eastAsia="Times New Roman" w:hAnsi="Calibri" w:cs="Calibri"/>
+                <w:kern w:val="0"/>
+                <w:lang w:val="nb-NO" w:eastAsia="nb-NO"/>
+                <w14:ligatures w14:val="none"/>
+              </w:rPr>
+              <w:t>NTNU-</w:t>
+            </w:r>
+            <w:proofErr w:type="spellStart"/>
+            <w:r>
+              <w:rPr>
+                <w:rFonts w:ascii="Calibri" w:eastAsia="Times New Roman" w:hAnsi="Calibri" w:cs="Calibri"/>
+                <w:kern w:val="0"/>
+                <w:lang w:val="nb-NO" w:eastAsia="nb-NO"/>
+                <w14:ligatures w14:val="none"/>
+              </w:rPr>
+              <w:t>Jupyter</w:t>
+            </w:r>
+            <w:proofErr w:type="spellEnd"/>
+            <w:r>
+              <w:rPr>
+                <w:rFonts w:ascii="Calibri" w:eastAsia="Times New Roman" w:hAnsi="Calibri" w:cs="Calibri"/>
+                <w:kern w:val="0"/>
+                <w:lang w:val="nb-NO" w:eastAsia="nb-NO"/>
+                <w14:ligatures w14:val="none"/>
+              </w:rPr>
+              <w:t>: 115 (Feilrate=0.2825)</w:t>
+            </w:r>
+          </w:p>
+          <w:p>
+            <w:pPr>
+              <w:cnfStyle w:val="000000000000" w:firstRow="0" w:lastRow="0" w:firstColumn="0" w:lastColumn="0" w:oddVBand="0" w:evenVBand="0" w:oddHBand="0" w:evenHBand="0" w:firstRowFirstColumn="0" w:firstRowLastColumn="0" w:lastRowFirstColumn="0" w:lastRowLastColumn="0"/>
+              <w:rPr>
+                <w:rFonts w:ascii="Calibri" w:eastAsia="Times New Roman" w:hAnsi="Calibri" w:cs="Calibri"/>
+                <w:kern w:val="0"/>
+                <w:lang w:val="nb-NO" w:eastAsia="nb-NO"/>
+                <w14:ligatures w14:val="none"/>
+              </w:rPr>
+            </w:pPr>
+            <w:r>
+              <w:rPr>
+                <w:rFonts w:ascii="Calibri" w:eastAsia="Times New Roman" w:hAnsi="Calibri" w:cs="Calibri"/>
+                <w:kern w:val="0"/>
+                <w:lang w:val="nb-NO" w:eastAsia="nb-NO"/>
+                <w14:ligatures w14:val="none"/>
+              </w:rPr>
+              <w:t>Windows: 139 (Feilrate= 0.2776)</w:t>
+            </w:r>
+          </w:p>
+          <w:p>
+            <w:pPr>
+              <w:cnfStyle w:val="000000000000" w:firstRow="0" w:lastRow="0" w:firstColumn="0" w:lastColumn="0" w:oddVBand="0" w:evenVBand="0" w:oddHBand="0" w:evenHBand="0" w:firstRowFirstColumn="0" w:firstRowLastColumn="0" w:lastRowFirstColumn="0" w:lastRowLastColumn="0"/>
+              <w:rPr>
+                <w:rFonts w:ascii="Calibri" w:eastAsia="Times New Roman" w:hAnsi="Calibri" w:cs="Calibri"/>
+                <w:kern w:val="0"/>
+                <w:lang w:val="nb-NO" w:eastAsia="nb-NO"/>
+                <w14:ligatures w14:val="none"/>
+              </w:rPr>
+            </w:pPr>
+            <w:r>
+              <w:rPr>
+                <w:rFonts w:ascii="Calibri" w:eastAsia="Times New Roman" w:hAnsi="Calibri" w:cs="Calibri"/>
+                <w:kern w:val="0"/>
+                <w:lang w:val="nb-NO" w:eastAsia="nb-NO"/>
+                <w14:ligatures w14:val="none"/>
+              </w:rPr>
+              <w:t>MacOS: 91 (Feilrate= 0.2800)</w:t>
+            </w:r>
+          </w:p>
+          <w:p>
+            <w:pPr>
+              <w:cnfStyle w:val="000000000000" w:firstRow="0" w:lastRow="0" w:firstColumn="0" w:lastColumn="0" w:oddVBand="0" w:evenVBand="0" w:oddHBand="0" w:evenHBand="0" w:firstRowFirstColumn="0" w:firstRowLastColumn="0" w:lastRowFirstColumn="0" w:lastRowLastColumn="0"/>
+              <w:rPr>
+                <w:rFonts w:ascii="Calibri" w:eastAsia="Times New Roman" w:hAnsi="Calibri" w:cs="Calibri"/>
+                <w:kern w:val="0"/>
+                <w:lang w:val="nb-NO" w:eastAsia="nb-NO"/>
+                <w14:ligatures w14:val="none"/>
+              </w:rPr>
+            </w:pPr>
+          </w:p>
+          <w:p>
+            <w:pPr>
+              <w:cnfStyle w:val="000000000000" w:firstRow="0" w:lastRow="0" w:firstColumn="0" w:lastColumn="0" w:oddVBand="0" w:evenVBand="0" w:oddHBand="0" w:evenHBand="0" w:firstRowFirstColumn="0" w:firstRowLastColumn="0" w:lastRowFirstColumn="0" w:lastRowLastColumn="0"/>
+            </w:pPr>
+            <w:r>
+              <w:rPr>
+                <w:rFonts w:ascii="Calibri" w:eastAsia="Times New Roman" w:hAnsi="Calibri" w:cs="Calibri"/>
+                <w:kern w:val="0"/>
+                <w:lang w:val="nb-NO" w:eastAsia="nb-NO"/>
+                <w14:ligatures w14:val="none"/>
+              </w:rPr>
+              <w:t>Disse er de tre forskjellige k-verdiene vi fikk for «Minimum feilrate». Kort sagt blir den gunstigste k-verdien den verdien av k med den laveste feilraten på din spesifikke maskin og programvare-versjon. Valg av k-verdi er viktig for at modellen skal virke best mulig.</w:t>
             </w:r>
           </w:p>
         </w:tc>
@@ -3437,7 +3854,6 @@
                 <w:color w:val="000000" w:themeColor="text1"/>
                 <w:lang w:val="nb-NO"/>
               </w:rPr>
-              <w:lastRenderedPageBreak/>
               <w:t>2</w:t>
             </w:r>
             <w:r>
@@ -3525,10 +3941,159 @@
           <w:p>
             <w:pPr>
               <w:cnfStyle w:val="000000000000" w:firstRow="0" w:lastRow="0" w:firstColumn="0" w:lastColumn="0" w:oddVBand="0" w:evenVBand="0" w:oddHBand="0" w:evenHBand="0" w:firstRowFirstColumn="0" w:firstRowLastColumn="0" w:lastRowFirstColumn="0" w:lastRowLastColumn="0"/>
-            </w:pPr>
+              <w:rPr>
+                <w:lang w:val="nb-NO"/>
+              </w:rPr>
+            </w:pPr>
+            <w:r>
+              <w:rPr>
+                <w:lang w:val="nb-NO"/>
+              </w:rPr>
+              <w:t xml:space="preserve">Med k-verdi lik 115 på </w:t>
+            </w:r>
             <w:proofErr w:type="spellStart"/>
             <w:r>
               <w:rPr>
+                <w:lang w:val="nb-NO"/>
+              </w:rPr>
+              <w:t>NTNU’s</w:t>
+            </w:r>
+            <w:proofErr w:type="spellEnd"/>
+            <w:r>
+              <w:rPr>
+                <w:lang w:val="nb-NO"/>
+              </w:rPr>
+              <w:t xml:space="preserve"> </w:t>
+            </w:r>
+            <w:proofErr w:type="spellStart"/>
+            <w:r>
+              <w:rPr>
+                <w:lang w:val="nb-NO"/>
+              </w:rPr>
+              <w:t>Jupyter-hub</w:t>
+            </w:r>
+            <w:proofErr w:type="spellEnd"/>
+            <w:r>
+              <w:rPr>
+                <w:lang w:val="nb-NO"/>
+              </w:rPr>
+              <w:t xml:space="preserve"> får både logistisk regresjon og </w:t>
+            </w:r>
+            <w:proofErr w:type="spellStart"/>
+            <w:r>
+              <w:rPr>
+                <w:lang w:val="nb-NO"/>
+              </w:rPr>
+              <w:t>kNN</w:t>
+            </w:r>
+            <w:proofErr w:type="spellEnd"/>
+            <w:r>
+              <w:rPr>
+                <w:lang w:val="nb-NO"/>
+              </w:rPr>
+              <w:t xml:space="preserve"> den nøyaktige samme feilraten.</w:t>
+            </w:r>
+          </w:p>
+          <w:p>
+            <w:pPr>
+              <w:cnfStyle w:val="000000000000" w:firstRow="0" w:lastRow="0" w:firstColumn="0" w:lastColumn="0" w:oddVBand="0" w:evenVBand="0" w:oddHBand="0" w:evenHBand="0" w:firstRowFirstColumn="0" w:firstRowLastColumn="0" w:lastRowFirstColumn="0" w:lastRowLastColumn="0"/>
+              <w:rPr>
+                <w:lang w:val="nb-NO"/>
+              </w:rPr>
+            </w:pPr>
+            <w:r>
+              <w:rPr>
+                <w:lang w:val="nb-NO"/>
+              </w:rPr>
+              <w:t>Samme skjedde med</w:t>
+            </w:r>
+            <w:r>
+              <w:rPr>
+                <w:lang w:val="nb-NO"/>
+              </w:rPr>
+              <w:t xml:space="preserve"> både</w:t>
+            </w:r>
+            <w:r>
+              <w:rPr>
+                <w:lang w:val="nb-NO"/>
+              </w:rPr>
+              <w:t xml:space="preserve"> k-verdi lik 91 </w:t>
+            </w:r>
+            <w:r>
+              <w:rPr>
+                <w:lang w:val="nb-NO"/>
+              </w:rPr>
+              <w:t xml:space="preserve">og 115 </w:t>
+            </w:r>
+            <w:r>
+              <w:rPr>
+                <w:lang w:val="nb-NO"/>
+              </w:rPr>
+              <w:t xml:space="preserve">på </w:t>
+            </w:r>
+            <w:proofErr w:type="spellStart"/>
+            <w:r>
+              <w:rPr>
+                <w:lang w:val="nb-NO"/>
+              </w:rPr>
+              <w:t>Macbook</w:t>
+            </w:r>
+            <w:r>
+              <w:rPr>
+                <w:lang w:val="nb-NO"/>
+              </w:rPr>
+              <w:t>en</w:t>
+            </w:r>
+            <w:proofErr w:type="spellEnd"/>
+            <w:r>
+              <w:rPr>
+                <w:lang w:val="nb-NO"/>
+              </w:rPr>
+              <w:t>.</w:t>
+            </w:r>
+            <w:r>
+              <w:rPr>
+                <w:lang w:val="nb-NO"/>
+              </w:rPr>
+              <w:t xml:space="preserve"> </w:t>
+            </w:r>
+          </w:p>
+          <w:p>
+            <w:pPr>
+              <w:cnfStyle w:val="000000000000" w:firstRow="0" w:lastRow="0" w:firstColumn="0" w:lastColumn="0" w:oddVBand="0" w:evenVBand="0" w:oddHBand="0" w:evenHBand="0" w:firstRowFirstColumn="0" w:firstRowLastColumn="0" w:lastRowFirstColumn="0" w:lastRowLastColumn="0"/>
+              <w:rPr>
+                <w:lang w:val="nb-NO"/>
+              </w:rPr>
+            </w:pPr>
+          </w:p>
+          <w:p>
+            <w:pPr>
+              <w:cnfStyle w:val="000000000000" w:firstRow="0" w:lastRow="0" w:firstColumn="0" w:lastColumn="0" w:oddVBand="0" w:evenVBand="0" w:oddHBand="0" w:evenHBand="0" w:firstRowFirstColumn="0" w:firstRowLastColumn="0" w:lastRowFirstColumn="0" w:lastRowLastColumn="0"/>
+              <w:rPr>
+                <w:rFonts w:ascii="Calibri" w:eastAsia="Times New Roman" w:hAnsi="Calibri" w:cs="Calibri"/>
+                <w:kern w:val="0"/>
+                <w:lang w:val="nb-NO" w:eastAsia="nb-NO"/>
+                <w14:ligatures w14:val="none"/>
+              </w:rPr>
+            </w:pPr>
+            <w:r>
+              <w:rPr>
+                <w:lang w:val="nb-NO"/>
+              </w:rPr>
+              <w:t>Windows-maskinen vi prøvde, som fikk k-verdi 139, fikk</w:t>
+            </w:r>
+            <w:r>
+              <w:rPr>
+                <w:rFonts w:ascii="Calibri" w:eastAsia="Times New Roman" w:hAnsi="Calibri" w:cs="Calibri"/>
+                <w:kern w:val="0"/>
+                <w:lang w:val="nb-NO" w:eastAsia="nb-NO"/>
+                <w14:ligatures w14:val="none"/>
+              </w:rPr>
+              <w:t xml:space="preserve"> </w:t>
+            </w:r>
+            <w:proofErr w:type="spellStart"/>
+            <w:r>
+              <w:rPr>
                 <w:rFonts w:ascii="Calibri" w:eastAsia="Times New Roman" w:hAnsi="Calibri" w:cs="Calibri"/>
                 <w:kern w:val="0"/>
                 <w:lang w:val="nb-NO" w:eastAsia="nb-NO"/>
@@ -3553,7 +4118,55 @@
                 <w:lang w:val="nb-NO" w:eastAsia="nb-NO"/>
                 <w14:ligatures w14:val="none"/>
               </w:rPr>
-              <w:t xml:space="preserve"> har lavest feilrate med 0.31617 (logistisk regresjon med 0.31862), så derfor vil jeg anse at </w:t>
+              <w:t xml:space="preserve"> lavest feilrate med </w:t>
+            </w:r>
+            <w:r>
+              <w:t>0.31862</w:t>
+            </w:r>
+            <w:r>
+              <w:rPr>
+                <w:lang w:val="nb-NO"/>
+              </w:rPr>
+              <w:t xml:space="preserve"> </w:t>
+            </w:r>
+            <w:r>
+              <w:rPr>
+                <w:rFonts w:ascii="Calibri" w:eastAsia="Times New Roman" w:hAnsi="Calibri" w:cs="Calibri"/>
+                <w:kern w:val="0"/>
+                <w:lang w:val="nb-NO" w:eastAsia="nb-NO"/>
+                <w14:ligatures w14:val="none"/>
+              </w:rPr>
+              <w:t xml:space="preserve">(logistisk regresjon med </w:t>
+            </w:r>
+            <w:r>
+              <w:t>0.31862</w:t>
+            </w:r>
+            <w:r>
+              <w:rPr>
+                <w:rFonts w:ascii="Calibri" w:eastAsia="Times New Roman" w:hAnsi="Calibri" w:cs="Calibri"/>
+                <w:kern w:val="0"/>
+                <w:lang w:val="nb-NO" w:eastAsia="nb-NO"/>
+                <w14:ligatures w14:val="none"/>
+              </w:rPr>
+              <w:t xml:space="preserve">), så </w:t>
+            </w:r>
+            <w:r>
+              <w:rPr>
+                <w:rFonts w:ascii="Calibri" w:eastAsia="Times New Roman" w:hAnsi="Calibri" w:cs="Calibri"/>
+                <w:kern w:val="0"/>
+                <w:lang w:val="nb-NO" w:eastAsia="nb-NO"/>
+                <w14:ligatures w14:val="none"/>
+              </w:rPr>
+              <w:t>her kan det derfor sies at</w:t>
+            </w:r>
+            <w:r>
+              <w:rPr>
+                <w:rFonts w:ascii="Calibri" w:eastAsia="Times New Roman" w:hAnsi="Calibri" w:cs="Calibri"/>
+                <w:kern w:val="0"/>
+                <w:lang w:val="nb-NO" w:eastAsia="nb-NO"/>
+                <w14:ligatures w14:val="none"/>
+              </w:rPr>
+              <w:t xml:space="preserve"> </w:t>
             </w:r>
             <w:proofErr w:type="spellStart"/>
             <w:r>
@@ -3613,10 +4226,141 @@
               </w:rPr>
               <w:t xml:space="preserve"> har lavest feilrate. </w:t>
             </w:r>
+          </w:p>
+          <w:p>
+            <w:pPr>
+              <w:cnfStyle w:val="000000000000" w:firstRow="0" w:lastRow="0" w:firstColumn="0" w:lastColumn="0" w:oddVBand="0" w:evenVBand="0" w:oddHBand="0" w:evenHBand="0" w:firstRowFirstColumn="0" w:firstRowLastColumn="0" w:lastRowFirstColumn="0" w:lastRowLastColumn="0"/>
+              <w:rPr>
+                <w:rFonts w:ascii="Calibri" w:eastAsia="Times New Roman" w:hAnsi="Calibri" w:cs="Calibri"/>
+                <w:kern w:val="0"/>
+                <w:lang w:val="nb-NO" w:eastAsia="nb-NO"/>
+                <w14:ligatures w14:val="none"/>
+              </w:rPr>
+            </w:pPr>
+          </w:p>
+          <w:p>
+            <w:pPr>
+              <w:cnfStyle w:val="000000000000" w:firstRow="0" w:lastRow="0" w:firstColumn="0" w:lastColumn="0" w:oddVBand="0" w:evenVBand="0" w:oddHBand="0" w:evenHBand="0" w:firstRowFirstColumn="0" w:firstRowLastColumn="0" w:lastRowFirstColumn="0" w:lastRowLastColumn="0"/>
+              <w:rPr>
+                <w:rFonts w:ascii="Calibri" w:eastAsia="Times New Roman" w:hAnsi="Calibri" w:cs="Calibri"/>
+                <w:kern w:val="0"/>
+                <w:lang w:val="nb-NO" w:eastAsia="nb-NO"/>
+                <w14:ligatures w14:val="none"/>
+              </w:rPr>
+            </w:pPr>
+            <w:r>
+              <w:rPr>
+                <w:rFonts w:ascii="Calibri" w:eastAsia="Times New Roman" w:hAnsi="Calibri" w:cs="Calibri"/>
+                <w:kern w:val="0"/>
+                <w:lang w:val="nb-NO" w:eastAsia="nb-NO"/>
+                <w14:ligatures w14:val="none"/>
+              </w:rPr>
+              <w:t>Alt i alt er det vanskelig å si</w:t>
+            </w:r>
+            <w:r>
+              <w:rPr>
+                <w:rFonts w:ascii="Calibri" w:eastAsia="Times New Roman" w:hAnsi="Calibri" w:cs="Calibri"/>
+                <w:kern w:val="0"/>
+                <w:lang w:val="nb-NO" w:eastAsia="nb-NO"/>
+                <w14:ligatures w14:val="none"/>
+              </w:rPr>
+              <w:t xml:space="preserve"> hva som er best grunnet de blandede resultatene, men likevel er det 1-0 til </w:t>
+            </w:r>
+            <w:proofErr w:type="spellStart"/>
+            <w:r>
+              <w:rPr>
+                <w:rFonts w:ascii="Calibri" w:eastAsia="Times New Roman" w:hAnsi="Calibri" w:cs="Calibri"/>
+                <w:kern w:val="0"/>
+                <w:lang w:val="nb-NO" w:eastAsia="nb-NO"/>
+                <w14:ligatures w14:val="none"/>
+              </w:rPr>
+              <w:t>kNN</w:t>
+            </w:r>
+            <w:proofErr w:type="spellEnd"/>
+            <w:r>
+              <w:rPr>
+                <w:rFonts w:ascii="Calibri" w:eastAsia="Times New Roman" w:hAnsi="Calibri" w:cs="Calibri"/>
+                <w:kern w:val="0"/>
+                <w:lang w:val="nb-NO" w:eastAsia="nb-NO"/>
+                <w14:ligatures w14:val="none"/>
+              </w:rPr>
+              <w:t>.</w:t>
+            </w:r>
+          </w:p>
+          <w:p>
+            <w:pPr>
+              <w:cnfStyle w:val="000000000000" w:firstRow="0" w:lastRow="0" w:firstColumn="0" w:lastColumn="0" w:oddVBand="0" w:evenVBand="0" w:oddHBand="0" w:evenHBand="0" w:firstRowFirstColumn="0" w:firstRowLastColumn="0" w:lastRowFirstColumn="0" w:lastRowLastColumn="0"/>
+              <w:rPr>
+                <w:lang w:val="nb-NO"/>
+              </w:rPr>
+            </w:pPr>
+          </w:p>
+          <w:p>
+            <w:pPr>
+              <w:cnfStyle w:val="000000000000" w:firstRow="0" w:lastRow="0" w:firstColumn="0" w:lastColumn="0" w:oddVBand="0" w:evenVBand="0" w:oddHBand="0" w:evenHBand="0" w:firstRowFirstColumn="0" w:firstRowLastColumn="0" w:lastRowFirstColumn="0" w:lastRowLastColumn="0"/>
+            </w:pPr>
+          </w:p>
+          <w:p>
+            <w:pPr>
+              <w:cnfStyle w:val="000000000000" w:firstRow="0" w:lastRow="0" w:firstColumn="0" w:lastColumn="0" w:oddVBand="0" w:evenVBand="0" w:oddHBand="0" w:evenHBand="0" w:firstRowFirstColumn="0" w:firstRowLastColumn="0" w:lastRowFirstColumn="0" w:lastRowLastColumn="0"/>
+            </w:pPr>
+            <w:r>
+              <w:rPr>
+                <w:noProof/>
+              </w:rPr>
+              <w:drawing>
+                <wp:inline distT="0" distB="0" distL="0" distR="0" wp14:anchorId="5D621F7D" wp14:editId="4F82D059">
+                  <wp:extent cx="4672800" cy="1555702"/>
+                  <wp:effectExtent l="0" t="0" r="1270" b="0"/>
+                  <wp:docPr id="154578097" name="Picture 1" descr="A screen shot of a computer program&#10;&#10;Description automatically generated"/>
+                  <wp:cNvGraphicFramePr>
+                    <a:graphicFrameLocks xmlns:a="http://schemas.openxmlformats.org/drawingml/2006/main" noChangeAspect="1"/>
+                  </wp:cNvGraphicFramePr>
+                  <a:graphic xmlns:a="http://schemas.openxmlformats.org/drawingml/2006/main">
+                    <a:graphicData uri="http://schemas.openxmlformats.org/drawingml/2006/picture">
+                      <pic:pic xmlns:pic="http://schemas.openxmlformats.org/drawingml/2006/picture">
+                        <pic:nvPicPr>
+                          <pic:cNvPr id="154578097" name="Picture 1" descr="A screen shot of a computer program&#10;&#10;Description automatically generated"/>
+                          <pic:cNvPicPr/>
+                        </pic:nvPicPr>
+                        <pic:blipFill>
+                          <a:blip r:embed="rId10" cstate="print">
+                            <a:extLst>
+                              <a:ext uri="{28A0092B-C50C-407E-A947-70E740481C1C}">
+                                <a14:useLocalDpi xmlns:a14="http://schemas.microsoft.com/office/drawing/2010/main" val="0"/>
+                              </a:ext>
+                            </a:extLst>
+                          </a:blip>
+                          <a:stretch>
+                            <a:fillRect/>
+                          </a:stretch>
+                        </pic:blipFill>
+                        <pic:spPr>
+                          <a:xfrm>
+                            <a:off x="0" y="0"/>
+                            <a:ext cx="4713359" cy="1569205"/>
+                          </a:xfrm>
+                          <a:prstGeom prst="rect">
+                            <a:avLst/>
+                          </a:prstGeom>
+                        </pic:spPr>
+                      </pic:pic>
+                    </a:graphicData>
+                  </a:graphic>
+                </wp:inline>
+              </w:drawing>
+            </w:r>
+          </w:p>
+          <w:p>
+            <w:pPr>
+              <w:cnfStyle w:val="000000000000" w:firstRow="0" w:lastRow="0" w:firstColumn="0" w:lastColumn="0" w:oddVBand="0" w:evenVBand="0" w:oddHBand="0" w:evenHBand="0" w:firstRowFirstColumn="0" w:firstRowLastColumn="0" w:lastRowFirstColumn="0" w:lastRowLastColumn="0"/>
+            </w:pPr>
           </w:p>
         </w:tc>
       </w:tr>
     </w:tbl>
+    <w:p/>
+    <w:p/>
     <w:p/>
     <w:tbl>
       <w:tblPr>
@@ -3650,6 +4394,7 @@
                 <w:color w:val="000000" w:themeColor="text1"/>
                 <w:lang w:val="nb-NO"/>
               </w:rPr>
+              <w:lastRenderedPageBreak/>
               <w:t>2</w:t>
             </w:r>
             <w:r>
@@ -3736,6 +4481,9 @@
             <w:pPr>
               <w:cnfStyle w:val="000000000000" w:firstRow="0" w:lastRow="0" w:firstColumn="0" w:lastColumn="0" w:oddVBand="0" w:evenVBand="0" w:oddHBand="0" w:evenHBand="0" w:firstRowFirstColumn="0" w:firstRowLastColumn="0" w:lastRowFirstColumn="0" w:lastRowLastColumn="0"/>
             </w:pPr>
+            <w:r>
+              <w:t>Hvis corner-differansen og skudd på mål-differansen er positiv så er det høyere sjanse for at hjemmelaget vinner i begge modellene. Modellen for logistisk regresjon viser også en trend for hvis corner-differansen og skudd på mål-differansen er negativ at bortelaget vinner, men det viser seg ikke å være tilfellet med kNN modellen. Den mer komplekse grensen for kNN modellen viser at forholdet mellom modellene kanskje ikke er så lineært avhengige som de ser ut i førstegang og at det kan være høyere kompleksitet i dataene som kNN prøver å fange opp i modellen.</w:t>
+            </w:r>
           </w:p>
         </w:tc>
       </w:tr>
@@ -4149,7 +4897,7 @@
                           <pic:cNvPicPr/>
                         </pic:nvPicPr>
                         <pic:blipFill>
-                          <a:blip r:embed="rId10">
+                          <a:blip r:embed="rId11">
                             <a:extLst>
                               <a:ext uri="{28A0092B-C50C-407E-A947-70E740481C1C}">
                                 <a14:useLocalDpi xmlns:a14="http://schemas.microsoft.com/office/drawing/2010/main" val="0"/>
@@ -4357,6 +5105,7 @@
                 <w:color w:val="000000" w:themeColor="text1"/>
                 <w:lang w:val="nb-NO"/>
               </w:rPr>
+              <w:lastRenderedPageBreak/>
               <w:t>3b.3)</w:t>
             </w:r>
           </w:p>
@@ -4427,17 +5176,7 @@
                 <w:color w:val="000000" w:themeColor="text1"/>
                 <w:lang w:val="nb-NO"/>
               </w:rPr>
-              <w:t xml:space="preserve"> vilkårlig. Kom opp med et forslag </w:t>
-            </w:r>
-            <w:r>
-              <w:rPr>
-                <w:b w:val="0"/>
-                <w:bCs w:val="0"/>
-                <w:color w:val="000000" w:themeColor="text1"/>
-                <w:lang w:val="nb-NO"/>
-              </w:rPr>
-              <w:lastRenderedPageBreak/>
-              <w:t xml:space="preserve">for hvordan man (generelt, ikke nødvendigvis her) best kan velge </w:t>
+              <w:t xml:space="preserve"> vilkårlig. Kom opp med et forslag for hvordan man (generelt, ikke nødvendigvis her) best kan velge </w:t>
             </w:r>
             <m:oMath>
               <m:r>
@@ -4480,7 +5219,6 @@
               <w:rPr>
                 <w:lang w:val="nb-NO"/>
               </w:rPr>
-              <w:lastRenderedPageBreak/>
               <w:t>Svar</w:t>
             </w:r>
           </w:p>
@@ -4798,7 +5536,7 @@
                           <pic:cNvPicPr/>
                         </pic:nvPicPr>
                         <pic:blipFill>
-                          <a:blip r:embed="rId11" cstate="print">
+                          <a:blip r:embed="rId12" cstate="print">
                             <a:extLst>
                               <a:ext uri="{28A0092B-C50C-407E-A947-70E740481C1C}">
                                 <a14:useLocalDpi xmlns:a14="http://schemas.microsoft.com/office/drawing/2010/main" val="0"/>
@@ -4845,7 +5583,7 @@
                           <pic:cNvPicPr/>
                         </pic:nvPicPr>
                         <pic:blipFill>
-                          <a:blip r:embed="rId12" cstate="print">
+                          <a:blip r:embed="rId13" cstate="print">
                             <a:extLst>
                               <a:ext uri="{28A0092B-C50C-407E-A947-70E740481C1C}">
                                 <a14:useLocalDpi xmlns:a14="http://schemas.microsoft.com/office/drawing/2010/main" val="0"/>
@@ -5240,6 +5978,7 @@
                 <w:color w:val="000000" w:themeColor="text1"/>
                 <w:lang w:val="nb-NO"/>
               </w:rPr>
+              <w:lastRenderedPageBreak/>
               <w:t>3c.3)</w:t>
             </w:r>
           </w:p>
@@ -5368,17 +6107,7 @@
                 <w:color w:val="000000" w:themeColor="text1"/>
                 <w:lang w:val="nb-NO"/>
               </w:rPr>
-              <w:t xml:space="preserve">) og </w:t>
-            </w:r>
-            <w:r>
-              <w:rPr>
-                <w:b w:val="0"/>
-                <w:bCs w:val="0"/>
-                <w:color w:val="000000" w:themeColor="text1"/>
-                <w:lang w:val="nb-NO"/>
-              </w:rPr>
-              <w:lastRenderedPageBreak/>
-              <w:t xml:space="preserve">lag et nytt </w:t>
+              <w:t xml:space="preserve">) og lag et nytt </w:t>
             </w:r>
             <w:proofErr w:type="spellStart"/>
             <w:r>
@@ -5437,7 +6166,6 @@
               <w:rPr>
                 <w:lang w:val="nb-NO"/>
               </w:rPr>
-              <w:lastRenderedPageBreak/>
               <w:t>Svar</w:t>
             </w:r>
           </w:p>
@@ -6273,7 +7001,6 @@
   <w:style w:type="character" w:default="1" w:styleId="DefaultParagraphFont">
     <w:name w:val="Default Paragraph Font"/>
     <w:uiPriority w:val="1"/>
-    <w:semiHidden/>
     <w:unhideWhenUsed/>
   </w:style>
   <w:style w:type="table" w:default="1" w:styleId="TableNormal">

</xml_diff>

<commit_message>
fix: Removed TODO from document
</commit_message>
<xml_diff>
--- a/Svarark/svarark_komplett.docx
+++ b/Svarark/svarark_komplett.docx
@@ -2877,101 +2877,6 @@
               <w:t xml:space="preserve"> var for modellen. </w:t>
             </w:r>
           </w:p>
-          <w:p>
-            <w:pPr>
-              <w:cnfStyle w:val="000000000000" w:firstRow="0" w:lastRow="0" w:firstColumn="0" w:lastColumn="0" w:oddVBand="0" w:evenVBand="0" w:oddHBand="0" w:evenHBand="0" w:firstRowFirstColumn="0" w:firstRowLastColumn="0" w:lastRowFirstColumn="0" w:lastRowLastColumn="0"/>
-              <w:rPr>
-                <w:rFonts w:ascii="Calibri" w:eastAsia="Times New Roman" w:hAnsi="Calibri" w:cs="Calibri"/>
-                <w:kern w:val="0"/>
-                <w:lang w:val="nb-NO" w:eastAsia="nb-NO"/>
-                <w14:ligatures w14:val="none"/>
-              </w:rPr>
-            </w:pPr>
-          </w:p>
-          <w:p>
-            <w:pPr>
-              <w:cnfStyle w:val="000000000000" w:firstRow="0" w:lastRow="0" w:firstColumn="0" w:lastColumn="0" w:oddVBand="0" w:evenVBand="0" w:oddHBand="0" w:evenHBand="0" w:firstRowFirstColumn="0" w:firstRowLastColumn="0" w:lastRowFirstColumn="0" w:lastRowLastColumn="0"/>
-              <w:rPr>
-                <w:rFonts w:ascii="Calibri" w:eastAsia="Times New Roman" w:hAnsi="Calibri" w:cs="Calibri"/>
-                <w:kern w:val="0"/>
-                <w:lang w:val="nb-NO" w:eastAsia="nb-NO"/>
-                <w14:ligatures w14:val="none"/>
-              </w:rPr>
-            </w:pPr>
-            <w:r>
-              <w:rPr>
-                <w:rFonts w:ascii="Calibri" w:eastAsia="Times New Roman" w:hAnsi="Calibri" w:cs="Calibri"/>
-                <w:kern w:val="0"/>
-                <w:lang w:val="nb-NO" w:eastAsia="nb-NO"/>
-                <w14:ligatures w14:val="none"/>
-              </w:rPr>
-              <w:t>Koeffisientene endrer seg ikke engang bittelitt</w:t>
-            </w:r>
-          </w:p>
-          <w:p>
-            <w:pPr>
-              <w:cnfStyle w:val="000000000000" w:firstRow="0" w:lastRow="0" w:firstColumn="0" w:lastColumn="0" w:oddVBand="0" w:evenVBand="0" w:oddHBand="0" w:evenHBand="0" w:firstRowFirstColumn="0" w:firstRowLastColumn="0" w:lastRowFirstColumn="0" w:lastRowLastColumn="0"/>
-              <w:rPr>
-                <w:rFonts w:ascii="Calibri" w:eastAsia="Times New Roman" w:hAnsi="Calibri" w:cs="Calibri"/>
-                <w:kern w:val="0"/>
-                <w:lang w:val="nb-NO" w:eastAsia="nb-NO"/>
-                <w14:ligatures w14:val="none"/>
-              </w:rPr>
-            </w:pPr>
-            <w:r>
-              <w:rPr>
-                <w:rFonts w:ascii="Calibri" w:eastAsia="Times New Roman" w:hAnsi="Calibri" w:cs="Calibri"/>
-                <w:kern w:val="0"/>
-                <w:lang w:val="nb-NO" w:eastAsia="nb-NO"/>
-                <w14:ligatures w14:val="none"/>
-              </w:rPr>
-              <w:t xml:space="preserve">Men </w:t>
-            </w:r>
-            <w:proofErr w:type="spellStart"/>
-            <w:r>
-              <w:rPr>
-                <w:rFonts w:ascii="Calibri" w:eastAsia="Times New Roman" w:hAnsi="Calibri" w:cs="Calibri"/>
-                <w:kern w:val="0"/>
-                <w:lang w:val="nb-NO" w:eastAsia="nb-NO"/>
-                <w14:ligatures w14:val="none"/>
-              </w:rPr>
-              <w:t>feillraten</w:t>
-            </w:r>
-            <w:proofErr w:type="spellEnd"/>
-            <w:r>
-              <w:rPr>
-                <w:rFonts w:ascii="Calibri" w:eastAsia="Times New Roman" w:hAnsi="Calibri" w:cs="Calibri"/>
-                <w:kern w:val="0"/>
-                <w:lang w:val="nb-NO" w:eastAsia="nb-NO"/>
-                <w14:ligatures w14:val="none"/>
-              </w:rPr>
-              <w:t xml:space="preserve"> går ned (som er positivt)</w:t>
-            </w:r>
-          </w:p>
-          <w:p>
-            <w:pPr>
-              <w:cnfStyle w:val="000000000000" w:firstRow="0" w:lastRow="0" w:firstColumn="0" w:lastColumn="0" w:oddVBand="0" w:evenVBand="0" w:oddHBand="0" w:evenHBand="0" w:firstRowFirstColumn="0" w:firstRowLastColumn="0" w:lastRowFirstColumn="0" w:lastRowLastColumn="0"/>
-            </w:pPr>
-            <w:r>
-              <w:rPr>
-                <w:rFonts w:ascii="Calibri" w:eastAsia="Times New Roman" w:hAnsi="Calibri" w:cs="Calibri"/>
-                <w:kern w:val="0"/>
-                <w:highlight w:val="yellow"/>
-                <w:lang w:val="nb-NO" w:eastAsia="nb-NO"/>
-                <w14:ligatures w14:val="none"/>
-              </w:rPr>
-              <w:t>TODO</w:t>
-            </w:r>
-            <w:r>
-              <w:rPr>
-                <w:rFonts w:ascii="Calibri" w:eastAsia="Times New Roman" w:hAnsi="Calibri" w:cs="Calibri"/>
-                <w:kern w:val="0"/>
-                <w:lang w:val="nb-NO" w:eastAsia="nb-NO"/>
-                <w14:ligatures w14:val="none"/>
-              </w:rPr>
-              <w:t> </w:t>
-            </w:r>
-          </w:p>
         </w:tc>
       </w:tr>
     </w:tbl>
@@ -3507,6 +3412,7 @@
               <w:rPr>
                 <w:lang w:val="nb-NO"/>
               </w:rPr>
+              <w:lastRenderedPageBreak/>
               <w:t>Svar</w:t>
             </w:r>
           </w:p>
@@ -5572,7 +5478,7 @@
                 <w:lang w:val="nb-NO"/>
               </w:rPr>
               <w:drawing>
-                <wp:inline distT="0" distB="0" distL="0" distR="0" wp14:anchorId="447DA859" wp14:editId="7E0B6B3D">
+                <wp:inline distT="0" distB="0" distL="0" distR="0" wp14:anchorId="447DA859" wp14:editId="530FBA7B">
                   <wp:extent cx="2851200" cy="1063881"/>
                   <wp:effectExtent l="0" t="0" r="0" b="3175"/>
                   <wp:docPr id="404847329" name="Picture 404847329" descr="A number in a square&#10;&#10;Description automatically generated with medium confidence"/>
@@ -7005,6 +6911,7 @@
   <w:style w:type="character" w:default="1" w:styleId="DefaultParagraphFont">
     <w:name w:val="Default Paragraph Font"/>
     <w:uiPriority w:val="1"/>
+    <w:semiHidden/>
     <w:unhideWhenUsed/>
   </w:style>
   <w:style w:type="table" w:default="1" w:styleId="TableNormal">
@@ -7900,11 +7807,12 @@
 </file>
 
 <file path=customXml/item1.xml><?xml version="1.0" encoding="utf-8"?>
-<p:properties xmlns:p="http://schemas.microsoft.com/office/2006/metadata/properties" xmlns:xsi="http://www.w3.org/2001/XMLSchema-instance" xmlns:pc="http://schemas.microsoft.com/office/infopath/2007/PartnerControls">
-  <documentManagement>
-    <_activity xmlns="ab5febbb-8b78-44b4-8bb3-ad426979ed84" xsi:nil="true"/>
-  </documentManagement>
-</p:properties>
+<?mso-contentType ?>
+<FormTemplates xmlns="http://schemas.microsoft.com/sharepoint/v3/contenttype/forms">
+  <Display>DocumentLibraryForm</Display>
+  <Edit>DocumentLibraryForm</Edit>
+  <New>DocumentLibraryForm</New>
+</FormTemplates>
 </file>
 
 <file path=customXml/item2.xml><?xml version="1.0" encoding="utf-8"?>
@@ -8091,20 +7999,17 @@
 </file>
 
 <file path=customXml/item3.xml><?xml version="1.0" encoding="utf-8"?>
-<?mso-contentType ?>
-<FormTemplates xmlns="http://schemas.microsoft.com/sharepoint/v3/contenttype/forms">
-  <Display>DocumentLibraryForm</Display>
-  <Edit>DocumentLibraryForm</Edit>
-  <New>DocumentLibraryForm</New>
-</FormTemplates>
+<p:properties xmlns:p="http://schemas.microsoft.com/office/2006/metadata/properties" xmlns:xsi="http://www.w3.org/2001/XMLSchema-instance" xmlns:pc="http://schemas.microsoft.com/office/infopath/2007/PartnerControls">
+  <documentManagement>
+    <_activity xmlns="ab5febbb-8b78-44b4-8bb3-ad426979ed84" xsi:nil="true"/>
+  </documentManagement>
+</p:properties>
 </file>
 
 <file path=customXml/itemProps1.xml><?xml version="1.0" encoding="utf-8"?>
-<ds:datastoreItem xmlns:ds="http://schemas.openxmlformats.org/officeDocument/2006/customXml" ds:itemID="{B966E97C-627F-46D1-A110-18B34D584CC7}">
+<ds:datastoreItem xmlns:ds="http://schemas.openxmlformats.org/officeDocument/2006/customXml" ds:itemID="{A48C5A25-74D6-46CA-8095-379A534BCBB6}">
   <ds:schemaRefs>
-    <ds:schemaRef ds:uri="http://schemas.microsoft.com/office/2006/metadata/properties"/>
-    <ds:schemaRef ds:uri="http://schemas.microsoft.com/office/infopath/2007/PartnerControls"/>
-    <ds:schemaRef ds:uri="ab5febbb-8b78-44b4-8bb3-ad426979ed84"/>
+    <ds:schemaRef ds:uri="http://schemas.microsoft.com/sharepoint/v3/contenttype/forms"/>
   </ds:schemaRefs>
 </ds:datastoreItem>
 </file>
@@ -8129,9 +8034,11 @@
 </file>
 
 <file path=customXml/itemProps3.xml><?xml version="1.0" encoding="utf-8"?>
-<ds:datastoreItem xmlns:ds="http://schemas.openxmlformats.org/officeDocument/2006/customXml" ds:itemID="{A48C5A25-74D6-46CA-8095-379A534BCBB6}">
+<ds:datastoreItem xmlns:ds="http://schemas.openxmlformats.org/officeDocument/2006/customXml" ds:itemID="{B966E97C-627F-46D1-A110-18B34D584CC7}">
   <ds:schemaRefs>
-    <ds:schemaRef ds:uri="http://schemas.microsoft.com/sharepoint/v3/contenttype/forms"/>
+    <ds:schemaRef ds:uri="http://schemas.microsoft.com/office/2006/metadata/properties"/>
+    <ds:schemaRef ds:uri="http://schemas.microsoft.com/office/infopath/2007/PartnerControls"/>
+    <ds:schemaRef ds:uri="ab5febbb-8b78-44b4-8bb3-ad426979ed84"/>
   </ds:schemaRefs>
 </ds:datastoreItem>
 </file>
</xml_diff>